<commit_message>
project 1 - NFA
</commit_message>
<xml_diff>
--- a/1/FL_Project1-9839039.docx
+++ b/1/FL_Project1-9839039.docx
@@ -495,18 +495,3680 @@
     </w:p>
     <w:p>
       <w:pPr>
-        <w:jc w:val="right"/>
-        <w:rPr>
-          <w:rFonts w:cs="B Nazanin+ Bold" w:hint="cs"/>
-          <w:sz w:val="32"/>
-          <w:szCs w:val="32"/>
-          <w:rtl/>
+        <w:bidi/>
+        <w:rPr>
+          <w:rFonts w:cs="B Nazanin"/>
+          <w:sz w:val="32"/>
+          <w:szCs w:val="32"/>
+          <w:lang w:bidi="fa-IR"/>
+        </w:rPr>
+      </w:pPr>
+      <w:r>
+        <w:rPr>
+          <w:rFonts w:cs="B Nazanin"/>
+          <w:sz w:val="32"/>
+          <w:szCs w:val="32"/>
+          <w:rtl/>
+          <w:lang w:bidi="fa-IR"/>
+        </w:rPr>
+        <w:t>کلاس `</w:t>
+      </w:r>
+      <w:r>
+        <w:rPr>
+          <w:rFonts w:cs="B Nazanin"/>
+          <w:sz w:val="32"/>
+          <w:szCs w:val="32"/>
+          <w:lang w:bidi="fa-IR"/>
+        </w:rPr>
+        <w:t>NFA</w:t>
+      </w:r>
+      <w:r>
+        <w:rPr>
+          <w:rFonts w:cs="B Nazanin"/>
+          <w:sz w:val="32"/>
+          <w:szCs w:val="32"/>
+          <w:rtl/>
+          <w:lang w:bidi="fa-IR"/>
+        </w:rPr>
+        <w:t>` مدل</w:t>
+      </w:r>
+      <w:r>
+        <w:rPr>
+          <w:rFonts w:cs="B Nazanin" w:hint="cs"/>
+          <w:sz w:val="32"/>
+          <w:szCs w:val="32"/>
+          <w:rtl/>
+          <w:lang w:bidi="fa-IR"/>
+        </w:rPr>
+        <w:t>ی</w:t>
+      </w:r>
+      <w:r>
+        <w:rPr>
+          <w:rFonts w:cs="B Nazanin"/>
+          <w:sz w:val="32"/>
+          <w:szCs w:val="32"/>
+          <w:rtl/>
+          <w:lang w:bidi="fa-IR"/>
+        </w:rPr>
+        <w:t xml:space="preserve"> از </w:t>
+      </w:r>
+      <w:r>
+        <w:rPr>
+          <w:rFonts w:cs="B Nazanin" w:hint="cs"/>
+          <w:sz w:val="32"/>
+          <w:szCs w:val="32"/>
+          <w:rtl/>
+          <w:lang w:bidi="fa-IR"/>
+        </w:rPr>
+        <w:t>ی</w:t>
+      </w:r>
+      <w:r>
+        <w:rPr>
+          <w:rFonts w:cs="B Nazanin" w:hint="eastAsia"/>
+          <w:sz w:val="32"/>
+          <w:szCs w:val="32"/>
+          <w:rtl/>
+          <w:lang w:bidi="fa-IR"/>
+        </w:rPr>
+        <w:t>ک</w:t>
+      </w:r>
+      <w:r>
+        <w:rPr>
+          <w:rFonts w:cs="B Nazanin"/>
+          <w:sz w:val="32"/>
+          <w:szCs w:val="32"/>
+          <w:rtl/>
+          <w:lang w:bidi="fa-IR"/>
+        </w:rPr>
+        <w:t xml:space="preserve"> ماش</w:t>
+      </w:r>
+      <w:r>
+        <w:rPr>
+          <w:rFonts w:cs="B Nazanin" w:hint="cs"/>
+          <w:sz w:val="32"/>
+          <w:szCs w:val="32"/>
+          <w:rtl/>
+          <w:lang w:bidi="fa-IR"/>
+        </w:rPr>
+        <w:t>ی</w:t>
+      </w:r>
+      <w:r>
+        <w:rPr>
+          <w:rFonts w:cs="B Nazanin" w:hint="eastAsia"/>
+          <w:sz w:val="32"/>
+          <w:szCs w:val="32"/>
+          <w:rtl/>
+          <w:lang w:bidi="fa-IR"/>
+        </w:rPr>
+        <w:t>ن</w:t>
+      </w:r>
+      <w:r>
+        <w:rPr>
+          <w:rFonts w:cs="B Nazanin"/>
+          <w:sz w:val="32"/>
+          <w:szCs w:val="32"/>
+          <w:rtl/>
+          <w:lang w:bidi="fa-IR"/>
+        </w:rPr>
+        <w:t xml:space="preserve"> پذ</w:t>
+      </w:r>
+      <w:r>
+        <w:rPr>
+          <w:rFonts w:cs="B Nazanin" w:hint="cs"/>
+          <w:sz w:val="32"/>
+          <w:szCs w:val="32"/>
+          <w:rtl/>
+          <w:lang w:bidi="fa-IR"/>
+        </w:rPr>
+        <w:t>ی</w:t>
+      </w:r>
+      <w:r>
+        <w:rPr>
+          <w:rFonts w:cs="B Nazanin" w:hint="eastAsia"/>
+          <w:sz w:val="32"/>
+          <w:szCs w:val="32"/>
+          <w:rtl/>
+          <w:lang w:bidi="fa-IR"/>
+        </w:rPr>
+        <w:t>رنده</w:t>
+      </w:r>
+      <w:r>
+        <w:rPr>
+          <w:rFonts w:cs="B Nazanin" w:hint="cs"/>
+          <w:sz w:val="32"/>
+          <w:szCs w:val="32"/>
+          <w:rtl/>
+          <w:lang w:bidi="fa-IR"/>
+        </w:rPr>
+        <w:t xml:space="preserve"> متناهی</w:t>
+      </w:r>
+      <w:r>
+        <w:rPr>
+          <w:rFonts w:cs="B Nazanin"/>
+          <w:sz w:val="32"/>
+          <w:szCs w:val="32"/>
+          <w:rtl/>
+          <w:lang w:bidi="fa-IR"/>
+        </w:rPr>
+        <w:t xml:space="preserve"> </w:t>
+      </w:r>
+      <w:r>
+        <w:rPr>
+          <w:rFonts w:cs="B Nazanin" w:hint="cs"/>
+          <w:sz w:val="32"/>
+          <w:szCs w:val="32"/>
+          <w:rtl/>
+          <w:lang w:bidi="fa-IR"/>
+        </w:rPr>
+        <w:t xml:space="preserve">غیرقطعی </w:t>
+      </w:r>
+      <w:r>
+        <w:rPr>
+          <w:rFonts w:cs="B Nazanin"/>
+          <w:sz w:val="32"/>
+          <w:szCs w:val="32"/>
+          <w:rtl/>
+          <w:lang w:bidi="fa-IR"/>
+        </w:rPr>
+        <w:t>(</w:t>
+      </w:r>
+      <w:r>
+        <w:rPr>
+          <w:rFonts w:cs="B Nazanin"/>
+          <w:sz w:val="32"/>
+          <w:szCs w:val="32"/>
+          <w:lang w:bidi="fa-IR"/>
+        </w:rPr>
+        <w:t>NFA</w:t>
+      </w:r>
+      <w:r>
+        <w:rPr>
+          <w:rFonts w:cs="B Nazanin"/>
+          <w:sz w:val="32"/>
+          <w:szCs w:val="32"/>
+          <w:rtl/>
+          <w:lang w:bidi="fa-IR"/>
+        </w:rPr>
+        <w:t>) را نشان م</w:t>
+      </w:r>
+      <w:r>
+        <w:rPr>
+          <w:rFonts w:cs="B Nazanin" w:hint="cs"/>
+          <w:sz w:val="32"/>
+          <w:szCs w:val="32"/>
+          <w:rtl/>
+          <w:lang w:bidi="fa-IR"/>
+        </w:rPr>
+        <w:t>ی‌</w:t>
+      </w:r>
+      <w:r>
+        <w:rPr>
+          <w:rFonts w:cs="B Nazanin" w:hint="eastAsia"/>
+          <w:sz w:val="32"/>
+          <w:szCs w:val="32"/>
+          <w:rtl/>
+          <w:lang w:bidi="fa-IR"/>
+        </w:rPr>
+        <w:t>دهد</w:t>
+      </w:r>
+      <w:r>
+        <w:rPr>
+          <w:rFonts w:cs="B Nazanin"/>
+          <w:sz w:val="32"/>
+          <w:szCs w:val="32"/>
+          <w:rtl/>
+          <w:lang w:bidi="fa-IR"/>
+        </w:rPr>
+        <w:t>. ا</w:t>
+      </w:r>
+      <w:r>
+        <w:rPr>
+          <w:rFonts w:cs="B Nazanin" w:hint="cs"/>
+          <w:sz w:val="32"/>
+          <w:szCs w:val="32"/>
+          <w:rtl/>
+          <w:lang w:bidi="fa-IR"/>
+        </w:rPr>
+        <w:t>ی</w:t>
+      </w:r>
+      <w:r>
+        <w:rPr>
+          <w:rFonts w:cs="B Nazanin" w:hint="eastAsia"/>
+          <w:sz w:val="32"/>
+          <w:szCs w:val="32"/>
+          <w:rtl/>
+          <w:lang w:bidi="fa-IR"/>
+        </w:rPr>
+        <w:t>ن</w:t>
+      </w:r>
+      <w:r>
+        <w:rPr>
+          <w:rFonts w:cs="B Nazanin"/>
+          <w:sz w:val="32"/>
+          <w:szCs w:val="32"/>
+          <w:rtl/>
+          <w:lang w:bidi="fa-IR"/>
+        </w:rPr>
+        <w:t xml:space="preserve"> کلاس دارا</w:t>
+      </w:r>
+      <w:r>
+        <w:rPr>
+          <w:rFonts w:cs="B Nazanin" w:hint="cs"/>
+          <w:sz w:val="32"/>
+          <w:szCs w:val="32"/>
+          <w:rtl/>
+          <w:lang w:bidi="fa-IR"/>
+        </w:rPr>
+        <w:t>ی</w:t>
+      </w:r>
+      <w:r>
+        <w:rPr>
+          <w:rFonts w:cs="B Nazanin"/>
+          <w:sz w:val="32"/>
+          <w:szCs w:val="32"/>
+          <w:rtl/>
+          <w:lang w:bidi="fa-IR"/>
+        </w:rPr>
+        <w:t xml:space="preserve"> و</w:t>
+      </w:r>
+      <w:r>
+        <w:rPr>
+          <w:rFonts w:cs="B Nazanin" w:hint="cs"/>
+          <w:sz w:val="32"/>
+          <w:szCs w:val="32"/>
+          <w:rtl/>
+          <w:lang w:bidi="fa-IR"/>
+        </w:rPr>
+        <w:t>ی</w:t>
+      </w:r>
+      <w:r>
+        <w:rPr>
+          <w:rFonts w:cs="B Nazanin" w:hint="eastAsia"/>
+          <w:sz w:val="32"/>
+          <w:szCs w:val="32"/>
+          <w:rtl/>
+          <w:lang w:bidi="fa-IR"/>
+        </w:rPr>
+        <w:t>ژگ</w:t>
+      </w:r>
+      <w:r>
+        <w:rPr>
+          <w:rFonts w:cs="B Nazanin" w:hint="cs"/>
+          <w:sz w:val="32"/>
+          <w:szCs w:val="32"/>
+          <w:rtl/>
+          <w:lang w:bidi="fa-IR"/>
+        </w:rPr>
+        <w:t>ی‌</w:t>
+      </w:r>
+      <w:r>
+        <w:rPr>
+          <w:rFonts w:cs="B Nazanin" w:hint="eastAsia"/>
+          <w:sz w:val="32"/>
+          <w:szCs w:val="32"/>
+          <w:rtl/>
+          <w:lang w:bidi="fa-IR"/>
+        </w:rPr>
+        <w:t>ها</w:t>
+      </w:r>
+      <w:r>
+        <w:rPr>
+          <w:rFonts w:cs="B Nazanin" w:hint="cs"/>
+          <w:sz w:val="32"/>
+          <w:szCs w:val="32"/>
+          <w:rtl/>
+          <w:lang w:bidi="fa-IR"/>
+        </w:rPr>
+        <w:t>ی</w:t>
+      </w:r>
+      <w:r>
+        <w:rPr>
+          <w:rFonts w:cs="B Nazanin"/>
+          <w:sz w:val="32"/>
+          <w:szCs w:val="32"/>
+          <w:rtl/>
+          <w:lang w:bidi="fa-IR"/>
+        </w:rPr>
+        <w:t xml:space="preserve"> مهم</w:t>
+      </w:r>
+      <w:r>
+        <w:rPr>
+          <w:rFonts w:cs="B Nazanin" w:hint="cs"/>
+          <w:sz w:val="32"/>
+          <w:szCs w:val="32"/>
+          <w:rtl/>
+          <w:lang w:bidi="fa-IR"/>
+        </w:rPr>
+        <w:t>ی</w:t>
+      </w:r>
+      <w:r>
+        <w:rPr>
+          <w:rFonts w:cs="B Nazanin"/>
+          <w:sz w:val="32"/>
+          <w:szCs w:val="32"/>
+          <w:rtl/>
+          <w:lang w:bidi="fa-IR"/>
+        </w:rPr>
+        <w:t xml:space="preserve"> مانند وضع</w:t>
+      </w:r>
+      <w:r>
+        <w:rPr>
+          <w:rFonts w:cs="B Nazanin" w:hint="cs"/>
+          <w:sz w:val="32"/>
+          <w:szCs w:val="32"/>
+          <w:rtl/>
+          <w:lang w:bidi="fa-IR"/>
+        </w:rPr>
+        <w:t>ی</w:t>
+      </w:r>
+      <w:r>
+        <w:rPr>
+          <w:rFonts w:cs="B Nazanin" w:hint="eastAsia"/>
+          <w:sz w:val="32"/>
+          <w:szCs w:val="32"/>
+          <w:rtl/>
+          <w:lang w:bidi="fa-IR"/>
+        </w:rPr>
+        <w:t>ت‌ها</w:t>
+      </w:r>
+      <w:r>
+        <w:rPr>
+          <w:rFonts w:cs="B Nazanin"/>
+          <w:sz w:val="32"/>
+          <w:szCs w:val="32"/>
+          <w:rtl/>
+          <w:lang w:bidi="fa-IR"/>
+        </w:rPr>
+        <w:t xml:space="preserve"> (`</w:t>
+      </w:r>
+      <w:r>
+        <w:rPr>
+          <w:rFonts w:cs="B Nazanin"/>
+          <w:sz w:val="32"/>
+          <w:szCs w:val="32"/>
+          <w:lang w:bidi="fa-IR"/>
+        </w:rPr>
+        <w:t>states</w:t>
+      </w:r>
+      <w:r>
+        <w:rPr>
+          <w:rFonts w:cs="B Nazanin"/>
+          <w:sz w:val="32"/>
+          <w:szCs w:val="32"/>
+          <w:rtl/>
+          <w:lang w:bidi="fa-IR"/>
+        </w:rPr>
+        <w:t>`)، الفبا (`</w:t>
+      </w:r>
+      <w:r>
+        <w:rPr>
+          <w:rFonts w:cs="B Nazanin"/>
+          <w:sz w:val="32"/>
+          <w:szCs w:val="32"/>
+          <w:lang w:bidi="fa-IR"/>
+        </w:rPr>
+        <w:t>alphabet</w:t>
+      </w:r>
+      <w:r>
+        <w:rPr>
+          <w:rFonts w:cs="B Nazanin"/>
+          <w:sz w:val="32"/>
+          <w:szCs w:val="32"/>
+          <w:rtl/>
+          <w:lang w:bidi="fa-IR"/>
+        </w:rPr>
+        <w:t>`)، گذارها (`</w:t>
+      </w:r>
+      <w:r>
+        <w:rPr>
+          <w:rFonts w:cs="B Nazanin"/>
+          <w:sz w:val="32"/>
+          <w:szCs w:val="32"/>
+          <w:lang w:bidi="fa-IR"/>
+        </w:rPr>
+        <w:t>transitions</w:t>
+      </w:r>
+      <w:r>
+        <w:rPr>
+          <w:rFonts w:cs="B Nazanin"/>
+          <w:sz w:val="32"/>
+          <w:szCs w:val="32"/>
+          <w:rtl/>
+          <w:lang w:bidi="fa-IR"/>
+        </w:rPr>
+        <w:t>`)، وضع</w:t>
+      </w:r>
+      <w:r>
+        <w:rPr>
+          <w:rFonts w:cs="B Nazanin" w:hint="cs"/>
+          <w:sz w:val="32"/>
+          <w:szCs w:val="32"/>
+          <w:rtl/>
+          <w:lang w:bidi="fa-IR"/>
+        </w:rPr>
+        <w:t>ی</w:t>
+      </w:r>
+      <w:r>
+        <w:rPr>
+          <w:rFonts w:cs="B Nazanin" w:hint="eastAsia"/>
+          <w:sz w:val="32"/>
+          <w:szCs w:val="32"/>
+          <w:rtl/>
+          <w:lang w:bidi="fa-IR"/>
+        </w:rPr>
+        <w:t>ت</w:t>
+      </w:r>
+      <w:r>
+        <w:rPr>
+          <w:rFonts w:cs="B Nazanin"/>
+          <w:sz w:val="32"/>
+          <w:szCs w:val="32"/>
+          <w:rtl/>
+          <w:lang w:bidi="fa-IR"/>
+        </w:rPr>
+        <w:t xml:space="preserve"> شروع (`</w:t>
+      </w:r>
+      <w:r>
+        <w:rPr>
+          <w:rFonts w:cs="B Nazanin"/>
+          <w:sz w:val="32"/>
+          <w:szCs w:val="32"/>
+          <w:lang w:bidi="fa-IR"/>
+        </w:rPr>
+        <w:t>start_state</w:t>
+      </w:r>
+      <w:r>
+        <w:rPr>
+          <w:rFonts w:cs="B Nazanin"/>
+          <w:sz w:val="32"/>
+          <w:szCs w:val="32"/>
+          <w:rtl/>
+          <w:lang w:bidi="fa-IR"/>
+        </w:rPr>
+        <w:t>`) و وضع</w:t>
+      </w:r>
+      <w:r>
+        <w:rPr>
+          <w:rFonts w:cs="B Nazanin" w:hint="cs"/>
+          <w:sz w:val="32"/>
+          <w:szCs w:val="32"/>
+          <w:rtl/>
+          <w:lang w:bidi="fa-IR"/>
+        </w:rPr>
+        <w:t>ی</w:t>
+      </w:r>
+      <w:r>
+        <w:rPr>
+          <w:rFonts w:cs="B Nazanin" w:hint="eastAsia"/>
+          <w:sz w:val="32"/>
+          <w:szCs w:val="32"/>
+          <w:rtl/>
+          <w:lang w:bidi="fa-IR"/>
+        </w:rPr>
+        <w:t>ت‌ها</w:t>
+      </w:r>
+      <w:r>
+        <w:rPr>
+          <w:rFonts w:cs="B Nazanin" w:hint="cs"/>
+          <w:sz w:val="32"/>
+          <w:szCs w:val="32"/>
+          <w:rtl/>
+          <w:lang w:bidi="fa-IR"/>
+        </w:rPr>
+        <w:t>ی</w:t>
+      </w:r>
+      <w:r>
+        <w:rPr>
+          <w:rFonts w:cs="B Nazanin"/>
+          <w:sz w:val="32"/>
+          <w:szCs w:val="32"/>
+          <w:rtl/>
+          <w:lang w:bidi="fa-IR"/>
+        </w:rPr>
+        <w:t xml:space="preserve"> قبول</w:t>
+      </w:r>
+      <w:r>
+        <w:rPr>
+          <w:rFonts w:cs="B Nazanin" w:hint="cs"/>
+          <w:sz w:val="32"/>
+          <w:szCs w:val="32"/>
+          <w:rtl/>
+          <w:lang w:bidi="fa-IR"/>
+        </w:rPr>
+        <w:t>ی</w:t>
+      </w:r>
+      <w:r>
+        <w:rPr>
+          <w:rFonts w:cs="B Nazanin"/>
+          <w:sz w:val="32"/>
+          <w:szCs w:val="32"/>
+          <w:rtl/>
+          <w:lang w:bidi="fa-IR"/>
+        </w:rPr>
+        <w:t xml:space="preserve"> (`</w:t>
+      </w:r>
+      <w:r>
+        <w:rPr>
+          <w:rFonts w:cs="B Nazanin"/>
+          <w:sz w:val="32"/>
+          <w:szCs w:val="32"/>
+          <w:lang w:bidi="fa-IR"/>
+        </w:rPr>
+        <w:t>accept_states</w:t>
+      </w:r>
+      <w:r>
+        <w:rPr>
+          <w:rFonts w:cs="B Nazanin"/>
+          <w:sz w:val="32"/>
+          <w:szCs w:val="32"/>
+          <w:rtl/>
+          <w:lang w:bidi="fa-IR"/>
+        </w:rPr>
+        <w:t>`) است. همچن</w:t>
+      </w:r>
+      <w:r>
+        <w:rPr>
+          <w:rFonts w:cs="B Nazanin" w:hint="cs"/>
+          <w:sz w:val="32"/>
+          <w:szCs w:val="32"/>
+          <w:rtl/>
+          <w:lang w:bidi="fa-IR"/>
+        </w:rPr>
+        <w:t>ی</w:t>
+      </w:r>
+      <w:r>
+        <w:rPr>
+          <w:rFonts w:cs="B Nazanin" w:hint="eastAsia"/>
+          <w:sz w:val="32"/>
+          <w:szCs w:val="32"/>
+          <w:rtl/>
+          <w:lang w:bidi="fa-IR"/>
+        </w:rPr>
+        <w:t>ن</w:t>
+      </w:r>
+      <w:r>
+        <w:rPr>
+          <w:rFonts w:cs="B Nazanin"/>
+          <w:sz w:val="32"/>
+          <w:szCs w:val="32"/>
+          <w:rtl/>
+          <w:lang w:bidi="fa-IR"/>
+        </w:rPr>
+        <w:t xml:space="preserve"> ا</w:t>
+      </w:r>
+      <w:r>
+        <w:rPr>
+          <w:rFonts w:cs="B Nazanin" w:hint="cs"/>
+          <w:sz w:val="32"/>
+          <w:szCs w:val="32"/>
+          <w:rtl/>
+          <w:lang w:bidi="fa-IR"/>
+        </w:rPr>
+        <w:t>ی</w:t>
+      </w:r>
+      <w:r>
+        <w:rPr>
+          <w:rFonts w:cs="B Nazanin" w:hint="eastAsia"/>
+          <w:sz w:val="32"/>
+          <w:szCs w:val="32"/>
+          <w:rtl/>
+          <w:lang w:bidi="fa-IR"/>
+        </w:rPr>
+        <w:t>ن</w:t>
+      </w:r>
+      <w:r>
+        <w:rPr>
+          <w:rFonts w:cs="B Nazanin"/>
+          <w:sz w:val="32"/>
+          <w:szCs w:val="32"/>
+          <w:rtl/>
+          <w:lang w:bidi="fa-IR"/>
+        </w:rPr>
+        <w:t xml:space="preserve"> کلاس </w:t>
+      </w:r>
+      <w:r>
+        <w:rPr>
+          <w:rFonts w:cs="B Nazanin" w:hint="eastAsia"/>
+          <w:sz w:val="32"/>
+          <w:szCs w:val="32"/>
+          <w:rtl/>
+          <w:lang w:bidi="fa-IR"/>
+        </w:rPr>
+        <w:t>توابع</w:t>
+      </w:r>
+      <w:r>
+        <w:rPr>
+          <w:rFonts w:cs="B Nazanin" w:hint="cs"/>
+          <w:sz w:val="32"/>
+          <w:szCs w:val="32"/>
+          <w:rtl/>
+          <w:lang w:bidi="fa-IR"/>
+        </w:rPr>
+        <w:t>ی</w:t>
+      </w:r>
+      <w:r>
+        <w:rPr>
+          <w:rFonts w:cs="B Nazanin"/>
+          <w:sz w:val="32"/>
+          <w:szCs w:val="32"/>
+          <w:rtl/>
+          <w:lang w:bidi="fa-IR"/>
+        </w:rPr>
+        <w:t xml:space="preserve"> مانند `</w:t>
+      </w:r>
+      <w:r>
+        <w:rPr>
+          <w:rFonts w:cs="B Nazanin"/>
+          <w:sz w:val="32"/>
+          <w:szCs w:val="32"/>
+          <w:lang w:bidi="fa-IR"/>
+        </w:rPr>
+        <w:t>epsilon_closure</w:t>
+      </w:r>
+      <w:r>
+        <w:rPr>
+          <w:rFonts w:cs="B Nazanin"/>
+          <w:sz w:val="32"/>
+          <w:szCs w:val="32"/>
+          <w:rtl/>
+          <w:lang w:bidi="fa-IR"/>
+        </w:rPr>
+        <w:t>` و `</w:t>
+      </w:r>
+      <w:r>
+        <w:rPr>
+          <w:rFonts w:cs="B Nazanin"/>
+          <w:sz w:val="32"/>
+          <w:szCs w:val="32"/>
+          <w:lang w:bidi="fa-IR"/>
+        </w:rPr>
+        <w:t>move</w:t>
+      </w:r>
+      <w:r>
+        <w:rPr>
+          <w:rFonts w:cs="B Nazanin"/>
+          <w:sz w:val="32"/>
+          <w:szCs w:val="32"/>
+          <w:rtl/>
+          <w:lang w:bidi="fa-IR"/>
+        </w:rPr>
+        <w:t>` را برا</w:t>
+      </w:r>
+      <w:r>
+        <w:rPr>
+          <w:rFonts w:cs="B Nazanin" w:hint="cs"/>
+          <w:sz w:val="32"/>
+          <w:szCs w:val="32"/>
+          <w:rtl/>
+          <w:lang w:bidi="fa-IR"/>
+        </w:rPr>
+        <w:t>ی</w:t>
+      </w:r>
+      <w:r>
+        <w:rPr>
+          <w:rFonts w:cs="B Nazanin"/>
+          <w:sz w:val="32"/>
+          <w:szCs w:val="32"/>
+          <w:rtl/>
+          <w:lang w:bidi="fa-IR"/>
+        </w:rPr>
+        <w:t xml:space="preserve"> محاسبه نقطه بسته فاصله‌ا</w:t>
+      </w:r>
+      <w:r>
+        <w:rPr>
+          <w:rFonts w:cs="B Nazanin" w:hint="cs"/>
+          <w:sz w:val="32"/>
+          <w:szCs w:val="32"/>
+          <w:rtl/>
+          <w:lang w:bidi="fa-IR"/>
+        </w:rPr>
+        <w:t>ی</w:t>
+      </w:r>
+      <w:r>
+        <w:rPr>
+          <w:rFonts w:cs="B Nazanin"/>
+          <w:sz w:val="32"/>
+          <w:szCs w:val="32"/>
+          <w:rtl/>
+          <w:lang w:bidi="fa-IR"/>
+        </w:rPr>
+        <w:t xml:space="preserve"> (</w:t>
+      </w:r>
+      <w:r>
+        <w:rPr>
+          <w:rFonts w:cs="B Nazanin"/>
+          <w:sz w:val="32"/>
+          <w:szCs w:val="32"/>
+          <w:lang w:bidi="fa-IR"/>
+        </w:rPr>
+        <w:t>epsilon closure</w:t>
+      </w:r>
+      <w:r>
+        <w:rPr>
+          <w:rFonts w:cs="B Nazanin"/>
+          <w:sz w:val="32"/>
+          <w:szCs w:val="32"/>
+          <w:rtl/>
+          <w:lang w:bidi="fa-IR"/>
+        </w:rPr>
+        <w:t>) و گذارها در</w:t>
+      </w:r>
+      <w:r>
+        <w:rPr>
+          <w:rFonts w:cs="B Nazanin" w:hint="cs"/>
+          <w:sz w:val="32"/>
+          <w:szCs w:val="32"/>
+          <w:rtl/>
+          <w:lang w:bidi="fa-IR"/>
+        </w:rPr>
+        <w:t>ی</w:t>
+      </w:r>
+      <w:r>
+        <w:rPr>
+          <w:rFonts w:cs="B Nazanin" w:hint="eastAsia"/>
+          <w:sz w:val="32"/>
+          <w:szCs w:val="32"/>
+          <w:rtl/>
+          <w:lang w:bidi="fa-IR"/>
+        </w:rPr>
+        <w:t>افت</w:t>
+      </w:r>
+      <w:r>
+        <w:rPr>
+          <w:rFonts w:cs="B Nazanin" w:hint="cs"/>
+          <w:sz w:val="32"/>
+          <w:szCs w:val="32"/>
+          <w:rtl/>
+          <w:lang w:bidi="fa-IR"/>
+        </w:rPr>
+        <w:t>ی</w:t>
+      </w:r>
+      <w:r>
+        <w:rPr>
+          <w:rFonts w:cs="B Nazanin"/>
+          <w:sz w:val="32"/>
+          <w:szCs w:val="32"/>
+          <w:rtl/>
+          <w:lang w:bidi="fa-IR"/>
+        </w:rPr>
+        <w:t xml:space="preserve"> (</w:t>
+      </w:r>
+      <w:r>
+        <w:rPr>
+          <w:rFonts w:cs="B Nazanin"/>
+          <w:sz w:val="32"/>
+          <w:szCs w:val="32"/>
+          <w:lang w:bidi="fa-IR"/>
+        </w:rPr>
+        <w:t>move</w:t>
+      </w:r>
+      <w:r>
+        <w:rPr>
+          <w:rFonts w:cs="B Nazanin"/>
+          <w:sz w:val="32"/>
+          <w:szCs w:val="32"/>
+          <w:rtl/>
+          <w:lang w:bidi="fa-IR"/>
+        </w:rPr>
+        <w:t>) ارائه م</w:t>
+      </w:r>
+      <w:r>
+        <w:rPr>
+          <w:rFonts w:cs="B Nazanin" w:hint="cs"/>
+          <w:sz w:val="32"/>
+          <w:szCs w:val="32"/>
+          <w:rtl/>
+          <w:lang w:bidi="fa-IR"/>
+        </w:rPr>
+        <w:t>ی‌</w:t>
+      </w:r>
+      <w:r>
+        <w:rPr>
+          <w:rFonts w:cs="B Nazanin" w:hint="eastAsia"/>
+          <w:sz w:val="32"/>
+          <w:szCs w:val="32"/>
+          <w:rtl/>
+          <w:lang w:bidi="fa-IR"/>
+        </w:rPr>
+        <w:t>دهد</w:t>
+      </w:r>
+      <w:r>
+        <w:rPr>
+          <w:rFonts w:cs="B Nazanin"/>
+          <w:sz w:val="32"/>
+          <w:szCs w:val="32"/>
+          <w:rtl/>
+          <w:lang w:bidi="fa-IR"/>
+        </w:rPr>
+        <w:t>.</w:t>
+      </w:r>
+    </w:p>
+    <w:p>
+      <w:pPr>
+        <w:bidi/>
+        <w:rPr>
+          <w:rFonts w:cs="B Nazanin"/>
+          <w:sz w:val="32"/>
+          <w:szCs w:val="32"/>
+          <w:lang w:bidi="fa-IR"/>
+        </w:rPr>
+      </w:pPr>
+      <w:r>
+        <w:rPr>
+          <w:noProof/>
+        </w:rPr>
+        <w:drawing>
+          <wp:inline distT="0" distB="0" distL="0" distR="0" wp14:anchorId="7C2963B7" wp14:editId="735CC2A8">
+            <wp:extent cx="5943600" cy="5220335"/>
+            <wp:effectExtent l="0" t="0" r="0" b="0"/>
+            <wp:docPr id="1116916494" name="Picture 1"/>
+            <wp:cNvGraphicFramePr>
+              <a:graphicFrameLocks xmlns:a="http://schemas.openxmlformats.org/drawingml/2006/main" noChangeAspect="1"/>
+            </wp:cNvGraphicFramePr>
+            <a:graphic xmlns:a="http://schemas.openxmlformats.org/drawingml/2006/main">
+              <a:graphicData uri="http://schemas.openxmlformats.org/drawingml/2006/picture">
+                <pic:pic xmlns:pic="http://schemas.openxmlformats.org/drawingml/2006/picture">
+                  <pic:nvPicPr>
+                    <pic:cNvPr id="1116916494" name=""/>
+                    <pic:cNvPicPr/>
+                  </pic:nvPicPr>
+                  <pic:blipFill>
+                    <a:blip r:embed="rId11"/>
+                    <a:stretch>
+                      <a:fillRect/>
+                    </a:stretch>
+                  </pic:blipFill>
+                  <pic:spPr>
+                    <a:xfrm>
+                      <a:off x="0" y="0"/>
+                      <a:ext cx="5943600" cy="5220335"/>
+                    </a:xfrm>
+                    <a:prstGeom prst="rect">
+                      <a:avLst/>
+                    </a:prstGeom>
+                  </pic:spPr>
+                </pic:pic>
+              </a:graphicData>
+            </a:graphic>
+          </wp:inline>
+        </w:drawing>
+      </w:r>
+    </w:p>
+    <w:p>
+      <w:pPr>
+        <w:bidi/>
+        <w:rPr>
+          <w:rFonts w:cs="B Nazanin"/>
+          <w:sz w:val="32"/>
+          <w:szCs w:val="32"/>
+          <w:rtl/>
+          <w:lang w:bidi="fa-IR"/>
+        </w:rPr>
+      </w:pPr>
+      <w:r>
+        <w:rPr>
+          <w:rFonts w:cs="B Nazanin" w:hint="eastAsia"/>
+          <w:sz w:val="32"/>
+          <w:szCs w:val="32"/>
+          <w:rtl/>
+          <w:lang w:bidi="fa-IR"/>
+        </w:rPr>
+        <w:lastRenderedPageBreak/>
+        <w:t>کلاس</w:t>
+      </w:r>
+      <w:r>
+        <w:rPr>
+          <w:rFonts w:cs="B Nazanin"/>
+          <w:sz w:val="32"/>
+          <w:szCs w:val="32"/>
+          <w:rtl/>
+          <w:lang w:bidi="fa-IR"/>
+        </w:rPr>
+        <w:t xml:space="preserve"> `</w:t>
+      </w:r>
+      <w:r>
+        <w:rPr>
+          <w:rFonts w:cs="B Nazanin"/>
+          <w:sz w:val="32"/>
+          <w:szCs w:val="32"/>
+          <w:lang w:bidi="fa-IR"/>
+        </w:rPr>
+        <w:t>DFA</w:t>
+      </w:r>
+      <w:r>
+        <w:rPr>
+          <w:rFonts w:cs="B Nazanin"/>
+          <w:sz w:val="32"/>
+          <w:szCs w:val="32"/>
+          <w:rtl/>
+          <w:lang w:bidi="fa-IR"/>
+        </w:rPr>
+        <w:t>` مدل</w:t>
+      </w:r>
+      <w:r>
+        <w:rPr>
+          <w:rFonts w:cs="B Nazanin" w:hint="cs"/>
+          <w:sz w:val="32"/>
+          <w:szCs w:val="32"/>
+          <w:rtl/>
+          <w:lang w:bidi="fa-IR"/>
+        </w:rPr>
+        <w:t>ی</w:t>
+      </w:r>
+      <w:r>
+        <w:rPr>
+          <w:rFonts w:cs="B Nazanin"/>
+          <w:sz w:val="32"/>
+          <w:szCs w:val="32"/>
+          <w:rtl/>
+          <w:lang w:bidi="fa-IR"/>
+        </w:rPr>
+        <w:t xml:space="preserve"> از </w:t>
+      </w:r>
+      <w:r>
+        <w:rPr>
+          <w:rFonts w:cs="B Nazanin" w:hint="cs"/>
+          <w:sz w:val="32"/>
+          <w:szCs w:val="32"/>
+          <w:rtl/>
+          <w:lang w:bidi="fa-IR"/>
+        </w:rPr>
+        <w:t>ی</w:t>
+      </w:r>
+      <w:r>
+        <w:rPr>
+          <w:rFonts w:cs="B Nazanin" w:hint="eastAsia"/>
+          <w:sz w:val="32"/>
+          <w:szCs w:val="32"/>
+          <w:rtl/>
+          <w:lang w:bidi="fa-IR"/>
+        </w:rPr>
+        <w:t>ک</w:t>
+      </w:r>
+      <w:r>
+        <w:rPr>
+          <w:rFonts w:cs="B Nazanin"/>
+          <w:sz w:val="32"/>
+          <w:szCs w:val="32"/>
+          <w:rtl/>
+          <w:lang w:bidi="fa-IR"/>
+        </w:rPr>
+        <w:t xml:space="preserve"> ماش</w:t>
+      </w:r>
+      <w:r>
+        <w:rPr>
+          <w:rFonts w:cs="B Nazanin" w:hint="cs"/>
+          <w:sz w:val="32"/>
+          <w:szCs w:val="32"/>
+          <w:rtl/>
+          <w:lang w:bidi="fa-IR"/>
+        </w:rPr>
+        <w:t>ی</w:t>
+      </w:r>
+      <w:r>
+        <w:rPr>
+          <w:rFonts w:cs="B Nazanin" w:hint="eastAsia"/>
+          <w:sz w:val="32"/>
+          <w:szCs w:val="32"/>
+          <w:rtl/>
+          <w:lang w:bidi="fa-IR"/>
+        </w:rPr>
+        <w:t>ن</w:t>
+      </w:r>
+      <w:r>
+        <w:rPr>
+          <w:rFonts w:cs="B Nazanin"/>
+          <w:sz w:val="32"/>
+          <w:szCs w:val="32"/>
+          <w:rtl/>
+          <w:lang w:bidi="fa-IR"/>
+        </w:rPr>
+        <w:t xml:space="preserve"> پذ</w:t>
+      </w:r>
+      <w:r>
+        <w:rPr>
+          <w:rFonts w:cs="B Nazanin" w:hint="cs"/>
+          <w:sz w:val="32"/>
+          <w:szCs w:val="32"/>
+          <w:rtl/>
+          <w:lang w:bidi="fa-IR"/>
+        </w:rPr>
+        <w:t>ی</w:t>
+      </w:r>
+      <w:r>
+        <w:rPr>
+          <w:rFonts w:cs="B Nazanin" w:hint="eastAsia"/>
+          <w:sz w:val="32"/>
+          <w:szCs w:val="32"/>
+          <w:rtl/>
+          <w:lang w:bidi="fa-IR"/>
+        </w:rPr>
+        <w:t>رنده</w:t>
+      </w:r>
+      <w:r>
+        <w:rPr>
+          <w:rFonts w:cs="B Nazanin"/>
+          <w:sz w:val="32"/>
+          <w:szCs w:val="32"/>
+          <w:rtl/>
+          <w:lang w:bidi="fa-IR"/>
+        </w:rPr>
+        <w:t xml:space="preserve"> متناه</w:t>
+      </w:r>
+      <w:r>
+        <w:rPr>
+          <w:rFonts w:cs="B Nazanin" w:hint="cs"/>
+          <w:sz w:val="32"/>
+          <w:szCs w:val="32"/>
+          <w:rtl/>
+          <w:lang w:bidi="fa-IR"/>
+        </w:rPr>
+        <w:t>ی</w:t>
+      </w:r>
+      <w:r>
+        <w:rPr>
+          <w:rFonts w:cs="B Nazanin"/>
+          <w:sz w:val="32"/>
+          <w:szCs w:val="32"/>
+          <w:rtl/>
+          <w:lang w:bidi="fa-IR"/>
+        </w:rPr>
+        <w:t xml:space="preserve"> قطع</w:t>
+      </w:r>
+      <w:r>
+        <w:rPr>
+          <w:rFonts w:cs="B Nazanin" w:hint="cs"/>
+          <w:sz w:val="32"/>
+          <w:szCs w:val="32"/>
+          <w:rtl/>
+          <w:lang w:bidi="fa-IR"/>
+        </w:rPr>
+        <w:t>ی</w:t>
+      </w:r>
+      <w:r>
+        <w:rPr>
+          <w:rFonts w:cs="B Nazanin"/>
+          <w:sz w:val="32"/>
+          <w:szCs w:val="32"/>
+          <w:rtl/>
+          <w:lang w:bidi="fa-IR"/>
+        </w:rPr>
+        <w:t xml:space="preserve"> (</w:t>
+      </w:r>
+      <w:r>
+        <w:rPr>
+          <w:rFonts w:cs="B Nazanin"/>
+          <w:sz w:val="32"/>
+          <w:szCs w:val="32"/>
+          <w:lang w:bidi="fa-IR"/>
+        </w:rPr>
+        <w:t>DFA</w:t>
+      </w:r>
+      <w:r>
+        <w:rPr>
+          <w:rFonts w:cs="B Nazanin"/>
+          <w:sz w:val="32"/>
+          <w:szCs w:val="32"/>
+          <w:rtl/>
+          <w:lang w:bidi="fa-IR"/>
+        </w:rPr>
+        <w:t>) را نشان م</w:t>
+      </w:r>
+      <w:r>
+        <w:rPr>
+          <w:rFonts w:cs="B Nazanin" w:hint="cs"/>
+          <w:sz w:val="32"/>
+          <w:szCs w:val="32"/>
+          <w:rtl/>
+          <w:lang w:bidi="fa-IR"/>
+        </w:rPr>
+        <w:t>ی‌</w:t>
+      </w:r>
+      <w:r>
+        <w:rPr>
+          <w:rFonts w:cs="B Nazanin" w:hint="eastAsia"/>
+          <w:sz w:val="32"/>
+          <w:szCs w:val="32"/>
+          <w:rtl/>
+          <w:lang w:bidi="fa-IR"/>
+        </w:rPr>
+        <w:t>دهد</w:t>
+      </w:r>
+      <w:r>
+        <w:rPr>
+          <w:rFonts w:cs="B Nazanin"/>
+          <w:sz w:val="32"/>
+          <w:szCs w:val="32"/>
+          <w:rtl/>
+          <w:lang w:bidi="fa-IR"/>
+        </w:rPr>
+        <w:t>. ا</w:t>
+      </w:r>
+      <w:r>
+        <w:rPr>
+          <w:rFonts w:cs="B Nazanin" w:hint="cs"/>
+          <w:sz w:val="32"/>
+          <w:szCs w:val="32"/>
+          <w:rtl/>
+          <w:lang w:bidi="fa-IR"/>
+        </w:rPr>
+        <w:t>ی</w:t>
+      </w:r>
+      <w:r>
+        <w:rPr>
+          <w:rFonts w:cs="B Nazanin" w:hint="eastAsia"/>
+          <w:sz w:val="32"/>
+          <w:szCs w:val="32"/>
+          <w:rtl/>
+          <w:lang w:bidi="fa-IR"/>
+        </w:rPr>
+        <w:t>ن</w:t>
+      </w:r>
+      <w:r>
+        <w:rPr>
+          <w:rFonts w:cs="B Nazanin"/>
+          <w:sz w:val="32"/>
+          <w:szCs w:val="32"/>
+          <w:rtl/>
+          <w:lang w:bidi="fa-IR"/>
+        </w:rPr>
+        <w:t xml:space="preserve"> کلاس ن</w:t>
+      </w:r>
+      <w:r>
+        <w:rPr>
+          <w:rFonts w:cs="B Nazanin" w:hint="cs"/>
+          <w:sz w:val="32"/>
+          <w:szCs w:val="32"/>
+          <w:rtl/>
+          <w:lang w:bidi="fa-IR"/>
+        </w:rPr>
+        <w:t>ی</w:t>
+      </w:r>
+      <w:r>
+        <w:rPr>
+          <w:rFonts w:cs="B Nazanin" w:hint="eastAsia"/>
+          <w:sz w:val="32"/>
+          <w:szCs w:val="32"/>
+          <w:rtl/>
+          <w:lang w:bidi="fa-IR"/>
+        </w:rPr>
+        <w:t>ز</w:t>
+      </w:r>
+      <w:r>
+        <w:rPr>
+          <w:rFonts w:cs="B Nazanin"/>
+          <w:sz w:val="32"/>
+          <w:szCs w:val="32"/>
+          <w:rtl/>
+          <w:lang w:bidi="fa-IR"/>
+        </w:rPr>
+        <w:t xml:space="preserve"> دارا</w:t>
+      </w:r>
+      <w:r>
+        <w:rPr>
+          <w:rFonts w:cs="B Nazanin" w:hint="cs"/>
+          <w:sz w:val="32"/>
+          <w:szCs w:val="32"/>
+          <w:rtl/>
+          <w:lang w:bidi="fa-IR"/>
+        </w:rPr>
+        <w:t>ی</w:t>
+      </w:r>
+      <w:r>
+        <w:rPr>
+          <w:rFonts w:cs="B Nazanin"/>
+          <w:sz w:val="32"/>
+          <w:szCs w:val="32"/>
+          <w:rtl/>
+          <w:lang w:bidi="fa-IR"/>
+        </w:rPr>
+        <w:t xml:space="preserve"> و</w:t>
+      </w:r>
+      <w:r>
+        <w:rPr>
+          <w:rFonts w:cs="B Nazanin" w:hint="cs"/>
+          <w:sz w:val="32"/>
+          <w:szCs w:val="32"/>
+          <w:rtl/>
+          <w:lang w:bidi="fa-IR"/>
+        </w:rPr>
+        <w:t>ی</w:t>
+      </w:r>
+      <w:r>
+        <w:rPr>
+          <w:rFonts w:cs="B Nazanin" w:hint="eastAsia"/>
+          <w:sz w:val="32"/>
+          <w:szCs w:val="32"/>
+          <w:rtl/>
+          <w:lang w:bidi="fa-IR"/>
+        </w:rPr>
+        <w:t>ژگ</w:t>
+      </w:r>
+      <w:r>
+        <w:rPr>
+          <w:rFonts w:cs="B Nazanin" w:hint="cs"/>
+          <w:sz w:val="32"/>
+          <w:szCs w:val="32"/>
+          <w:rtl/>
+          <w:lang w:bidi="fa-IR"/>
+        </w:rPr>
+        <w:t>ی‌</w:t>
+      </w:r>
+      <w:r>
+        <w:rPr>
+          <w:rFonts w:cs="B Nazanin" w:hint="eastAsia"/>
+          <w:sz w:val="32"/>
+          <w:szCs w:val="32"/>
+          <w:rtl/>
+          <w:lang w:bidi="fa-IR"/>
+        </w:rPr>
+        <w:t>ها</w:t>
+      </w:r>
+      <w:r>
+        <w:rPr>
+          <w:rFonts w:cs="B Nazanin" w:hint="cs"/>
+          <w:sz w:val="32"/>
+          <w:szCs w:val="32"/>
+          <w:rtl/>
+          <w:lang w:bidi="fa-IR"/>
+        </w:rPr>
+        <w:t>ی</w:t>
+      </w:r>
+      <w:r>
+        <w:rPr>
+          <w:rFonts w:cs="B Nazanin"/>
+          <w:sz w:val="32"/>
+          <w:szCs w:val="32"/>
+          <w:rtl/>
+          <w:lang w:bidi="fa-IR"/>
+        </w:rPr>
+        <w:t xml:space="preserve"> مشابه با کلاس `</w:t>
+      </w:r>
+      <w:r>
+        <w:rPr>
+          <w:rFonts w:cs="B Nazanin"/>
+          <w:sz w:val="32"/>
+          <w:szCs w:val="32"/>
+          <w:lang w:bidi="fa-IR"/>
+        </w:rPr>
+        <w:t>NFA</w:t>
+      </w:r>
+      <w:r>
+        <w:rPr>
+          <w:rFonts w:cs="B Nazanin"/>
+          <w:sz w:val="32"/>
+          <w:szCs w:val="32"/>
+          <w:rtl/>
+          <w:lang w:bidi="fa-IR"/>
+        </w:rPr>
+        <w:t>` است. همچن</w:t>
+      </w:r>
+      <w:r>
+        <w:rPr>
+          <w:rFonts w:cs="B Nazanin" w:hint="cs"/>
+          <w:sz w:val="32"/>
+          <w:szCs w:val="32"/>
+          <w:rtl/>
+          <w:lang w:bidi="fa-IR"/>
+        </w:rPr>
+        <w:t>ی</w:t>
+      </w:r>
+      <w:r>
+        <w:rPr>
+          <w:rFonts w:cs="B Nazanin" w:hint="eastAsia"/>
+          <w:sz w:val="32"/>
+          <w:szCs w:val="32"/>
+          <w:rtl/>
+          <w:lang w:bidi="fa-IR"/>
+        </w:rPr>
+        <w:t>ن</w:t>
+      </w:r>
+      <w:r>
+        <w:rPr>
+          <w:rFonts w:cs="B Nazanin"/>
+          <w:sz w:val="32"/>
+          <w:szCs w:val="32"/>
+          <w:rtl/>
+          <w:lang w:bidi="fa-IR"/>
+        </w:rPr>
+        <w:t xml:space="preserve"> تابع `</w:t>
+      </w:r>
+      <w:r>
+        <w:rPr>
+          <w:rFonts w:cs="B Nazanin"/>
+          <w:sz w:val="32"/>
+          <w:szCs w:val="32"/>
+          <w:lang w:bidi="fa-IR"/>
+        </w:rPr>
+        <w:t>to_dfa</w:t>
+      </w:r>
+      <w:r>
+        <w:rPr>
+          <w:rFonts w:cs="B Nazanin"/>
+          <w:sz w:val="32"/>
+          <w:szCs w:val="32"/>
+          <w:rtl/>
+          <w:lang w:bidi="fa-IR"/>
+        </w:rPr>
+        <w:t>` در ا</w:t>
+      </w:r>
+      <w:r>
+        <w:rPr>
+          <w:rFonts w:cs="B Nazanin" w:hint="cs"/>
+          <w:sz w:val="32"/>
+          <w:szCs w:val="32"/>
+          <w:rtl/>
+          <w:lang w:bidi="fa-IR"/>
+        </w:rPr>
+        <w:t>ی</w:t>
+      </w:r>
+      <w:r>
+        <w:rPr>
+          <w:rFonts w:cs="B Nazanin" w:hint="eastAsia"/>
+          <w:sz w:val="32"/>
+          <w:szCs w:val="32"/>
+          <w:rtl/>
+          <w:lang w:bidi="fa-IR"/>
+        </w:rPr>
+        <w:t>ن</w:t>
+      </w:r>
+      <w:r>
+        <w:rPr>
+          <w:rFonts w:cs="B Nazanin"/>
+          <w:sz w:val="32"/>
+          <w:szCs w:val="32"/>
+          <w:rtl/>
+          <w:lang w:bidi="fa-IR"/>
+        </w:rPr>
+        <w:t xml:space="preserve"> کلاس، </w:t>
+      </w:r>
+      <w:r>
+        <w:rPr>
+          <w:rFonts w:cs="B Nazanin" w:hint="cs"/>
+          <w:sz w:val="32"/>
+          <w:szCs w:val="32"/>
+          <w:rtl/>
+          <w:lang w:bidi="fa-IR"/>
+        </w:rPr>
+        <w:t>ی</w:t>
+      </w:r>
+      <w:r>
+        <w:rPr>
+          <w:rFonts w:cs="B Nazanin" w:hint="eastAsia"/>
+          <w:sz w:val="32"/>
+          <w:szCs w:val="32"/>
+          <w:rtl/>
+          <w:lang w:bidi="fa-IR"/>
+        </w:rPr>
+        <w:t>ک</w:t>
+      </w:r>
+      <w:r>
+        <w:rPr>
+          <w:rFonts w:cs="B Nazanin"/>
+          <w:sz w:val="32"/>
+          <w:szCs w:val="32"/>
+          <w:rtl/>
+          <w:lang w:bidi="fa-IR"/>
+        </w:rPr>
+        <w:t xml:space="preserve"> </w:t>
+      </w:r>
+      <w:r>
+        <w:rPr>
+          <w:rFonts w:cs="B Nazanin"/>
+          <w:sz w:val="32"/>
+          <w:szCs w:val="32"/>
+          <w:lang w:bidi="fa-IR"/>
+        </w:rPr>
+        <w:t>NFA</w:t>
+      </w:r>
+      <w:r>
+        <w:rPr>
+          <w:rFonts w:cs="B Nazanin"/>
+          <w:sz w:val="32"/>
+          <w:szCs w:val="32"/>
+          <w:rtl/>
+          <w:lang w:bidi="fa-IR"/>
+        </w:rPr>
+        <w:t xml:space="preserve"> را به </w:t>
+      </w:r>
+      <w:r>
+        <w:rPr>
+          <w:rFonts w:cs="B Nazanin" w:hint="cs"/>
+          <w:sz w:val="32"/>
+          <w:szCs w:val="32"/>
+          <w:rtl/>
+          <w:lang w:bidi="fa-IR"/>
+        </w:rPr>
+        <w:t>ی</w:t>
+      </w:r>
+      <w:r>
+        <w:rPr>
+          <w:rFonts w:cs="B Nazanin" w:hint="eastAsia"/>
+          <w:sz w:val="32"/>
+          <w:szCs w:val="32"/>
+          <w:rtl/>
+          <w:lang w:bidi="fa-IR"/>
+        </w:rPr>
+        <w:t>ک</w:t>
+      </w:r>
+      <w:r>
+        <w:rPr>
+          <w:rFonts w:cs="B Nazanin"/>
+          <w:sz w:val="32"/>
+          <w:szCs w:val="32"/>
+          <w:rtl/>
+          <w:lang w:bidi="fa-IR"/>
+        </w:rPr>
+        <w:t xml:space="preserve"> </w:t>
+      </w:r>
+      <w:r>
+        <w:rPr>
+          <w:rFonts w:cs="B Nazanin"/>
+          <w:sz w:val="32"/>
+          <w:szCs w:val="32"/>
+          <w:lang w:bidi="fa-IR"/>
+        </w:rPr>
+        <w:t>DFA</w:t>
+      </w:r>
+      <w:r>
+        <w:rPr>
+          <w:rFonts w:cs="B Nazanin"/>
+          <w:sz w:val="32"/>
+          <w:szCs w:val="32"/>
+          <w:rtl/>
+          <w:lang w:bidi="fa-IR"/>
+        </w:rPr>
+        <w:t xml:space="preserve"> تبد</w:t>
+      </w:r>
+      <w:r>
+        <w:rPr>
+          <w:rFonts w:cs="B Nazanin" w:hint="cs"/>
+          <w:sz w:val="32"/>
+          <w:szCs w:val="32"/>
+          <w:rtl/>
+          <w:lang w:bidi="fa-IR"/>
+        </w:rPr>
+        <w:t>ی</w:t>
+      </w:r>
+      <w:r>
+        <w:rPr>
+          <w:rFonts w:cs="B Nazanin" w:hint="eastAsia"/>
+          <w:sz w:val="32"/>
+          <w:szCs w:val="32"/>
+          <w:rtl/>
+          <w:lang w:bidi="fa-IR"/>
+        </w:rPr>
+        <w:t>ل</w:t>
+      </w:r>
+      <w:r>
+        <w:rPr>
+          <w:rFonts w:cs="B Nazanin"/>
+          <w:sz w:val="32"/>
+          <w:szCs w:val="32"/>
+          <w:rtl/>
+          <w:lang w:bidi="fa-IR"/>
+        </w:rPr>
+        <w:t xml:space="preserve"> م</w:t>
+      </w:r>
+      <w:r>
+        <w:rPr>
+          <w:rFonts w:cs="B Nazanin" w:hint="cs"/>
+          <w:sz w:val="32"/>
+          <w:szCs w:val="32"/>
+          <w:rtl/>
+          <w:lang w:bidi="fa-IR"/>
+        </w:rPr>
+        <w:t>ی‌</w:t>
+      </w:r>
+      <w:r>
+        <w:rPr>
+          <w:rFonts w:cs="B Nazanin" w:hint="eastAsia"/>
+          <w:sz w:val="32"/>
+          <w:szCs w:val="32"/>
+          <w:rtl/>
+          <w:lang w:bidi="fa-IR"/>
+        </w:rPr>
+        <w:t>کند</w:t>
+      </w:r>
+      <w:r>
+        <w:rPr>
+          <w:rFonts w:cs="B Nazanin"/>
+          <w:sz w:val="32"/>
+          <w:szCs w:val="32"/>
+          <w:rtl/>
+          <w:lang w:bidi="fa-IR"/>
+        </w:rPr>
+        <w:t>.</w:t>
+      </w:r>
+    </w:p>
+    <w:p>
+      <w:pPr>
+        <w:bidi/>
+        <w:rPr>
+          <w:rFonts w:cs="B Nazanin"/>
+          <w:sz w:val="32"/>
+          <w:szCs w:val="32"/>
+          <w:lang w:bidi="fa-IR"/>
+        </w:rPr>
+      </w:pPr>
+      <w:r>
+        <w:rPr>
+          <w:noProof/>
+        </w:rPr>
+        <w:drawing>
+          <wp:inline distT="0" distB="0" distL="0" distR="0" wp14:anchorId="0E252558" wp14:editId="3D76905A">
+            <wp:extent cx="5943600" cy="5100955"/>
+            <wp:effectExtent l="0" t="0" r="0" b="4445"/>
+            <wp:docPr id="1442932367" name="Picture 1"/>
+            <wp:cNvGraphicFramePr>
+              <a:graphicFrameLocks xmlns:a="http://schemas.openxmlformats.org/drawingml/2006/main" noChangeAspect="1"/>
+            </wp:cNvGraphicFramePr>
+            <a:graphic xmlns:a="http://schemas.openxmlformats.org/drawingml/2006/main">
+              <a:graphicData uri="http://schemas.openxmlformats.org/drawingml/2006/picture">
+                <pic:pic xmlns:pic="http://schemas.openxmlformats.org/drawingml/2006/picture">
+                  <pic:nvPicPr>
+                    <pic:cNvPr id="1442932367" name=""/>
+                    <pic:cNvPicPr/>
+                  </pic:nvPicPr>
+                  <pic:blipFill>
+                    <a:blip r:embed="rId12"/>
+                    <a:stretch>
+                      <a:fillRect/>
+                    </a:stretch>
+                  </pic:blipFill>
+                  <pic:spPr>
+                    <a:xfrm>
+                      <a:off x="0" y="0"/>
+                      <a:ext cx="5943600" cy="5100955"/>
+                    </a:xfrm>
+                    <a:prstGeom prst="rect">
+                      <a:avLst/>
+                    </a:prstGeom>
+                  </pic:spPr>
+                </pic:pic>
+              </a:graphicData>
+            </a:graphic>
+          </wp:inline>
+        </w:drawing>
+      </w:r>
+    </w:p>
+    <w:p>
+      <w:pPr>
+        <w:bidi/>
+        <w:rPr>
+          <w:rFonts w:cs="B Nazanin"/>
+          <w:sz w:val="32"/>
+          <w:szCs w:val="32"/>
           <w:lang w:bidi="fa-IR"/>
         </w:rPr>
       </w:pPr>
     </w:p>
+    <w:p>
+      <w:pPr>
+        <w:bidi/>
+        <w:rPr>
+          <w:rFonts w:cs="B Nazanin"/>
+          <w:sz w:val="32"/>
+          <w:szCs w:val="32"/>
+          <w:rtl/>
+          <w:lang w:bidi="fa-IR"/>
+        </w:rPr>
+      </w:pPr>
+    </w:p>
+    <w:p>
+      <w:pPr>
+        <w:bidi/>
+        <w:rPr>
+          <w:rFonts w:cs="B Nazanin"/>
+          <w:sz w:val="32"/>
+          <w:szCs w:val="32"/>
+          <w:rtl/>
+          <w:lang w:bidi="fa-IR"/>
+        </w:rPr>
+      </w:pPr>
+    </w:p>
+    <w:p>
+      <w:pPr>
+        <w:bidi/>
+        <w:rPr>
+          <w:rFonts w:cs="B Nazanin"/>
+          <w:sz w:val="32"/>
+          <w:szCs w:val="32"/>
+          <w:rtl/>
+          <w:lang w:bidi="fa-IR"/>
+        </w:rPr>
+      </w:pPr>
+    </w:p>
+    <w:p>
+      <w:pPr>
+        <w:bidi/>
+        <w:rPr>
+          <w:rFonts w:cs="B Nazanin"/>
+          <w:sz w:val="32"/>
+          <w:szCs w:val="32"/>
+          <w:lang w:bidi="fa-IR"/>
+        </w:rPr>
+      </w:pPr>
+      <w:r>
+        <w:rPr>
+          <w:rFonts w:cs="B Nazanin" w:hint="eastAsia"/>
+          <w:sz w:val="32"/>
+          <w:szCs w:val="32"/>
+          <w:rtl/>
+          <w:lang w:bidi="fa-IR"/>
+        </w:rPr>
+        <w:lastRenderedPageBreak/>
+        <w:t>تابع</w:t>
+      </w:r>
+      <w:r>
+        <w:rPr>
+          <w:rFonts w:cs="B Nazanin"/>
+          <w:sz w:val="32"/>
+          <w:szCs w:val="32"/>
+          <w:rtl/>
+          <w:lang w:bidi="fa-IR"/>
+        </w:rPr>
+        <w:t xml:space="preserve"> `</w:t>
+      </w:r>
+      <w:r>
+        <w:rPr>
+          <w:rFonts w:cs="B Nazanin"/>
+          <w:sz w:val="32"/>
+          <w:szCs w:val="32"/>
+          <w:lang w:bidi="fa-IR"/>
+        </w:rPr>
+        <w:t>parse_nfa_input</w:t>
+      </w:r>
+      <w:r>
+        <w:rPr>
+          <w:rFonts w:cs="B Nazanin"/>
+          <w:sz w:val="32"/>
+          <w:szCs w:val="32"/>
+          <w:rtl/>
+          <w:lang w:bidi="fa-IR"/>
+        </w:rPr>
+        <w:t>` وظ</w:t>
+      </w:r>
+      <w:r>
+        <w:rPr>
+          <w:rFonts w:cs="B Nazanin" w:hint="cs"/>
+          <w:sz w:val="32"/>
+          <w:szCs w:val="32"/>
+          <w:rtl/>
+          <w:lang w:bidi="fa-IR"/>
+        </w:rPr>
+        <w:t>ی</w:t>
+      </w:r>
+      <w:r>
+        <w:rPr>
+          <w:rFonts w:cs="B Nazanin" w:hint="eastAsia"/>
+          <w:sz w:val="32"/>
+          <w:szCs w:val="32"/>
+          <w:rtl/>
+          <w:lang w:bidi="fa-IR"/>
+        </w:rPr>
+        <w:t>فه‌ا</w:t>
+      </w:r>
+      <w:r>
+        <w:rPr>
+          <w:rFonts w:cs="B Nazanin" w:hint="cs"/>
+          <w:sz w:val="32"/>
+          <w:szCs w:val="32"/>
+          <w:rtl/>
+          <w:lang w:bidi="fa-IR"/>
+        </w:rPr>
+        <w:t>ی</w:t>
+      </w:r>
+      <w:r>
+        <w:rPr>
+          <w:rFonts w:cs="B Nazanin"/>
+          <w:sz w:val="32"/>
+          <w:szCs w:val="32"/>
+          <w:rtl/>
+          <w:lang w:bidi="fa-IR"/>
+        </w:rPr>
+        <w:t xml:space="preserve"> دارد که ورود</w:t>
+      </w:r>
+      <w:r>
+        <w:rPr>
+          <w:rFonts w:cs="B Nazanin" w:hint="cs"/>
+          <w:sz w:val="32"/>
+          <w:szCs w:val="32"/>
+          <w:rtl/>
+          <w:lang w:bidi="fa-IR"/>
+        </w:rPr>
+        <w:t>ی</w:t>
+      </w:r>
+      <w:r>
+        <w:rPr>
+          <w:rFonts w:cs="B Nazanin"/>
+          <w:sz w:val="32"/>
+          <w:szCs w:val="32"/>
+          <w:rtl/>
+          <w:lang w:bidi="fa-IR"/>
+        </w:rPr>
+        <w:t xml:space="preserve"> </w:t>
+      </w:r>
+      <w:r>
+        <w:rPr>
+          <w:rFonts w:cs="B Nazanin"/>
+          <w:sz w:val="32"/>
+          <w:szCs w:val="32"/>
+          <w:lang w:bidi="fa-IR"/>
+        </w:rPr>
+        <w:t>NFA</w:t>
+      </w:r>
+      <w:r>
+        <w:rPr>
+          <w:rFonts w:cs="B Nazanin"/>
+          <w:sz w:val="32"/>
+          <w:szCs w:val="32"/>
+          <w:rtl/>
+          <w:lang w:bidi="fa-IR"/>
+        </w:rPr>
+        <w:t xml:space="preserve"> را از </w:t>
+      </w:r>
+      <w:r>
+        <w:rPr>
+          <w:rFonts w:cs="B Nazanin" w:hint="cs"/>
+          <w:sz w:val="32"/>
+          <w:szCs w:val="32"/>
+          <w:rtl/>
+          <w:lang w:bidi="fa-IR"/>
+        </w:rPr>
+        <w:t>ی</w:t>
+      </w:r>
+      <w:r>
+        <w:rPr>
+          <w:rFonts w:cs="B Nazanin" w:hint="eastAsia"/>
+          <w:sz w:val="32"/>
+          <w:szCs w:val="32"/>
+          <w:rtl/>
+          <w:lang w:bidi="fa-IR"/>
+        </w:rPr>
+        <w:t>ک</w:t>
+      </w:r>
+      <w:r>
+        <w:rPr>
+          <w:rFonts w:cs="B Nazanin"/>
+          <w:sz w:val="32"/>
+          <w:szCs w:val="32"/>
+          <w:rtl/>
+          <w:lang w:bidi="fa-IR"/>
+        </w:rPr>
+        <w:t xml:space="preserve"> فا</w:t>
+      </w:r>
+      <w:r>
+        <w:rPr>
+          <w:rFonts w:cs="B Nazanin" w:hint="cs"/>
+          <w:sz w:val="32"/>
+          <w:szCs w:val="32"/>
+          <w:rtl/>
+          <w:lang w:bidi="fa-IR"/>
+        </w:rPr>
+        <w:t>ی</w:t>
+      </w:r>
+      <w:r>
+        <w:rPr>
+          <w:rFonts w:cs="B Nazanin" w:hint="eastAsia"/>
+          <w:sz w:val="32"/>
+          <w:szCs w:val="32"/>
+          <w:rtl/>
+          <w:lang w:bidi="fa-IR"/>
+        </w:rPr>
+        <w:t>ل</w:t>
+      </w:r>
+      <w:r>
+        <w:rPr>
+          <w:rFonts w:cs="B Nazanin"/>
+          <w:sz w:val="32"/>
+          <w:szCs w:val="32"/>
+          <w:rtl/>
+          <w:lang w:bidi="fa-IR"/>
+        </w:rPr>
+        <w:t xml:space="preserve"> مشخص خوانده و اطلاعات مربوط به آن را استخراج کند و </w:t>
+      </w:r>
+      <w:r>
+        <w:rPr>
+          <w:rFonts w:cs="B Nazanin" w:hint="cs"/>
+          <w:sz w:val="32"/>
+          <w:szCs w:val="32"/>
+          <w:rtl/>
+          <w:lang w:bidi="fa-IR"/>
+        </w:rPr>
+        <w:t>ی</w:t>
+      </w:r>
+      <w:r>
+        <w:rPr>
+          <w:rFonts w:cs="B Nazanin" w:hint="eastAsia"/>
+          <w:sz w:val="32"/>
+          <w:szCs w:val="32"/>
+          <w:rtl/>
+          <w:lang w:bidi="fa-IR"/>
+        </w:rPr>
+        <w:t>ک</w:t>
+      </w:r>
+      <w:r>
+        <w:rPr>
+          <w:rFonts w:cs="B Nazanin"/>
+          <w:sz w:val="32"/>
+          <w:szCs w:val="32"/>
+          <w:rtl/>
+          <w:lang w:bidi="fa-IR"/>
+        </w:rPr>
+        <w:t xml:space="preserve"> ش</w:t>
+      </w:r>
+      <w:r>
+        <w:rPr>
+          <w:rFonts w:cs="B Nazanin" w:hint="cs"/>
+          <w:sz w:val="32"/>
+          <w:szCs w:val="32"/>
+          <w:rtl/>
+          <w:lang w:bidi="fa-IR"/>
+        </w:rPr>
+        <w:t>ی</w:t>
+      </w:r>
+      <w:r>
+        <w:rPr>
+          <w:rFonts w:cs="B Nazanin" w:hint="eastAsia"/>
+          <w:sz w:val="32"/>
+          <w:szCs w:val="32"/>
+          <w:rtl/>
+          <w:lang w:bidi="fa-IR"/>
+        </w:rPr>
+        <w:t>ء</w:t>
+      </w:r>
+      <w:r>
+        <w:rPr>
+          <w:rFonts w:cs="B Nazanin"/>
+          <w:sz w:val="32"/>
+          <w:szCs w:val="32"/>
+          <w:rtl/>
+          <w:lang w:bidi="fa-IR"/>
+        </w:rPr>
+        <w:t xml:space="preserve"> </w:t>
+      </w:r>
+      <w:r>
+        <w:rPr>
+          <w:rFonts w:cs="B Nazanin"/>
+          <w:sz w:val="32"/>
+          <w:szCs w:val="32"/>
+          <w:lang w:bidi="fa-IR"/>
+        </w:rPr>
+        <w:t>NFA</w:t>
+      </w:r>
+      <w:r>
+        <w:rPr>
+          <w:rFonts w:cs="B Nazanin"/>
+          <w:sz w:val="32"/>
+          <w:szCs w:val="32"/>
+          <w:rtl/>
+          <w:lang w:bidi="fa-IR"/>
+        </w:rPr>
+        <w:t xml:space="preserve"> ا</w:t>
+      </w:r>
+      <w:r>
+        <w:rPr>
+          <w:rFonts w:cs="B Nazanin" w:hint="cs"/>
+          <w:sz w:val="32"/>
+          <w:szCs w:val="32"/>
+          <w:rtl/>
+          <w:lang w:bidi="fa-IR"/>
+        </w:rPr>
+        <w:t>ی</w:t>
+      </w:r>
+      <w:r>
+        <w:rPr>
+          <w:rFonts w:cs="B Nazanin" w:hint="eastAsia"/>
+          <w:sz w:val="32"/>
+          <w:szCs w:val="32"/>
+          <w:rtl/>
+          <w:lang w:bidi="fa-IR"/>
+        </w:rPr>
+        <w:t>جاد</w:t>
+      </w:r>
+      <w:r>
+        <w:rPr>
+          <w:rFonts w:cs="B Nazanin"/>
+          <w:sz w:val="32"/>
+          <w:szCs w:val="32"/>
+          <w:rtl/>
+          <w:lang w:bidi="fa-IR"/>
+        </w:rPr>
+        <w:t xml:space="preserve"> کند.</w:t>
+      </w:r>
+    </w:p>
+    <w:p>
+      <w:pPr>
+        <w:bidi/>
+        <w:rPr>
+          <w:rFonts w:cs="B Nazanin"/>
+          <w:sz w:val="32"/>
+          <w:szCs w:val="32"/>
+          <w:lang w:bidi="fa-IR"/>
+        </w:rPr>
+      </w:pPr>
+      <w:r>
+        <w:rPr>
+          <w:noProof/>
+        </w:rPr>
+        <w:drawing>
+          <wp:inline distT="0" distB="0" distL="0" distR="0" wp14:anchorId="42293E62" wp14:editId="26EE64DC">
+            <wp:extent cx="5943600" cy="4436745"/>
+            <wp:effectExtent l="0" t="0" r="0" b="1905"/>
+            <wp:docPr id="1699703568" name="Picture 1"/>
+            <wp:cNvGraphicFramePr>
+              <a:graphicFrameLocks xmlns:a="http://schemas.openxmlformats.org/drawingml/2006/main" noChangeAspect="1"/>
+            </wp:cNvGraphicFramePr>
+            <a:graphic xmlns:a="http://schemas.openxmlformats.org/drawingml/2006/main">
+              <a:graphicData uri="http://schemas.openxmlformats.org/drawingml/2006/picture">
+                <pic:pic xmlns:pic="http://schemas.openxmlformats.org/drawingml/2006/picture">
+                  <pic:nvPicPr>
+                    <pic:cNvPr id="1699703568" name=""/>
+                    <pic:cNvPicPr/>
+                  </pic:nvPicPr>
+                  <pic:blipFill>
+                    <a:blip r:embed="rId13"/>
+                    <a:stretch>
+                      <a:fillRect/>
+                    </a:stretch>
+                  </pic:blipFill>
+                  <pic:spPr>
+                    <a:xfrm>
+                      <a:off x="0" y="0"/>
+                      <a:ext cx="5943600" cy="4436745"/>
+                    </a:xfrm>
+                    <a:prstGeom prst="rect">
+                      <a:avLst/>
+                    </a:prstGeom>
+                  </pic:spPr>
+                </pic:pic>
+              </a:graphicData>
+            </a:graphic>
+          </wp:inline>
+        </w:drawing>
+      </w:r>
+    </w:p>
+    <w:p>
+      <w:pPr>
+        <w:bidi/>
+        <w:rPr>
+          <w:rFonts w:cs="B Nazanin"/>
+          <w:sz w:val="32"/>
+          <w:szCs w:val="32"/>
+          <w:rtl/>
+          <w:lang w:bidi="fa-IR"/>
+        </w:rPr>
+      </w:pPr>
+    </w:p>
+    <w:p>
+      <w:pPr>
+        <w:bidi/>
+        <w:rPr>
+          <w:rFonts w:cs="B Nazanin"/>
+          <w:sz w:val="32"/>
+          <w:szCs w:val="32"/>
+          <w:rtl/>
+          <w:lang w:bidi="fa-IR"/>
+        </w:rPr>
+      </w:pPr>
+    </w:p>
+    <w:p>
+      <w:pPr>
+        <w:bidi/>
+        <w:rPr>
+          <w:rFonts w:cs="B Nazanin"/>
+          <w:sz w:val="32"/>
+          <w:szCs w:val="32"/>
+          <w:rtl/>
+          <w:lang w:bidi="fa-IR"/>
+        </w:rPr>
+      </w:pPr>
+    </w:p>
+    <w:p>
+      <w:pPr>
+        <w:bidi/>
+        <w:rPr>
+          <w:rFonts w:cs="B Nazanin"/>
+          <w:sz w:val="32"/>
+          <w:szCs w:val="32"/>
+          <w:rtl/>
+          <w:lang w:bidi="fa-IR"/>
+        </w:rPr>
+      </w:pPr>
+    </w:p>
+    <w:p>
+      <w:pPr>
+        <w:bidi/>
+        <w:rPr>
+          <w:rFonts w:cs="B Nazanin"/>
+          <w:sz w:val="32"/>
+          <w:szCs w:val="32"/>
+          <w:rtl/>
+          <w:lang w:bidi="fa-IR"/>
+        </w:rPr>
+      </w:pPr>
+    </w:p>
+    <w:p>
+      <w:pPr>
+        <w:bidi/>
+        <w:rPr>
+          <w:rFonts w:cs="B Nazanin"/>
+          <w:sz w:val="32"/>
+          <w:szCs w:val="32"/>
+          <w:rtl/>
+          <w:lang w:bidi="fa-IR"/>
+        </w:rPr>
+      </w:pPr>
+    </w:p>
+    <w:p>
+      <w:pPr>
+        <w:bidi/>
+        <w:rPr>
+          <w:rFonts w:cs="B Nazanin"/>
+          <w:sz w:val="32"/>
+          <w:szCs w:val="32"/>
+          <w:rtl/>
+          <w:lang w:bidi="fa-IR"/>
+        </w:rPr>
+      </w:pPr>
+    </w:p>
+    <w:p>
+      <w:pPr>
+        <w:bidi/>
+        <w:rPr>
+          <w:rFonts w:cs="B Nazanin"/>
+          <w:sz w:val="32"/>
+          <w:szCs w:val="32"/>
+          <w:lang w:bidi="fa-IR"/>
+        </w:rPr>
+      </w:pPr>
+      <w:r>
+        <w:rPr>
+          <w:rFonts w:cs="B Nazanin" w:hint="eastAsia"/>
+          <w:sz w:val="32"/>
+          <w:szCs w:val="32"/>
+          <w:rtl/>
+          <w:lang w:bidi="fa-IR"/>
+        </w:rPr>
+        <w:lastRenderedPageBreak/>
+        <w:t>تابع</w:t>
+      </w:r>
+      <w:r>
+        <w:rPr>
+          <w:rFonts w:cs="B Nazanin"/>
+          <w:sz w:val="32"/>
+          <w:szCs w:val="32"/>
+          <w:rtl/>
+          <w:lang w:bidi="fa-IR"/>
+        </w:rPr>
+        <w:t xml:space="preserve"> `</w:t>
+      </w:r>
+      <w:r>
+        <w:rPr>
+          <w:rFonts w:cs="B Nazanin"/>
+          <w:sz w:val="32"/>
+          <w:szCs w:val="32"/>
+          <w:lang w:bidi="fa-IR"/>
+        </w:rPr>
+        <w:t>write_dfa_output</w:t>
+      </w:r>
+      <w:r>
+        <w:rPr>
+          <w:rFonts w:cs="B Nazanin"/>
+          <w:sz w:val="32"/>
+          <w:szCs w:val="32"/>
+          <w:rtl/>
+          <w:lang w:bidi="fa-IR"/>
+        </w:rPr>
+        <w:t xml:space="preserve">` </w:t>
+      </w:r>
+      <w:r>
+        <w:rPr>
+          <w:rFonts w:cs="B Nazanin" w:hint="cs"/>
+          <w:sz w:val="32"/>
+          <w:szCs w:val="32"/>
+          <w:rtl/>
+          <w:lang w:bidi="fa-IR"/>
+        </w:rPr>
+        <w:t>ی</w:t>
+      </w:r>
+      <w:r>
+        <w:rPr>
+          <w:rFonts w:cs="B Nazanin" w:hint="eastAsia"/>
+          <w:sz w:val="32"/>
+          <w:szCs w:val="32"/>
+          <w:rtl/>
+          <w:lang w:bidi="fa-IR"/>
+        </w:rPr>
+        <w:t>ک</w:t>
+      </w:r>
+      <w:r>
+        <w:rPr>
+          <w:rFonts w:cs="B Nazanin"/>
+          <w:sz w:val="32"/>
+          <w:szCs w:val="32"/>
+          <w:rtl/>
+          <w:lang w:bidi="fa-IR"/>
+        </w:rPr>
+        <w:t xml:space="preserve"> </w:t>
+      </w:r>
+      <w:r>
+        <w:rPr>
+          <w:rFonts w:cs="B Nazanin"/>
+          <w:sz w:val="32"/>
+          <w:szCs w:val="32"/>
+          <w:lang w:bidi="fa-IR"/>
+        </w:rPr>
+        <w:t>DFA</w:t>
+      </w:r>
+      <w:r>
+        <w:rPr>
+          <w:rFonts w:cs="B Nazanin"/>
+          <w:sz w:val="32"/>
+          <w:szCs w:val="32"/>
+          <w:rtl/>
+          <w:lang w:bidi="fa-IR"/>
+        </w:rPr>
+        <w:t xml:space="preserve"> را در </w:t>
+      </w:r>
+      <w:r>
+        <w:rPr>
+          <w:rFonts w:cs="B Nazanin" w:hint="cs"/>
+          <w:sz w:val="32"/>
+          <w:szCs w:val="32"/>
+          <w:rtl/>
+          <w:lang w:bidi="fa-IR"/>
+        </w:rPr>
+        <w:t>ی</w:t>
+      </w:r>
+      <w:r>
+        <w:rPr>
+          <w:rFonts w:cs="B Nazanin" w:hint="eastAsia"/>
+          <w:sz w:val="32"/>
+          <w:szCs w:val="32"/>
+          <w:rtl/>
+          <w:lang w:bidi="fa-IR"/>
+        </w:rPr>
+        <w:t>ک</w:t>
+      </w:r>
+      <w:r>
+        <w:rPr>
+          <w:rFonts w:cs="B Nazanin"/>
+          <w:sz w:val="32"/>
+          <w:szCs w:val="32"/>
+          <w:rtl/>
+          <w:lang w:bidi="fa-IR"/>
+        </w:rPr>
+        <w:t xml:space="preserve"> فا</w:t>
+      </w:r>
+      <w:r>
+        <w:rPr>
+          <w:rFonts w:cs="B Nazanin" w:hint="cs"/>
+          <w:sz w:val="32"/>
+          <w:szCs w:val="32"/>
+          <w:rtl/>
+          <w:lang w:bidi="fa-IR"/>
+        </w:rPr>
+        <w:t>ی</w:t>
+      </w:r>
+      <w:r>
+        <w:rPr>
+          <w:rFonts w:cs="B Nazanin" w:hint="eastAsia"/>
+          <w:sz w:val="32"/>
+          <w:szCs w:val="32"/>
+          <w:rtl/>
+          <w:lang w:bidi="fa-IR"/>
+        </w:rPr>
+        <w:t>ل</w:t>
+      </w:r>
+      <w:r>
+        <w:rPr>
+          <w:rFonts w:cs="B Nazanin"/>
+          <w:sz w:val="32"/>
+          <w:szCs w:val="32"/>
+          <w:rtl/>
+          <w:lang w:bidi="fa-IR"/>
+        </w:rPr>
+        <w:t xml:space="preserve"> خروج</w:t>
+      </w:r>
+      <w:r>
+        <w:rPr>
+          <w:rFonts w:cs="B Nazanin" w:hint="cs"/>
+          <w:sz w:val="32"/>
+          <w:szCs w:val="32"/>
+          <w:rtl/>
+          <w:lang w:bidi="fa-IR"/>
+        </w:rPr>
+        <w:t>ی</w:t>
+      </w:r>
+      <w:r>
+        <w:rPr>
+          <w:rFonts w:cs="B Nazanin"/>
+          <w:sz w:val="32"/>
+          <w:szCs w:val="32"/>
+          <w:rtl/>
+          <w:lang w:bidi="fa-IR"/>
+        </w:rPr>
+        <w:t xml:space="preserve"> ذخ</w:t>
+      </w:r>
+      <w:r>
+        <w:rPr>
+          <w:rFonts w:cs="B Nazanin" w:hint="cs"/>
+          <w:sz w:val="32"/>
+          <w:szCs w:val="32"/>
+          <w:rtl/>
+          <w:lang w:bidi="fa-IR"/>
+        </w:rPr>
+        <w:t>ی</w:t>
+      </w:r>
+      <w:r>
+        <w:rPr>
+          <w:rFonts w:cs="B Nazanin" w:hint="eastAsia"/>
+          <w:sz w:val="32"/>
+          <w:szCs w:val="32"/>
+          <w:rtl/>
+          <w:lang w:bidi="fa-IR"/>
+        </w:rPr>
+        <w:t>ره</w:t>
+      </w:r>
+      <w:r>
+        <w:rPr>
+          <w:rFonts w:cs="B Nazanin"/>
+          <w:sz w:val="32"/>
+          <w:szCs w:val="32"/>
+          <w:rtl/>
+          <w:lang w:bidi="fa-IR"/>
+        </w:rPr>
+        <w:t xml:space="preserve"> م</w:t>
+      </w:r>
+      <w:r>
+        <w:rPr>
+          <w:rFonts w:cs="B Nazanin" w:hint="cs"/>
+          <w:sz w:val="32"/>
+          <w:szCs w:val="32"/>
+          <w:rtl/>
+          <w:lang w:bidi="fa-IR"/>
+        </w:rPr>
+        <w:t>ی‌</w:t>
+      </w:r>
+      <w:r>
+        <w:rPr>
+          <w:rFonts w:cs="B Nazanin" w:hint="eastAsia"/>
+          <w:sz w:val="32"/>
+          <w:szCs w:val="32"/>
+          <w:rtl/>
+          <w:lang w:bidi="fa-IR"/>
+        </w:rPr>
+        <w:t>کند</w:t>
+      </w:r>
+      <w:r>
+        <w:rPr>
+          <w:rFonts w:cs="B Nazanin"/>
+          <w:sz w:val="32"/>
+          <w:szCs w:val="32"/>
+          <w:rtl/>
+          <w:lang w:bidi="fa-IR"/>
+        </w:rPr>
+        <w:t>. ا</w:t>
+      </w:r>
+      <w:r>
+        <w:rPr>
+          <w:rFonts w:cs="B Nazanin" w:hint="cs"/>
+          <w:sz w:val="32"/>
+          <w:szCs w:val="32"/>
+          <w:rtl/>
+          <w:lang w:bidi="fa-IR"/>
+        </w:rPr>
+        <w:t>ی</w:t>
+      </w:r>
+      <w:r>
+        <w:rPr>
+          <w:rFonts w:cs="B Nazanin" w:hint="eastAsia"/>
+          <w:sz w:val="32"/>
+          <w:szCs w:val="32"/>
+          <w:rtl/>
+          <w:lang w:bidi="fa-IR"/>
+        </w:rPr>
+        <w:t>ن</w:t>
+      </w:r>
+      <w:r>
+        <w:rPr>
+          <w:rFonts w:cs="B Nazanin"/>
+          <w:sz w:val="32"/>
+          <w:szCs w:val="32"/>
+          <w:rtl/>
+          <w:lang w:bidi="fa-IR"/>
+        </w:rPr>
+        <w:t xml:space="preserve"> تابع مشخصات مربوط به </w:t>
+      </w:r>
+      <w:r>
+        <w:rPr>
+          <w:rFonts w:cs="B Nazanin"/>
+          <w:sz w:val="32"/>
+          <w:szCs w:val="32"/>
+          <w:lang w:bidi="fa-IR"/>
+        </w:rPr>
+        <w:t>DFA</w:t>
+      </w:r>
+      <w:r>
+        <w:rPr>
+          <w:rFonts w:cs="B Nazanin"/>
+          <w:sz w:val="32"/>
+          <w:szCs w:val="32"/>
+          <w:rtl/>
+          <w:lang w:bidi="fa-IR"/>
+        </w:rPr>
+        <w:t xml:space="preserve"> را به همراه گذاره‌ها در فا</w:t>
+      </w:r>
+      <w:r>
+        <w:rPr>
+          <w:rFonts w:cs="B Nazanin" w:hint="cs"/>
+          <w:sz w:val="32"/>
+          <w:szCs w:val="32"/>
+          <w:rtl/>
+          <w:lang w:bidi="fa-IR"/>
+        </w:rPr>
+        <w:t>ی</w:t>
+      </w:r>
+      <w:r>
+        <w:rPr>
+          <w:rFonts w:cs="B Nazanin" w:hint="eastAsia"/>
+          <w:sz w:val="32"/>
+          <w:szCs w:val="32"/>
+          <w:rtl/>
+          <w:lang w:bidi="fa-IR"/>
+        </w:rPr>
+        <w:t>ل</w:t>
+      </w:r>
+      <w:r>
+        <w:rPr>
+          <w:rFonts w:cs="B Nazanin"/>
+          <w:sz w:val="32"/>
+          <w:szCs w:val="32"/>
+          <w:rtl/>
+          <w:lang w:bidi="fa-IR"/>
+        </w:rPr>
+        <w:t xml:space="preserve"> خروج</w:t>
+      </w:r>
+      <w:r>
+        <w:rPr>
+          <w:rFonts w:cs="B Nazanin" w:hint="cs"/>
+          <w:sz w:val="32"/>
+          <w:szCs w:val="32"/>
+          <w:rtl/>
+          <w:lang w:bidi="fa-IR"/>
+        </w:rPr>
+        <w:t>ی</w:t>
+      </w:r>
+      <w:r>
+        <w:rPr>
+          <w:rFonts w:cs="B Nazanin"/>
+          <w:sz w:val="32"/>
+          <w:szCs w:val="32"/>
+          <w:rtl/>
+          <w:lang w:bidi="fa-IR"/>
+        </w:rPr>
+        <w:t xml:space="preserve"> ذخ</w:t>
+      </w:r>
+      <w:r>
+        <w:rPr>
+          <w:rFonts w:cs="B Nazanin" w:hint="cs"/>
+          <w:sz w:val="32"/>
+          <w:szCs w:val="32"/>
+          <w:rtl/>
+          <w:lang w:bidi="fa-IR"/>
+        </w:rPr>
+        <w:t>ی</w:t>
+      </w:r>
+      <w:r>
+        <w:rPr>
+          <w:rFonts w:cs="B Nazanin" w:hint="eastAsia"/>
+          <w:sz w:val="32"/>
+          <w:szCs w:val="32"/>
+          <w:rtl/>
+          <w:lang w:bidi="fa-IR"/>
+        </w:rPr>
+        <w:t>ره</w:t>
+      </w:r>
+      <w:r>
+        <w:rPr>
+          <w:rFonts w:cs="B Nazanin"/>
+          <w:sz w:val="32"/>
+          <w:szCs w:val="32"/>
+          <w:rtl/>
+          <w:lang w:bidi="fa-IR"/>
+        </w:rPr>
+        <w:t xml:space="preserve"> م</w:t>
+      </w:r>
+      <w:r>
+        <w:rPr>
+          <w:rFonts w:cs="B Nazanin" w:hint="cs"/>
+          <w:sz w:val="32"/>
+          <w:szCs w:val="32"/>
+          <w:rtl/>
+          <w:lang w:bidi="fa-IR"/>
+        </w:rPr>
+        <w:t>ی‌</w:t>
+      </w:r>
+      <w:r>
+        <w:rPr>
+          <w:rFonts w:cs="B Nazanin" w:hint="eastAsia"/>
+          <w:sz w:val="32"/>
+          <w:szCs w:val="32"/>
+          <w:rtl/>
+          <w:lang w:bidi="fa-IR"/>
+        </w:rPr>
+        <w:t>کند</w:t>
+      </w:r>
+      <w:r>
+        <w:rPr>
+          <w:rFonts w:cs="B Nazanin"/>
+          <w:sz w:val="32"/>
+          <w:szCs w:val="32"/>
+          <w:rtl/>
+          <w:lang w:bidi="fa-IR"/>
+        </w:rPr>
+        <w:t>.</w:t>
+      </w:r>
+    </w:p>
+    <w:p>
+      <w:pPr>
+        <w:bidi/>
+        <w:rPr>
+          <w:rFonts w:cs="B Nazanin"/>
+          <w:sz w:val="32"/>
+          <w:szCs w:val="32"/>
+          <w:lang w:bidi="fa-IR"/>
+        </w:rPr>
+      </w:pPr>
+      <w:r>
+        <w:rPr>
+          <w:noProof/>
+        </w:rPr>
+        <w:drawing>
+          <wp:inline distT="0" distB="0" distL="0" distR="0" wp14:anchorId="2FD03F2B" wp14:editId="7EAE3814">
+            <wp:extent cx="5943600" cy="1632585"/>
+            <wp:effectExtent l="0" t="0" r="0" b="5715"/>
+            <wp:docPr id="1061616631" name="Picture 1"/>
+            <wp:cNvGraphicFramePr>
+              <a:graphicFrameLocks xmlns:a="http://schemas.openxmlformats.org/drawingml/2006/main" noChangeAspect="1"/>
+            </wp:cNvGraphicFramePr>
+            <a:graphic xmlns:a="http://schemas.openxmlformats.org/drawingml/2006/main">
+              <a:graphicData uri="http://schemas.openxmlformats.org/drawingml/2006/picture">
+                <pic:pic xmlns:pic="http://schemas.openxmlformats.org/drawingml/2006/picture">
+                  <pic:nvPicPr>
+                    <pic:cNvPr id="1061616631" name=""/>
+                    <pic:cNvPicPr/>
+                  </pic:nvPicPr>
+                  <pic:blipFill>
+                    <a:blip r:embed="rId14"/>
+                    <a:stretch>
+                      <a:fillRect/>
+                    </a:stretch>
+                  </pic:blipFill>
+                  <pic:spPr>
+                    <a:xfrm>
+                      <a:off x="0" y="0"/>
+                      <a:ext cx="5943600" cy="1632585"/>
+                    </a:xfrm>
+                    <a:prstGeom prst="rect">
+                      <a:avLst/>
+                    </a:prstGeom>
+                  </pic:spPr>
+                </pic:pic>
+              </a:graphicData>
+            </a:graphic>
+          </wp:inline>
+        </w:drawing>
+      </w:r>
+    </w:p>
+    <w:p>
+      <w:pPr>
+        <w:bidi/>
+        <w:rPr>
+          <w:rFonts w:cs="B Nazanin"/>
+          <w:sz w:val="32"/>
+          <w:szCs w:val="32"/>
+          <w:lang w:bidi="fa-IR"/>
+        </w:rPr>
+      </w:pPr>
+      <w:r>
+        <w:rPr>
+          <w:rFonts w:cs="B Nazanin" w:hint="eastAsia"/>
+          <w:sz w:val="32"/>
+          <w:szCs w:val="32"/>
+          <w:rtl/>
+          <w:lang w:bidi="fa-IR"/>
+        </w:rPr>
+        <w:t>تابع</w:t>
+      </w:r>
+      <w:r>
+        <w:rPr>
+          <w:rFonts w:cs="B Nazanin"/>
+          <w:sz w:val="32"/>
+          <w:szCs w:val="32"/>
+          <w:rtl/>
+          <w:lang w:bidi="fa-IR"/>
+        </w:rPr>
+        <w:t xml:space="preserve"> `</w:t>
+      </w:r>
+      <w:r>
+        <w:rPr>
+          <w:rFonts w:cs="B Nazanin"/>
+          <w:sz w:val="32"/>
+          <w:szCs w:val="32"/>
+          <w:lang w:bidi="fa-IR"/>
+        </w:rPr>
+        <w:t>main</w:t>
+      </w:r>
+      <w:r>
+        <w:rPr>
+          <w:rFonts w:cs="B Nazanin"/>
+          <w:sz w:val="32"/>
+          <w:szCs w:val="32"/>
+          <w:rtl/>
+          <w:lang w:bidi="fa-IR"/>
+        </w:rPr>
+        <w:t>`، تابع اصل</w:t>
+      </w:r>
+      <w:r>
+        <w:rPr>
+          <w:rFonts w:cs="B Nazanin" w:hint="cs"/>
+          <w:sz w:val="32"/>
+          <w:szCs w:val="32"/>
+          <w:rtl/>
+          <w:lang w:bidi="fa-IR"/>
+        </w:rPr>
+        <w:t>ی</w:t>
+      </w:r>
+      <w:r>
+        <w:rPr>
+          <w:rFonts w:cs="B Nazanin"/>
+          <w:sz w:val="32"/>
+          <w:szCs w:val="32"/>
+          <w:rtl/>
+          <w:lang w:bidi="fa-IR"/>
+        </w:rPr>
+        <w:t xml:space="preserve"> برنامه است که وظ</w:t>
+      </w:r>
+      <w:r>
+        <w:rPr>
+          <w:rFonts w:cs="B Nazanin" w:hint="cs"/>
+          <w:sz w:val="32"/>
+          <w:szCs w:val="32"/>
+          <w:rtl/>
+          <w:lang w:bidi="fa-IR"/>
+        </w:rPr>
+        <w:t>ی</w:t>
+      </w:r>
+      <w:r>
+        <w:rPr>
+          <w:rFonts w:cs="B Nazanin" w:hint="eastAsia"/>
+          <w:sz w:val="32"/>
+          <w:szCs w:val="32"/>
+          <w:rtl/>
+          <w:lang w:bidi="fa-IR"/>
+        </w:rPr>
+        <w:t>فه</w:t>
+      </w:r>
+      <w:r>
+        <w:rPr>
+          <w:rFonts w:cs="B Nazanin"/>
+          <w:sz w:val="32"/>
+          <w:szCs w:val="32"/>
+          <w:rtl/>
+          <w:lang w:bidi="fa-IR"/>
+        </w:rPr>
+        <w:t xml:space="preserve"> مد</w:t>
+      </w:r>
+      <w:r>
+        <w:rPr>
+          <w:rFonts w:cs="B Nazanin" w:hint="cs"/>
+          <w:sz w:val="32"/>
+          <w:szCs w:val="32"/>
+          <w:rtl/>
+          <w:lang w:bidi="fa-IR"/>
+        </w:rPr>
+        <w:t>ی</w:t>
+      </w:r>
+      <w:r>
+        <w:rPr>
+          <w:rFonts w:cs="B Nazanin" w:hint="eastAsia"/>
+          <w:sz w:val="32"/>
+          <w:szCs w:val="32"/>
+          <w:rtl/>
+          <w:lang w:bidi="fa-IR"/>
+        </w:rPr>
+        <w:t>ر</w:t>
+      </w:r>
+      <w:r>
+        <w:rPr>
+          <w:rFonts w:cs="B Nazanin" w:hint="cs"/>
+          <w:sz w:val="32"/>
+          <w:szCs w:val="32"/>
+          <w:rtl/>
+          <w:lang w:bidi="fa-IR"/>
+        </w:rPr>
+        <w:t>ی</w:t>
+      </w:r>
+      <w:r>
+        <w:rPr>
+          <w:rFonts w:cs="B Nazanin" w:hint="eastAsia"/>
+          <w:sz w:val="32"/>
+          <w:szCs w:val="32"/>
+          <w:rtl/>
+          <w:lang w:bidi="fa-IR"/>
+        </w:rPr>
+        <w:t>ت</w:t>
+      </w:r>
+      <w:r>
+        <w:rPr>
+          <w:rFonts w:cs="B Nazanin"/>
+          <w:sz w:val="32"/>
+          <w:szCs w:val="32"/>
+          <w:rtl/>
+          <w:lang w:bidi="fa-IR"/>
+        </w:rPr>
+        <w:t xml:space="preserve"> فرآ</w:t>
+      </w:r>
+      <w:r>
+        <w:rPr>
+          <w:rFonts w:cs="B Nazanin" w:hint="cs"/>
+          <w:sz w:val="32"/>
+          <w:szCs w:val="32"/>
+          <w:rtl/>
+          <w:lang w:bidi="fa-IR"/>
+        </w:rPr>
+        <w:t>ی</w:t>
+      </w:r>
+      <w:r>
+        <w:rPr>
+          <w:rFonts w:cs="B Nazanin" w:hint="eastAsia"/>
+          <w:sz w:val="32"/>
+          <w:szCs w:val="32"/>
+          <w:rtl/>
+          <w:lang w:bidi="fa-IR"/>
+        </w:rPr>
+        <w:t>ند</w:t>
+      </w:r>
+      <w:r>
+        <w:rPr>
+          <w:rFonts w:cs="B Nazanin"/>
+          <w:sz w:val="32"/>
+          <w:szCs w:val="32"/>
+          <w:rtl/>
+          <w:lang w:bidi="fa-IR"/>
+        </w:rPr>
+        <w:t xml:space="preserve"> اجرا</w:t>
+      </w:r>
+      <w:r>
+        <w:rPr>
+          <w:rFonts w:cs="B Nazanin" w:hint="cs"/>
+          <w:sz w:val="32"/>
+          <w:szCs w:val="32"/>
+          <w:rtl/>
+          <w:lang w:bidi="fa-IR"/>
+        </w:rPr>
+        <w:t>ی</w:t>
+      </w:r>
+      <w:r>
+        <w:rPr>
+          <w:rFonts w:cs="B Nazanin"/>
+          <w:sz w:val="32"/>
+          <w:szCs w:val="32"/>
+          <w:rtl/>
+          <w:lang w:bidi="fa-IR"/>
+        </w:rPr>
+        <w:t xml:space="preserve"> برنامه را بر عهده دارد. در ا</w:t>
+      </w:r>
+      <w:r>
+        <w:rPr>
+          <w:rFonts w:cs="B Nazanin" w:hint="cs"/>
+          <w:sz w:val="32"/>
+          <w:szCs w:val="32"/>
+          <w:rtl/>
+          <w:lang w:bidi="fa-IR"/>
+        </w:rPr>
+        <w:t>ی</w:t>
+      </w:r>
+      <w:r>
+        <w:rPr>
+          <w:rFonts w:cs="B Nazanin" w:hint="eastAsia"/>
+          <w:sz w:val="32"/>
+          <w:szCs w:val="32"/>
+          <w:rtl/>
+          <w:lang w:bidi="fa-IR"/>
+        </w:rPr>
+        <w:t>ن</w:t>
+      </w:r>
+      <w:r>
+        <w:rPr>
+          <w:rFonts w:cs="B Nazanin"/>
+          <w:sz w:val="32"/>
+          <w:szCs w:val="32"/>
+          <w:rtl/>
+          <w:lang w:bidi="fa-IR"/>
+        </w:rPr>
+        <w:t xml:space="preserve"> تابع، ابتدا فا</w:t>
+      </w:r>
+      <w:r>
+        <w:rPr>
+          <w:rFonts w:cs="B Nazanin" w:hint="cs"/>
+          <w:sz w:val="32"/>
+          <w:szCs w:val="32"/>
+          <w:rtl/>
+          <w:lang w:bidi="fa-IR"/>
+        </w:rPr>
+        <w:t>ی</w:t>
+      </w:r>
+      <w:r>
+        <w:rPr>
+          <w:rFonts w:cs="B Nazanin" w:hint="eastAsia"/>
+          <w:sz w:val="32"/>
+          <w:szCs w:val="32"/>
+          <w:rtl/>
+          <w:lang w:bidi="fa-IR"/>
+        </w:rPr>
+        <w:t>ل</w:t>
+      </w:r>
+      <w:r>
+        <w:rPr>
+          <w:rFonts w:cs="B Nazanin"/>
+          <w:sz w:val="32"/>
+          <w:szCs w:val="32"/>
+          <w:rtl/>
+          <w:lang w:bidi="fa-IR"/>
+        </w:rPr>
+        <w:t xml:space="preserve"> ورود</w:t>
+      </w:r>
+      <w:r>
+        <w:rPr>
+          <w:rFonts w:cs="B Nazanin" w:hint="cs"/>
+          <w:sz w:val="32"/>
+          <w:szCs w:val="32"/>
+          <w:rtl/>
+          <w:lang w:bidi="fa-IR"/>
+        </w:rPr>
+        <w:t>ی</w:t>
+      </w:r>
+      <w:r>
+        <w:rPr>
+          <w:rFonts w:cs="B Nazanin"/>
+          <w:sz w:val="32"/>
+          <w:szCs w:val="32"/>
+          <w:rtl/>
+          <w:lang w:bidi="fa-IR"/>
+        </w:rPr>
+        <w:t xml:space="preserve"> </w:t>
+      </w:r>
+      <w:r>
+        <w:rPr>
+          <w:rFonts w:cs="B Nazanin"/>
+          <w:sz w:val="32"/>
+          <w:szCs w:val="32"/>
+          <w:lang w:bidi="fa-IR"/>
+        </w:rPr>
+        <w:t>NFA</w:t>
+      </w:r>
+      <w:r>
+        <w:rPr>
+          <w:rFonts w:cs="B Nazanin"/>
+          <w:sz w:val="32"/>
+          <w:szCs w:val="32"/>
+          <w:rtl/>
+          <w:lang w:bidi="fa-IR"/>
+        </w:rPr>
+        <w:t xml:space="preserve"> خوانده م</w:t>
+      </w:r>
+      <w:r>
+        <w:rPr>
+          <w:rFonts w:cs="B Nazanin" w:hint="cs"/>
+          <w:sz w:val="32"/>
+          <w:szCs w:val="32"/>
+          <w:rtl/>
+          <w:lang w:bidi="fa-IR"/>
+        </w:rPr>
+        <w:t>ی‌</w:t>
+      </w:r>
+      <w:r>
+        <w:rPr>
+          <w:rFonts w:cs="B Nazanin" w:hint="eastAsia"/>
+          <w:sz w:val="32"/>
+          <w:szCs w:val="32"/>
+          <w:rtl/>
+          <w:lang w:bidi="fa-IR"/>
+        </w:rPr>
+        <w:t>شود</w:t>
+      </w:r>
+      <w:r>
+        <w:rPr>
+          <w:rFonts w:cs="B Nazanin"/>
+          <w:sz w:val="32"/>
+          <w:szCs w:val="32"/>
+          <w:rtl/>
+          <w:lang w:bidi="fa-IR"/>
+        </w:rPr>
+        <w:t xml:space="preserve"> و سپس با استفاده از توابع `</w:t>
+      </w:r>
+      <w:r>
+        <w:rPr>
+          <w:rFonts w:cs="B Nazanin"/>
+          <w:sz w:val="32"/>
+          <w:szCs w:val="32"/>
+          <w:lang w:bidi="fa-IR"/>
+        </w:rPr>
+        <w:t>parse_nfa_input</w:t>
+      </w:r>
+      <w:r>
+        <w:rPr>
+          <w:rFonts w:cs="B Nazanin"/>
+          <w:sz w:val="32"/>
+          <w:szCs w:val="32"/>
+          <w:rtl/>
+          <w:lang w:bidi="fa-IR"/>
+        </w:rPr>
+        <w:t>` و `</w:t>
+      </w:r>
+      <w:r>
+        <w:rPr>
+          <w:rFonts w:cs="B Nazanin"/>
+          <w:sz w:val="32"/>
+          <w:szCs w:val="32"/>
+          <w:lang w:bidi="fa-IR"/>
+        </w:rPr>
+        <w:t>to_dfa`</w:t>
+      </w:r>
+      <w:r>
+        <w:rPr>
+          <w:rFonts w:cs="B Nazanin"/>
+          <w:sz w:val="32"/>
+          <w:szCs w:val="32"/>
+          <w:rtl/>
+          <w:lang w:bidi="fa-IR"/>
+        </w:rPr>
+        <w:t xml:space="preserve">، </w:t>
+      </w:r>
+      <w:r>
+        <w:rPr>
+          <w:rFonts w:cs="B Nazanin"/>
+          <w:sz w:val="32"/>
+          <w:szCs w:val="32"/>
+          <w:lang w:bidi="fa-IR"/>
+        </w:rPr>
+        <w:t>NFA</w:t>
+      </w:r>
+      <w:r>
+        <w:rPr>
+          <w:rFonts w:cs="B Nazanin"/>
+          <w:sz w:val="32"/>
+          <w:szCs w:val="32"/>
+          <w:rtl/>
+          <w:lang w:bidi="fa-IR"/>
+        </w:rPr>
+        <w:t xml:space="preserve"> به </w:t>
+      </w:r>
+      <w:r>
+        <w:rPr>
+          <w:rFonts w:cs="B Nazanin"/>
+          <w:sz w:val="32"/>
+          <w:szCs w:val="32"/>
+          <w:lang w:bidi="fa-IR"/>
+        </w:rPr>
+        <w:t>DFA</w:t>
+      </w:r>
+      <w:r>
+        <w:rPr>
+          <w:rFonts w:cs="B Nazanin"/>
+          <w:sz w:val="32"/>
+          <w:szCs w:val="32"/>
+          <w:rtl/>
+          <w:lang w:bidi="fa-IR"/>
+        </w:rPr>
+        <w:t xml:space="preserve"> تبد</w:t>
+      </w:r>
+      <w:r>
+        <w:rPr>
+          <w:rFonts w:cs="B Nazanin" w:hint="cs"/>
+          <w:sz w:val="32"/>
+          <w:szCs w:val="32"/>
+          <w:rtl/>
+          <w:lang w:bidi="fa-IR"/>
+        </w:rPr>
+        <w:t>ی</w:t>
+      </w:r>
+      <w:r>
+        <w:rPr>
+          <w:rFonts w:cs="B Nazanin" w:hint="eastAsia"/>
+          <w:sz w:val="32"/>
+          <w:szCs w:val="32"/>
+          <w:rtl/>
+          <w:lang w:bidi="fa-IR"/>
+        </w:rPr>
+        <w:t>ل</w:t>
+      </w:r>
+      <w:r>
+        <w:rPr>
+          <w:rFonts w:cs="B Nazanin"/>
+          <w:sz w:val="32"/>
+          <w:szCs w:val="32"/>
+          <w:rtl/>
+          <w:lang w:bidi="fa-IR"/>
+        </w:rPr>
+        <w:t xml:space="preserve"> م</w:t>
+      </w:r>
+      <w:r>
+        <w:rPr>
+          <w:rFonts w:cs="B Nazanin" w:hint="cs"/>
+          <w:sz w:val="32"/>
+          <w:szCs w:val="32"/>
+          <w:rtl/>
+          <w:lang w:bidi="fa-IR"/>
+        </w:rPr>
+        <w:t>ی‌</w:t>
+      </w:r>
+      <w:r>
+        <w:rPr>
+          <w:rFonts w:cs="B Nazanin" w:hint="eastAsia"/>
+          <w:sz w:val="32"/>
+          <w:szCs w:val="32"/>
+          <w:rtl/>
+          <w:lang w:bidi="fa-IR"/>
+        </w:rPr>
+        <w:t>شود</w:t>
+      </w:r>
+      <w:r>
+        <w:rPr>
+          <w:rFonts w:cs="B Nazanin"/>
+          <w:sz w:val="32"/>
+          <w:szCs w:val="32"/>
+          <w:rtl/>
+          <w:lang w:bidi="fa-IR"/>
+        </w:rPr>
+        <w:t>. در نها</w:t>
+      </w:r>
+      <w:r>
+        <w:rPr>
+          <w:rFonts w:cs="B Nazanin" w:hint="cs"/>
+          <w:sz w:val="32"/>
+          <w:szCs w:val="32"/>
+          <w:rtl/>
+          <w:lang w:bidi="fa-IR"/>
+        </w:rPr>
+        <w:t>ی</w:t>
+      </w:r>
+      <w:r>
+        <w:rPr>
+          <w:rFonts w:cs="B Nazanin" w:hint="eastAsia"/>
+          <w:sz w:val="32"/>
+          <w:szCs w:val="32"/>
+          <w:rtl/>
+          <w:lang w:bidi="fa-IR"/>
+        </w:rPr>
+        <w:t>ت،</w:t>
+      </w:r>
+      <w:r>
+        <w:rPr>
+          <w:rFonts w:cs="B Nazanin"/>
+          <w:sz w:val="32"/>
+          <w:szCs w:val="32"/>
+          <w:rtl/>
+          <w:lang w:bidi="fa-IR"/>
+        </w:rPr>
+        <w:t xml:space="preserve"> خروج</w:t>
+      </w:r>
+      <w:r>
+        <w:rPr>
+          <w:rFonts w:cs="B Nazanin" w:hint="cs"/>
+          <w:sz w:val="32"/>
+          <w:szCs w:val="32"/>
+          <w:rtl/>
+          <w:lang w:bidi="fa-IR"/>
+        </w:rPr>
+        <w:t>ی</w:t>
+      </w:r>
+      <w:r>
+        <w:rPr>
+          <w:rFonts w:cs="B Nazanin"/>
+          <w:sz w:val="32"/>
+          <w:szCs w:val="32"/>
+          <w:rtl/>
+          <w:lang w:bidi="fa-IR"/>
+        </w:rPr>
+        <w:t xml:space="preserve"> </w:t>
+      </w:r>
+      <w:r>
+        <w:rPr>
+          <w:rFonts w:cs="B Nazanin"/>
+          <w:sz w:val="32"/>
+          <w:szCs w:val="32"/>
+          <w:lang w:bidi="fa-IR"/>
+        </w:rPr>
+        <w:t>DFA</w:t>
+      </w:r>
+      <w:r>
+        <w:rPr>
+          <w:rFonts w:cs="B Nazanin"/>
+          <w:sz w:val="32"/>
+          <w:szCs w:val="32"/>
+          <w:rtl/>
+          <w:lang w:bidi="fa-IR"/>
+        </w:rPr>
+        <w:t xml:space="preserve"> در </w:t>
+      </w:r>
+      <w:r>
+        <w:rPr>
+          <w:rFonts w:cs="B Nazanin" w:hint="cs"/>
+          <w:sz w:val="32"/>
+          <w:szCs w:val="32"/>
+          <w:rtl/>
+          <w:lang w:bidi="fa-IR"/>
+        </w:rPr>
+        <w:t>ی</w:t>
+      </w:r>
+      <w:r>
+        <w:rPr>
+          <w:rFonts w:cs="B Nazanin" w:hint="eastAsia"/>
+          <w:sz w:val="32"/>
+          <w:szCs w:val="32"/>
+          <w:rtl/>
+          <w:lang w:bidi="fa-IR"/>
+        </w:rPr>
+        <w:t>ک</w:t>
+      </w:r>
+      <w:r>
+        <w:rPr>
+          <w:rFonts w:cs="B Nazanin"/>
+          <w:sz w:val="32"/>
+          <w:szCs w:val="32"/>
+          <w:rtl/>
+          <w:lang w:bidi="fa-IR"/>
+        </w:rPr>
+        <w:t xml:space="preserve"> فا</w:t>
+      </w:r>
+      <w:r>
+        <w:rPr>
+          <w:rFonts w:cs="B Nazanin" w:hint="cs"/>
+          <w:sz w:val="32"/>
+          <w:szCs w:val="32"/>
+          <w:rtl/>
+          <w:lang w:bidi="fa-IR"/>
+        </w:rPr>
+        <w:t>ی</w:t>
+      </w:r>
+      <w:r>
+        <w:rPr>
+          <w:rFonts w:cs="B Nazanin" w:hint="eastAsia"/>
+          <w:sz w:val="32"/>
+          <w:szCs w:val="32"/>
+          <w:rtl/>
+          <w:lang w:bidi="fa-IR"/>
+        </w:rPr>
+        <w:t>ل</w:t>
+      </w:r>
+      <w:r>
+        <w:rPr>
+          <w:rFonts w:cs="B Nazanin"/>
+          <w:sz w:val="32"/>
+          <w:szCs w:val="32"/>
+          <w:rtl/>
+          <w:lang w:bidi="fa-IR"/>
+        </w:rPr>
+        <w:t xml:space="preserve"> خروج</w:t>
+      </w:r>
+      <w:r>
+        <w:rPr>
+          <w:rFonts w:cs="B Nazanin" w:hint="cs"/>
+          <w:sz w:val="32"/>
+          <w:szCs w:val="32"/>
+          <w:rtl/>
+          <w:lang w:bidi="fa-IR"/>
+        </w:rPr>
+        <w:t>ی</w:t>
+      </w:r>
+      <w:r>
+        <w:rPr>
+          <w:rFonts w:cs="B Nazanin"/>
+          <w:sz w:val="32"/>
+          <w:szCs w:val="32"/>
+          <w:rtl/>
+          <w:lang w:bidi="fa-IR"/>
+        </w:rPr>
+        <w:t xml:space="preserve"> ذخ</w:t>
+      </w:r>
+      <w:r>
+        <w:rPr>
+          <w:rFonts w:cs="B Nazanin" w:hint="cs"/>
+          <w:sz w:val="32"/>
+          <w:szCs w:val="32"/>
+          <w:rtl/>
+          <w:lang w:bidi="fa-IR"/>
+        </w:rPr>
+        <w:t>ی</w:t>
+      </w:r>
+      <w:r>
+        <w:rPr>
+          <w:rFonts w:cs="B Nazanin"/>
+          <w:sz w:val="32"/>
+          <w:szCs w:val="32"/>
+          <w:rtl/>
+          <w:lang w:bidi="fa-IR"/>
+        </w:rPr>
+        <w:t>ره م</w:t>
+      </w:r>
+      <w:r>
+        <w:rPr>
+          <w:rFonts w:cs="B Nazanin" w:hint="cs"/>
+          <w:sz w:val="32"/>
+          <w:szCs w:val="32"/>
+          <w:rtl/>
+          <w:lang w:bidi="fa-IR"/>
+        </w:rPr>
+        <w:t>ی‌</w:t>
+      </w:r>
+      <w:r>
+        <w:rPr>
+          <w:rFonts w:cs="B Nazanin" w:hint="eastAsia"/>
+          <w:sz w:val="32"/>
+          <w:szCs w:val="32"/>
+          <w:rtl/>
+          <w:lang w:bidi="fa-IR"/>
+        </w:rPr>
+        <w:t>شود</w:t>
+      </w:r>
+      <w:r>
+        <w:rPr>
+          <w:rFonts w:cs="B Nazanin"/>
+          <w:sz w:val="32"/>
+          <w:szCs w:val="32"/>
+          <w:rtl/>
+          <w:lang w:bidi="fa-IR"/>
+        </w:rPr>
+        <w:t>.</w:t>
+      </w:r>
+    </w:p>
+    <w:p>
+      <w:pPr>
+        <w:bidi/>
+        <w:rPr>
+          <w:rFonts w:cs="B Nazanin"/>
+          <w:sz w:val="32"/>
+          <w:szCs w:val="32"/>
+          <w:lang w:bidi="fa-IR"/>
+        </w:rPr>
+      </w:pPr>
+      <w:r>
+        <w:rPr>
+          <w:noProof/>
+        </w:rPr>
+        <w:drawing>
+          <wp:inline distT="0" distB="0" distL="0" distR="0" wp14:anchorId="31B46224" wp14:editId="1095780B">
+            <wp:extent cx="3870960" cy="3776738"/>
+            <wp:effectExtent l="0" t="0" r="0" b="0"/>
+            <wp:docPr id="1023549295" name="Picture 1"/>
+            <wp:cNvGraphicFramePr>
+              <a:graphicFrameLocks xmlns:a="http://schemas.openxmlformats.org/drawingml/2006/main" noChangeAspect="1"/>
+            </wp:cNvGraphicFramePr>
+            <a:graphic xmlns:a="http://schemas.openxmlformats.org/drawingml/2006/main">
+              <a:graphicData uri="http://schemas.openxmlformats.org/drawingml/2006/picture">
+                <pic:pic xmlns:pic="http://schemas.openxmlformats.org/drawingml/2006/picture">
+                  <pic:nvPicPr>
+                    <pic:cNvPr id="1023549295" name=""/>
+                    <pic:cNvPicPr/>
+                  </pic:nvPicPr>
+                  <pic:blipFill>
+                    <a:blip r:embed="rId15"/>
+                    <a:stretch>
+                      <a:fillRect/>
+                    </a:stretch>
+                  </pic:blipFill>
+                  <pic:spPr>
+                    <a:xfrm>
+                      <a:off x="0" y="0"/>
+                      <a:ext cx="3882632" cy="3788126"/>
+                    </a:xfrm>
+                    <a:prstGeom prst="rect">
+                      <a:avLst/>
+                    </a:prstGeom>
+                  </pic:spPr>
+                </pic:pic>
+              </a:graphicData>
+            </a:graphic>
+          </wp:inline>
+        </w:drawing>
+      </w:r>
+    </w:p>
+    <w:p>
+      <w:pPr>
+        <w:bidi/>
+        <w:rPr>
+          <w:rFonts w:cs="B Nazanin"/>
+          <w:sz w:val="32"/>
+          <w:szCs w:val="32"/>
+          <w:rtl/>
+          <w:lang w:bidi="fa-IR"/>
+        </w:rPr>
+      </w:pPr>
+      <w:r>
+        <w:rPr>
+          <w:rFonts w:cs="B Nazanin" w:hint="eastAsia"/>
+          <w:sz w:val="32"/>
+          <w:szCs w:val="32"/>
+          <w:rtl/>
+          <w:lang w:bidi="fa-IR"/>
+        </w:rPr>
+        <w:lastRenderedPageBreak/>
+        <w:t>با</w:t>
+      </w:r>
+      <w:r>
+        <w:rPr>
+          <w:rFonts w:cs="B Nazanin"/>
+          <w:sz w:val="32"/>
+          <w:szCs w:val="32"/>
+          <w:rtl/>
+          <w:lang w:bidi="fa-IR"/>
+        </w:rPr>
+        <w:t xml:space="preserve"> اجرا</w:t>
+      </w:r>
+      <w:r>
+        <w:rPr>
+          <w:rFonts w:cs="B Nazanin" w:hint="cs"/>
+          <w:sz w:val="32"/>
+          <w:szCs w:val="32"/>
+          <w:rtl/>
+          <w:lang w:bidi="fa-IR"/>
+        </w:rPr>
+        <w:t>ی</w:t>
+      </w:r>
+      <w:r>
+        <w:rPr>
+          <w:rFonts w:cs="B Nazanin"/>
+          <w:sz w:val="32"/>
+          <w:szCs w:val="32"/>
+          <w:rtl/>
+          <w:lang w:bidi="fa-IR"/>
+        </w:rPr>
+        <w:t xml:space="preserve"> ا</w:t>
+      </w:r>
+      <w:r>
+        <w:rPr>
+          <w:rFonts w:cs="B Nazanin" w:hint="cs"/>
+          <w:sz w:val="32"/>
+          <w:szCs w:val="32"/>
+          <w:rtl/>
+          <w:lang w:bidi="fa-IR"/>
+        </w:rPr>
+        <w:t>ی</w:t>
+      </w:r>
+      <w:r>
+        <w:rPr>
+          <w:rFonts w:cs="B Nazanin" w:hint="eastAsia"/>
+          <w:sz w:val="32"/>
+          <w:szCs w:val="32"/>
+          <w:rtl/>
+          <w:lang w:bidi="fa-IR"/>
+        </w:rPr>
+        <w:t>ن</w:t>
+      </w:r>
+      <w:r>
+        <w:rPr>
+          <w:rFonts w:cs="B Nazanin"/>
+          <w:sz w:val="32"/>
+          <w:szCs w:val="32"/>
+          <w:rtl/>
+          <w:lang w:bidi="fa-IR"/>
+        </w:rPr>
+        <w:t xml:space="preserve"> برنامه، فا</w:t>
+      </w:r>
+      <w:r>
+        <w:rPr>
+          <w:rFonts w:cs="B Nazanin" w:hint="cs"/>
+          <w:sz w:val="32"/>
+          <w:szCs w:val="32"/>
+          <w:rtl/>
+          <w:lang w:bidi="fa-IR"/>
+        </w:rPr>
+        <w:t>ی</w:t>
+      </w:r>
+      <w:r>
+        <w:rPr>
+          <w:rFonts w:cs="B Nazanin" w:hint="eastAsia"/>
+          <w:sz w:val="32"/>
+          <w:szCs w:val="32"/>
+          <w:rtl/>
+          <w:lang w:bidi="fa-IR"/>
+        </w:rPr>
+        <w:t>ل</w:t>
+      </w:r>
+      <w:r>
+        <w:rPr>
+          <w:rFonts w:cs="B Nazanin"/>
+          <w:sz w:val="32"/>
+          <w:szCs w:val="32"/>
+          <w:lang w:bidi="fa-IR"/>
+        </w:rPr>
+        <w:t>NFA_Input</w:t>
+      </w:r>
+      <w:r>
+        <w:rPr>
+          <w:rFonts w:cs="B Nazanin"/>
+          <w:sz w:val="32"/>
+          <w:szCs w:val="32"/>
+          <w:lang w:bidi="fa-IR"/>
+        </w:rPr>
+        <w:t>2</w:t>
+      </w:r>
+      <w:r>
+        <w:rPr>
+          <w:rFonts w:cs="B Nazanin"/>
+          <w:sz w:val="32"/>
+          <w:szCs w:val="32"/>
+          <w:lang w:bidi="fa-IR"/>
+        </w:rPr>
+        <w:t>_</w:t>
+      </w:r>
+      <w:r>
+        <w:rPr>
+          <w:rFonts w:cs="B Nazanin"/>
+          <w:sz w:val="32"/>
+          <w:szCs w:val="32"/>
+          <w:rtl/>
+          <w:lang w:bidi="fa-IR"/>
+        </w:rPr>
+        <w:t xml:space="preserve"> خوانده م</w:t>
+      </w:r>
+      <w:r>
+        <w:rPr>
+          <w:rFonts w:cs="B Nazanin" w:hint="cs"/>
+          <w:sz w:val="32"/>
+          <w:szCs w:val="32"/>
+          <w:rtl/>
+          <w:lang w:bidi="fa-IR"/>
+        </w:rPr>
+        <w:t>ی‌</w:t>
+      </w:r>
+      <w:r>
+        <w:rPr>
+          <w:rFonts w:cs="B Nazanin" w:hint="eastAsia"/>
+          <w:sz w:val="32"/>
+          <w:szCs w:val="32"/>
+          <w:rtl/>
+          <w:lang w:bidi="fa-IR"/>
+        </w:rPr>
+        <w:t>شود</w:t>
+      </w:r>
+      <w:r>
+        <w:rPr>
+          <w:rFonts w:cs="B Nazanin"/>
+          <w:sz w:val="32"/>
+          <w:szCs w:val="32"/>
+          <w:rtl/>
+          <w:lang w:bidi="fa-IR"/>
+        </w:rPr>
+        <w:t xml:space="preserve"> و نت</w:t>
+      </w:r>
+      <w:r>
+        <w:rPr>
+          <w:rFonts w:cs="B Nazanin" w:hint="cs"/>
+          <w:sz w:val="32"/>
+          <w:szCs w:val="32"/>
+          <w:rtl/>
+          <w:lang w:bidi="fa-IR"/>
+        </w:rPr>
+        <w:t>ی</w:t>
+      </w:r>
+      <w:r>
+        <w:rPr>
+          <w:rFonts w:cs="B Nazanin" w:hint="eastAsia"/>
+          <w:sz w:val="32"/>
+          <w:szCs w:val="32"/>
+          <w:rtl/>
+          <w:lang w:bidi="fa-IR"/>
+        </w:rPr>
+        <w:t>جه</w:t>
+      </w:r>
+      <w:r>
+        <w:rPr>
+          <w:rFonts w:cs="B Nazanin"/>
+          <w:sz w:val="32"/>
+          <w:szCs w:val="32"/>
+          <w:rtl/>
+          <w:lang w:bidi="fa-IR"/>
+        </w:rPr>
+        <w:t xml:space="preserve"> به صورت </w:t>
+      </w:r>
+      <w:r>
+        <w:rPr>
+          <w:rFonts w:cs="B Nazanin" w:hint="cs"/>
+          <w:sz w:val="32"/>
+          <w:szCs w:val="32"/>
+          <w:rtl/>
+          <w:lang w:bidi="fa-IR"/>
+        </w:rPr>
+        <w:t>ی</w:t>
+      </w:r>
+      <w:r>
+        <w:rPr>
+          <w:rFonts w:cs="B Nazanin" w:hint="eastAsia"/>
+          <w:sz w:val="32"/>
+          <w:szCs w:val="32"/>
+          <w:rtl/>
+          <w:lang w:bidi="fa-IR"/>
+        </w:rPr>
+        <w:t>ک</w:t>
+      </w:r>
+      <w:r>
+        <w:rPr>
+          <w:rFonts w:cs="B Nazanin"/>
+          <w:sz w:val="32"/>
+          <w:szCs w:val="32"/>
+          <w:rtl/>
+          <w:lang w:bidi="fa-IR"/>
+        </w:rPr>
+        <w:t xml:space="preserve"> فا</w:t>
+      </w:r>
+      <w:r>
+        <w:rPr>
+          <w:rFonts w:cs="B Nazanin" w:hint="cs"/>
+          <w:sz w:val="32"/>
+          <w:szCs w:val="32"/>
+          <w:rtl/>
+          <w:lang w:bidi="fa-IR"/>
+        </w:rPr>
+        <w:t>ی</w:t>
+      </w:r>
+      <w:r>
+        <w:rPr>
+          <w:rFonts w:cs="B Nazanin" w:hint="eastAsia"/>
+          <w:sz w:val="32"/>
+          <w:szCs w:val="32"/>
+          <w:rtl/>
+          <w:lang w:bidi="fa-IR"/>
+        </w:rPr>
+        <w:t>ل</w:t>
+      </w:r>
+      <w:r>
+        <w:rPr>
+          <w:rFonts w:cs="B Nazanin"/>
+          <w:sz w:val="32"/>
+          <w:szCs w:val="32"/>
+          <w:rtl/>
+          <w:lang w:bidi="fa-IR"/>
+        </w:rPr>
+        <w:t xml:space="preserve"> خروج</w:t>
+      </w:r>
+      <w:r>
+        <w:rPr>
+          <w:rFonts w:cs="B Nazanin" w:hint="cs"/>
+          <w:sz w:val="32"/>
+          <w:szCs w:val="32"/>
+          <w:rtl/>
+          <w:lang w:bidi="fa-IR"/>
+        </w:rPr>
+        <w:t>ی</w:t>
+      </w:r>
+      <w:r>
+        <w:rPr>
+          <w:rFonts w:cs="B Nazanin"/>
+          <w:sz w:val="32"/>
+          <w:szCs w:val="32"/>
+          <w:rtl/>
+          <w:lang w:bidi="fa-IR"/>
+        </w:rPr>
+        <w:t xml:space="preserve"> با نام </w:t>
+      </w:r>
+      <w:r>
+        <w:rPr>
+          <w:rFonts w:cs="B Nazanin"/>
+          <w:sz w:val="32"/>
+          <w:szCs w:val="32"/>
+          <w:lang w:bidi="fa-IR"/>
+        </w:rPr>
+        <w:t>DFA_Output_</w:t>
+      </w:r>
+      <w:r>
+        <w:rPr>
+          <w:rFonts w:cs="B Nazanin"/>
+          <w:sz w:val="32"/>
+          <w:szCs w:val="32"/>
+          <w:lang w:bidi="fa-IR"/>
+        </w:rPr>
+        <w:t>2</w:t>
+      </w:r>
+      <w:r>
+        <w:rPr>
+          <w:rFonts w:cs="B Nazanin"/>
+          <w:sz w:val="32"/>
+          <w:szCs w:val="32"/>
+          <w:lang w:bidi="fa-IR"/>
+        </w:rPr>
+        <w:t>.txt</w:t>
+      </w:r>
+      <w:r>
+        <w:rPr>
+          <w:rFonts w:cs="B Nazanin"/>
+          <w:sz w:val="32"/>
+          <w:szCs w:val="32"/>
+          <w:rtl/>
+          <w:lang w:bidi="fa-IR"/>
+        </w:rPr>
+        <w:t xml:space="preserve"> ذخ</w:t>
+      </w:r>
+      <w:r>
+        <w:rPr>
+          <w:rFonts w:cs="B Nazanin" w:hint="cs"/>
+          <w:sz w:val="32"/>
+          <w:szCs w:val="32"/>
+          <w:rtl/>
+          <w:lang w:bidi="fa-IR"/>
+        </w:rPr>
+        <w:t>ی</w:t>
+      </w:r>
+      <w:r>
+        <w:rPr>
+          <w:rFonts w:cs="B Nazanin" w:hint="eastAsia"/>
+          <w:sz w:val="32"/>
+          <w:szCs w:val="32"/>
+          <w:rtl/>
+          <w:lang w:bidi="fa-IR"/>
+        </w:rPr>
+        <w:t>ره</w:t>
+      </w:r>
+      <w:r>
+        <w:rPr>
+          <w:rFonts w:cs="B Nazanin"/>
+          <w:sz w:val="32"/>
+          <w:szCs w:val="32"/>
+          <w:rtl/>
+          <w:lang w:bidi="fa-IR"/>
+        </w:rPr>
+        <w:t xml:space="preserve"> م</w:t>
+      </w:r>
+      <w:r>
+        <w:rPr>
+          <w:rFonts w:cs="B Nazanin" w:hint="cs"/>
+          <w:sz w:val="32"/>
+          <w:szCs w:val="32"/>
+          <w:rtl/>
+          <w:lang w:bidi="fa-IR"/>
+        </w:rPr>
+        <w:t>ی‌</w:t>
+      </w:r>
+      <w:r>
+        <w:rPr>
+          <w:rFonts w:cs="B Nazanin" w:hint="eastAsia"/>
+          <w:sz w:val="32"/>
+          <w:szCs w:val="32"/>
+          <w:rtl/>
+          <w:lang w:bidi="fa-IR"/>
+        </w:rPr>
+        <w:t>شود</w:t>
+      </w:r>
+      <w:r>
+        <w:rPr>
+          <w:rFonts w:cs="B Nazanin"/>
+          <w:sz w:val="32"/>
+          <w:szCs w:val="32"/>
+          <w:rtl/>
+          <w:lang w:bidi="fa-IR"/>
+        </w:rPr>
+        <w:t>.</w:t>
+      </w:r>
+    </w:p>
+    <w:p>
+      <w:pPr>
+        <w:bidi/>
+        <w:rPr>
+          <w:rFonts w:cs="B Nazanin" w:hint="cs"/>
+          <w:sz w:val="32"/>
+          <w:szCs w:val="32"/>
+          <w:rtl/>
+          <w:lang w:bidi="fa-IR"/>
+        </w:rPr>
+      </w:pPr>
+      <w:r>
+        <w:rPr>
+          <w:noProof/>
+        </w:rPr>
+        <w:drawing>
+          <wp:inline distT="0" distB="0" distL="0" distR="0" wp14:anchorId="02102364" wp14:editId="402A5BB7">
+            <wp:extent cx="4467225" cy="3486150"/>
+            <wp:effectExtent l="0" t="0" r="9525" b="0"/>
+            <wp:docPr id="927132979" name="Picture 1"/>
+            <wp:cNvGraphicFramePr>
+              <a:graphicFrameLocks xmlns:a="http://schemas.openxmlformats.org/drawingml/2006/main" noChangeAspect="1"/>
+            </wp:cNvGraphicFramePr>
+            <a:graphic xmlns:a="http://schemas.openxmlformats.org/drawingml/2006/main">
+              <a:graphicData uri="http://schemas.openxmlformats.org/drawingml/2006/picture">
+                <pic:pic xmlns:pic="http://schemas.openxmlformats.org/drawingml/2006/picture">
+                  <pic:nvPicPr>
+                    <pic:cNvPr id="927132979" name=""/>
+                    <pic:cNvPicPr/>
+                  </pic:nvPicPr>
+                  <pic:blipFill>
+                    <a:blip r:embed="rId16"/>
+                    <a:stretch>
+                      <a:fillRect/>
+                    </a:stretch>
+                  </pic:blipFill>
+                  <pic:spPr>
+                    <a:xfrm>
+                      <a:off x="0" y="0"/>
+                      <a:ext cx="4467225" cy="3486150"/>
+                    </a:xfrm>
+                    <a:prstGeom prst="rect">
+                      <a:avLst/>
+                    </a:prstGeom>
+                  </pic:spPr>
+                </pic:pic>
+              </a:graphicData>
+            </a:graphic>
+          </wp:inline>
+        </w:drawing>
+      </w:r>
+    </w:p>
     <w:sectPr>
-      <w:headerReference w:type="default" r:id="rId11"/>
+      <w:headerReference w:type="default" r:id="rId17"/>
       <w:pgSz w:w="12240" w:h="15840"/>
       <w:pgMar w:top="1440" w:right="1440" w:bottom="1440" w:left="1440" w:header="720" w:footer="720" w:gutter="0"/>
       <w:cols w:space="720"/>

</xml_diff>

<commit_message>
project1 - Q1 and Q2
</commit_message>
<xml_diff>
--- a/1/FL_Project1-9839039.docx
+++ b/1/FL_Project1-9839039.docx
@@ -968,6 +968,7 @@
         </w:rPr>
         <w:t xml:space="preserve"> شروع (`</w:t>
       </w:r>
+      <w:proofErr w:type="spellStart"/>
       <w:r>
         <w:rPr>
           <w:rFonts w:cs="B Nazanin"/>
@@ -977,6 +978,7 @@
         </w:rPr>
         <w:t>start_state</w:t>
       </w:r>
+      <w:proofErr w:type="spellEnd"/>
       <w:r>
         <w:rPr>
           <w:rFonts w:cs="B Nazanin"/>
@@ -1047,6 +1049,7 @@
         </w:rPr>
         <w:t xml:space="preserve"> (`</w:t>
       </w:r>
+      <w:proofErr w:type="spellStart"/>
       <w:r>
         <w:rPr>
           <w:rFonts w:cs="B Nazanin"/>
@@ -1056,6 +1059,7 @@
         </w:rPr>
         <w:t>accept_states</w:t>
       </w:r>
+      <w:proofErr w:type="spellEnd"/>
       <w:r>
         <w:rPr>
           <w:rFonts w:cs="B Nazanin"/>
@@ -1156,6 +1160,7 @@
         </w:rPr>
         <w:t xml:space="preserve"> مانند `</w:t>
       </w:r>
+      <w:proofErr w:type="spellStart"/>
       <w:r>
         <w:rPr>
           <w:rFonts w:cs="B Nazanin"/>
@@ -1165,6 +1170,7 @@
         </w:rPr>
         <w:t>epsilon_closure</w:t>
       </w:r>
+      <w:proofErr w:type="spellEnd"/>
       <w:r>
         <w:rPr>
           <w:rFonts w:cs="B Nazanin"/>
@@ -1833,6 +1839,7 @@
         </w:rPr>
         <w:t xml:space="preserve"> تابع `</w:t>
       </w:r>
+      <w:proofErr w:type="spellStart"/>
       <w:r>
         <w:rPr>
           <w:rFonts w:cs="B Nazanin"/>
@@ -1842,6 +1849,7 @@
         </w:rPr>
         <w:t>to_dfa</w:t>
       </w:r>
+      <w:proofErr w:type="spellEnd"/>
       <w:r>
         <w:rPr>
           <w:rFonts w:cs="B Nazanin"/>
@@ -2170,6 +2178,7 @@
         </w:rPr>
         <w:t xml:space="preserve"> `</w:t>
       </w:r>
+      <w:proofErr w:type="spellStart"/>
       <w:r>
         <w:rPr>
           <w:rFonts w:cs="B Nazanin"/>
@@ -2179,6 +2188,7 @@
         </w:rPr>
         <w:t>parse_nfa_input</w:t>
       </w:r>
+      <w:proofErr w:type="spellEnd"/>
       <w:r>
         <w:rPr>
           <w:rFonts w:cs="B Nazanin"/>
@@ -2604,6 +2614,7 @@
         </w:rPr>
         <w:t xml:space="preserve"> `</w:t>
       </w:r>
+      <w:proofErr w:type="spellStart"/>
       <w:r>
         <w:rPr>
           <w:rFonts w:cs="B Nazanin"/>
@@ -2613,6 +2624,7 @@
         </w:rPr>
         <w:t>write_dfa_output</w:t>
       </w:r>
+      <w:proofErr w:type="spellEnd"/>
       <w:r>
         <w:rPr>
           <w:rFonts w:cs="B Nazanin"/>
@@ -3351,6 +3363,7 @@
         </w:rPr>
         <w:t xml:space="preserve"> و سپس با استفاده از توابع `</w:t>
       </w:r>
+      <w:proofErr w:type="spellStart"/>
       <w:r>
         <w:rPr>
           <w:rFonts w:cs="B Nazanin"/>
@@ -3360,6 +3373,7 @@
         </w:rPr>
         <w:t>parse_nfa_input</w:t>
       </w:r>
+      <w:proofErr w:type="spellEnd"/>
       <w:r>
         <w:rPr>
           <w:rFonts w:cs="B Nazanin"/>
@@ -3370,14 +3384,25 @@
         </w:rPr>
         <w:t>` و `</w:t>
       </w:r>
-      <w:r>
-        <w:rPr>
-          <w:rFonts w:cs="B Nazanin"/>
-          <w:sz w:val="32"/>
-          <w:szCs w:val="32"/>
-          <w:lang w:bidi="fa-IR"/>
-        </w:rPr>
-        <w:t>to_dfa`</w:t>
+      <w:proofErr w:type="spellStart"/>
+      <w:r>
+        <w:rPr>
+          <w:rFonts w:cs="B Nazanin"/>
+          <w:sz w:val="32"/>
+          <w:szCs w:val="32"/>
+          <w:lang w:bidi="fa-IR"/>
+        </w:rPr>
+        <w:t>to_dfa</w:t>
+      </w:r>
+      <w:proofErr w:type="spellEnd"/>
+      <w:r>
+        <w:rPr>
+          <w:rFonts w:cs="B Nazanin"/>
+          <w:sz w:val="32"/>
+          <w:szCs w:val="32"/>
+          <w:lang w:bidi="fa-IR"/>
+        </w:rPr>
+        <w:t>`</w:t>
       </w:r>
       <w:r>
         <w:rPr>
@@ -4119,10 +4144,9 @@
       <w:pPr>
         <w:bidi/>
         <w:rPr>
-          <w:rFonts w:cs="B Nazanin" w:hint="cs"/>
-          <w:sz w:val="32"/>
-          <w:szCs w:val="32"/>
-          <w:rtl/>
+          <w:rFonts w:cs="B Nazanin"/>
+          <w:sz w:val="32"/>
+          <w:szCs w:val="32"/>
           <w:lang w:bidi="fa-IR"/>
         </w:rPr>
       </w:pPr>
@@ -4166,6 +4190,151 @@
           </wp:inline>
         </w:drawing>
       </w:r>
+    </w:p>
+    <w:p>
+      <w:pPr>
+        <w:bidi/>
+        <w:rPr>
+          <w:rFonts w:cs="B Nazanin"/>
+          <w:sz w:val="32"/>
+          <w:szCs w:val="32"/>
+          <w:lang w:bidi="fa-IR"/>
+        </w:rPr>
+      </w:pPr>
+    </w:p>
+    <w:p>
+      <w:pPr>
+        <w:bidi/>
+        <w:rPr>
+          <w:rFonts w:cs="B Nazanin"/>
+          <w:sz w:val="32"/>
+          <w:szCs w:val="32"/>
+          <w:lang w:bidi="fa-IR"/>
+        </w:rPr>
+      </w:pPr>
+    </w:p>
+    <w:p>
+      <w:pPr>
+        <w:bidi/>
+        <w:rPr>
+          <w:rFonts w:cs="B Nazanin"/>
+          <w:sz w:val="32"/>
+          <w:szCs w:val="32"/>
+          <w:lang w:bidi="fa-IR"/>
+        </w:rPr>
+      </w:pPr>
+    </w:p>
+    <w:p>
+      <w:pPr>
+        <w:bidi/>
+        <w:rPr>
+          <w:rFonts w:cs="B Nazanin"/>
+          <w:sz w:val="32"/>
+          <w:szCs w:val="32"/>
+          <w:lang w:bidi="fa-IR"/>
+        </w:rPr>
+      </w:pPr>
+    </w:p>
+    <w:p>
+      <w:pPr>
+        <w:bidi/>
+        <w:rPr>
+          <w:rFonts w:cs="B Nazanin"/>
+          <w:sz w:val="32"/>
+          <w:szCs w:val="32"/>
+          <w:lang w:bidi="fa-IR"/>
+        </w:rPr>
+      </w:pPr>
+    </w:p>
+    <w:p>
+      <w:pPr>
+        <w:bidi/>
+        <w:rPr>
+          <w:rFonts w:cs="B Nazanin"/>
+          <w:sz w:val="32"/>
+          <w:szCs w:val="32"/>
+          <w:lang w:bidi="fa-IR"/>
+        </w:rPr>
+      </w:pPr>
+    </w:p>
+    <w:p>
+      <w:pPr>
+        <w:bidi/>
+        <w:rPr>
+          <w:rFonts w:cs="B Nazanin"/>
+          <w:sz w:val="32"/>
+          <w:szCs w:val="32"/>
+          <w:lang w:bidi="fa-IR"/>
+        </w:rPr>
+      </w:pPr>
+    </w:p>
+    <w:p>
+      <w:pPr>
+        <w:bidi/>
+        <w:rPr>
+          <w:rFonts w:cs="B Nazanin"/>
+          <w:sz w:val="32"/>
+          <w:szCs w:val="32"/>
+          <w:lang w:bidi="fa-IR"/>
+        </w:rPr>
+      </w:pPr>
+    </w:p>
+    <w:p>
+      <w:pPr>
+        <w:bidi/>
+        <w:rPr>
+          <w:rFonts w:cs="B Nazanin"/>
+          <w:sz w:val="32"/>
+          <w:szCs w:val="32"/>
+          <w:lang w:bidi="fa-IR"/>
+        </w:rPr>
+      </w:pPr>
+    </w:p>
+    <w:p>
+      <w:pPr>
+        <w:bidi/>
+        <w:rPr>
+          <w:rFonts w:cs="B Nazanin"/>
+          <w:sz w:val="32"/>
+          <w:szCs w:val="32"/>
+          <w:lang w:bidi="fa-IR"/>
+        </w:rPr>
+      </w:pPr>
+    </w:p>
+    <w:p>
+      <w:pPr>
+        <w:bidi/>
+        <w:rPr>
+          <w:rFonts w:cs="B Nazanin+ Bold"/>
+          <w:sz w:val="32"/>
+          <w:szCs w:val="32"/>
+          <w:rtl/>
+          <w:lang w:bidi="fa-IR"/>
+        </w:rPr>
+      </w:pPr>
+      <w:r>
+        <w:rPr>
+          <w:rFonts w:cs="B Nazanin+ Bold" w:hint="cs"/>
+          <w:sz w:val="32"/>
+          <w:szCs w:val="32"/>
+          <w:rtl/>
+          <w:lang w:bidi="fa-IR"/>
+        </w:rPr>
+        <w:lastRenderedPageBreak/>
+        <w:t>بخش3)</w:t>
+      </w:r>
+    </w:p>
+    <w:p>
+      <w:pPr>
+        <w:bidi/>
+        <w:rPr>
+          <w:rFonts w:cs="B Nazanin" w:hint="cs"/>
+          <w:sz w:val="32"/>
+          <w:szCs w:val="32"/>
+          <w:rtl/>
+          <w:lang w:bidi="fa-IR"/>
+        </w:rPr>
+      </w:pPr>
     </w:p>
     <w:sectPr>
       <w:headerReference w:type="default" r:id="rId17"/>

</xml_diff>

<commit_message>
project 1 - completed
</commit_message>
<xml_diff>
--- a/1/FL_Project1-9839039.docx
+++ b/1/FL_Project1-9839039.docx
@@ -1,6 +1,6 @@
 
 <file path=word/document.xml><?xml version="1.0" encoding="utf-8"?>
-<w:document xmlns:wpc="http://schemas.microsoft.com/office/word/2010/wordprocessingCanvas" xmlns:cx="http://schemas.microsoft.com/office/drawing/2014/chartex" xmlns:cx1="http://schemas.microsoft.com/office/drawing/2015/9/8/chartex" xmlns:cx2="http://schemas.microsoft.com/office/drawing/2015/10/21/chartex" xmlns:cx3="http://schemas.microsoft.com/office/drawing/2016/5/9/chartex" xmlns:cx4="http://schemas.microsoft.com/office/drawing/2016/5/10/chartex" xmlns:cx5="http://schemas.microsoft.com/office/drawing/2016/5/11/chartex" xmlns:cx6="http://schemas.microsoft.com/office/drawing/2016/5/12/chartex" xmlns:cx7="http://schemas.microsoft.com/office/drawing/2016/5/13/chartex" xmlns:cx8="http://schemas.microsoft.com/office/drawing/2016/5/14/chartex" xmlns:mc="http://schemas.openxmlformats.org/markup-compatibility/2006" xmlns:aink="http://schemas.microsoft.com/office/drawing/2016/ink" xmlns:am3d="http://schemas.microsoft.com/office/drawing/2017/model3d" xmlns:o="urn:schemas-microsoft-com:office:office" xmlns:oel="http://schemas.microsoft.com/office/2019/extlst" xmlns:r="http://schemas.openxmlformats.org/officeDocument/2006/relationships" xmlns:m="http://schemas.openxmlformats.org/officeDocument/2006/math" xmlns:v="urn:schemas-microsoft-com:vml" xmlns:wp14="http://schemas.microsoft.com/office/word/2010/wordprocessingDrawing" xmlns:wp="http://schemas.openxmlformats.org/drawingml/2006/wordprocessingDrawing" xmlns:w10="urn:schemas-microsoft-com:office:word" xmlns:w="http://schemas.openxmlformats.org/wordprocessingml/2006/main" xmlns:w14="http://schemas.microsoft.com/office/word/2010/wordml" xmlns:w15="http://schemas.microsoft.com/office/word/2012/wordml" xmlns:w16cex="http://schemas.microsoft.com/office/word/2018/wordml/cex" xmlns:w16cid="http://schemas.microsoft.com/office/word/2016/wordml/cid" xmlns:w16="http://schemas.microsoft.com/office/word/2018/wordml" xmlns:w16du="http://schemas.microsoft.com/office/word/2023/wordml/word16du" xmlns:w16sdtdh="http://schemas.microsoft.com/office/word/2020/wordml/sdtdatahash" xmlns:w16se="http://schemas.microsoft.com/office/word/2015/wordml/symex" xmlns:wpg="http://schemas.microsoft.com/office/word/2010/wordprocessingGroup" xmlns:wpi="http://schemas.microsoft.com/office/word/2010/wordprocessingInk" xmlns:wne="http://schemas.microsoft.com/office/word/2006/wordml" xmlns:wps="http://schemas.microsoft.com/office/word/2010/wordprocessingShape" mc:Ignorable="w14 w15 w16se w16cid w16 w16cex w16sdtdh wp14">
+<w:document xmlns:wpc="http://schemas.microsoft.com/office/word/2010/wordprocessingCanvas" xmlns:cx="http://schemas.microsoft.com/office/drawing/2014/chartex" xmlns:cx1="http://schemas.microsoft.com/office/drawing/2015/9/8/chartex" xmlns:cx2="http://schemas.microsoft.com/office/drawing/2015/10/21/chartex" xmlns:cx3="http://schemas.microsoft.com/office/drawing/2016/5/9/chartex" xmlns:cx4="http://schemas.microsoft.com/office/drawing/2016/5/10/chartex" xmlns:cx5="http://schemas.microsoft.com/office/drawing/2016/5/11/chartex" xmlns:cx6="http://schemas.microsoft.com/office/drawing/2016/5/12/chartex" xmlns:cx7="http://schemas.microsoft.com/office/drawing/2016/5/13/chartex" xmlns:cx8="http://schemas.microsoft.com/office/drawing/2016/5/14/chartex" xmlns:mc="http://schemas.openxmlformats.org/markup-compatibility/2006" xmlns:aink="http://schemas.microsoft.com/office/drawing/2016/ink" xmlns:am3d="http://schemas.microsoft.com/office/drawing/2017/model3d" xmlns:o="urn:schemas-microsoft-com:office:office" xmlns:oel="http://schemas.microsoft.com/office/2019/extlst" xmlns:r="http://schemas.openxmlformats.org/officeDocument/2006/relationships" xmlns:m="http://schemas.openxmlformats.org/officeDocument/2006/math" xmlns:v="urn:schemas-microsoft-com:vml" xmlns:wp14="http://schemas.microsoft.com/office/word/2010/wordprocessingDrawing" xmlns:wp="http://schemas.openxmlformats.org/drawingml/2006/wordprocessingDrawing" xmlns:w10="urn:schemas-microsoft-com:office:word" xmlns:w="http://schemas.openxmlformats.org/wordprocessingml/2006/main" xmlns:w14="http://schemas.microsoft.com/office/word/2010/wordml" xmlns:w15="http://schemas.microsoft.com/office/word/2012/wordml" xmlns:w16cex="http://schemas.microsoft.com/office/word/2018/wordml/cex" xmlns:w16cid="http://schemas.microsoft.com/office/word/2016/wordml/cid" xmlns:w16="http://schemas.microsoft.com/office/word/2018/wordml" xmlns:w16sdtdh="http://schemas.microsoft.com/office/word/2020/wordml/sdtdatahash" xmlns:w16se="http://schemas.microsoft.com/office/word/2015/wordml/symex" xmlns:wpg="http://schemas.microsoft.com/office/word/2010/wordprocessingGroup" xmlns:wpi="http://schemas.microsoft.com/office/word/2010/wordprocessingInk" xmlns:wne="http://schemas.microsoft.com/office/word/2006/wordml" xmlns:wps="http://schemas.microsoft.com/office/word/2010/wordprocessingShape" mc:Ignorable="w14 w15 w16se w16cid w16 w16cex w16sdtdh wp14">
   <w:body>
     <w:p>
       <w:pPr>
@@ -1168,7 +1168,16 @@
           <w:szCs w:val="32"/>
           <w:lang w:bidi="fa-IR"/>
         </w:rPr>
-        <w:t>epsilon_closure</w:t>
+        <w:t>lambda</w:t>
+      </w:r>
+      <w:r>
+        <w:rPr>
+          <w:rFonts w:cs="B Nazanin"/>
+          <w:sz w:val="32"/>
+          <w:szCs w:val="32"/>
+          <w:lang w:bidi="fa-IR"/>
+        </w:rPr>
+        <w:t>_closure</w:t>
       </w:r>
       <w:proofErr w:type="spellEnd"/>
       <w:r>
@@ -1198,7 +1207,60 @@
           <w:rtl/>
           <w:lang w:bidi="fa-IR"/>
         </w:rPr>
-        <w:t>` را برا</w:t>
+        <w:t>`</w:t>
+      </w:r>
+      <w:r>
+        <w:rPr>
+          <w:rFonts w:cs="B Nazanin" w:hint="cs"/>
+          <w:sz w:val="32"/>
+          <w:szCs w:val="32"/>
+          <w:rtl/>
+          <w:lang w:bidi="fa-IR"/>
+        </w:rPr>
+        <w:t>و</w:t>
+      </w:r>
+      <w:r>
+        <w:t xml:space="preserve"> </w:t>
+      </w:r>
+      <w:proofErr w:type="spellStart"/>
+      <w:r>
+        <w:rPr>
+          <w:rFonts w:cs="B Nazanin"/>
+          <w:sz w:val="32"/>
+          <w:szCs w:val="32"/>
+          <w:lang w:bidi="fa-IR"/>
+        </w:rPr>
+        <w:t>convert_lambda_nfa_to_nfa</w:t>
+      </w:r>
+      <w:proofErr w:type="spellEnd"/>
+      <w:r>
+        <w:rPr>
+          <w:rFonts w:cs="B Nazanin" w:hint="cs"/>
+          <w:sz w:val="32"/>
+          <w:szCs w:val="32"/>
+          <w:rtl/>
+          <w:lang w:bidi="fa-IR"/>
+        </w:rPr>
+        <w:t xml:space="preserve"> </w:t>
+      </w:r>
+      <w:r>
+        <w:rPr>
+          <w:rFonts w:cs="B Nazanin"/>
+          <w:sz w:val="32"/>
+          <w:szCs w:val="32"/>
+          <w:lang w:bidi="fa-IR"/>
+        </w:rPr>
+        <w:t>‘</w:t>
+      </w:r>
+      <w:r>
+        <w:rPr>
+          <w:rFonts w:cs="B Nazanin"/>
+          <w:sz w:val="32"/>
+          <w:szCs w:val="32"/>
+          <w:rtl/>
+          <w:lang w:bidi="fa-IR"/>
+        </w:rPr>
+        <w:t xml:space="preserve"> را برا</w:t>
       </w:r>
       <w:r>
         <w:rPr>
@@ -1247,7 +1309,16 @@
           <w:szCs w:val="32"/>
           <w:lang w:bidi="fa-IR"/>
         </w:rPr>
-        <w:t>epsilon closure</w:t>
+        <w:t>lambda</w:t>
+      </w:r>
+      <w:r>
+        <w:rPr>
+          <w:rFonts w:cs="B Nazanin"/>
+          <w:sz w:val="32"/>
+          <w:szCs w:val="32"/>
+          <w:lang w:bidi="fa-IR"/>
+        </w:rPr>
+        <w:t xml:space="preserve"> closure</w:t>
       </w:r>
       <w:r>
         <w:rPr>
@@ -1316,7 +1387,87 @@
           <w:rtl/>
           <w:lang w:bidi="fa-IR"/>
         </w:rPr>
-        <w:t>) ارائه م</w:t>
+        <w:t>)</w:t>
+      </w:r>
+      <w:r>
+        <w:rPr>
+          <w:rFonts w:cs="B Nazanin" w:hint="cs"/>
+          <w:sz w:val="32"/>
+          <w:szCs w:val="32"/>
+          <w:rtl/>
+          <w:lang w:bidi="fa-IR"/>
+        </w:rPr>
+        <w:t xml:space="preserve"> و تبدیل لامبدا </w:t>
+      </w:r>
+      <w:r>
+        <w:rPr>
+          <w:rFonts w:cs="B Nazanin"/>
+          <w:sz w:val="32"/>
+          <w:szCs w:val="32"/>
+          <w:lang w:bidi="fa-IR"/>
+        </w:rPr>
+        <w:t xml:space="preserve"> </w:t>
+      </w:r>
+      <w:proofErr w:type="spellStart"/>
+      <w:r>
+        <w:rPr>
+          <w:rFonts w:cs="B Nazanin"/>
+          <w:sz w:val="32"/>
+          <w:szCs w:val="32"/>
+          <w:lang w:bidi="fa-IR"/>
+        </w:rPr>
+        <w:t>nfa</w:t>
+      </w:r>
+      <w:proofErr w:type="spellEnd"/>
+      <w:r>
+        <w:rPr>
+          <w:rFonts w:cs="B Nazanin" w:hint="cs"/>
+          <w:sz w:val="32"/>
+          <w:szCs w:val="32"/>
+          <w:rtl/>
+          <w:lang w:bidi="fa-IR"/>
+        </w:rPr>
+        <w:t xml:space="preserve"> به </w:t>
+      </w:r>
+      <w:proofErr w:type="spellStart"/>
+      <w:r>
+        <w:rPr>
+          <w:rFonts w:cs="B Nazanin"/>
+          <w:sz w:val="32"/>
+          <w:szCs w:val="32"/>
+          <w:lang w:bidi="fa-IR"/>
+        </w:rPr>
+        <w:t>nfa</w:t>
+      </w:r>
+      <w:proofErr w:type="spellEnd"/>
+      <w:r>
+        <w:rPr>
+          <w:rFonts w:cs="B Nazanin"/>
+          <w:sz w:val="32"/>
+          <w:szCs w:val="32"/>
+          <w:lang w:bidi="fa-IR"/>
+        </w:rPr>
+        <w:t xml:space="preserve"> </w:t>
+      </w:r>
+      <w:r>
+        <w:rPr>
+          <w:rFonts w:cs="B Nazanin" w:hint="cs"/>
+          <w:sz w:val="32"/>
+          <w:szCs w:val="32"/>
+          <w:rtl/>
+          <w:lang w:bidi="fa-IR"/>
+        </w:rPr>
+        <w:t xml:space="preserve"> </w:t>
+      </w:r>
+      <w:r>
+        <w:rPr>
+          <w:rFonts w:cs="B Nazanin"/>
+          <w:sz w:val="32"/>
+          <w:szCs w:val="32"/>
+          <w:rtl/>
+          <w:lang w:bidi="fa-IR"/>
+        </w:rPr>
+        <w:t xml:space="preserve"> ارائه م</w:t>
       </w:r>
       <w:r>
         <w:rPr>
@@ -1364,10 +1515,10 @@
           <w:noProof/>
         </w:rPr>
         <w:drawing>
-          <wp:inline distT="0" distB="0" distL="0" distR="0" wp14:anchorId="7C2963B7" wp14:editId="735CC2A8">
-            <wp:extent cx="5943600" cy="5220335"/>
+          <wp:inline distT="0" distB="0" distL="0" distR="0" wp14:anchorId="1A20DBA0" wp14:editId="73168186">
+            <wp:extent cx="5943600" cy="5361940"/>
             <wp:effectExtent l="0" t="0" r="0" b="0"/>
-            <wp:docPr id="1116916494" name="Picture 1"/>
+            <wp:docPr id="1789070736" name="Picture 1"/>
             <wp:cNvGraphicFramePr>
               <a:graphicFrameLocks xmlns:a="http://schemas.openxmlformats.org/drawingml/2006/main" noChangeAspect="1"/>
             </wp:cNvGraphicFramePr>
@@ -1375,7 +1526,7 @@
               <a:graphicData uri="http://schemas.openxmlformats.org/drawingml/2006/picture">
                 <pic:pic xmlns:pic="http://schemas.openxmlformats.org/drawingml/2006/picture">
                   <pic:nvPicPr>
-                    <pic:cNvPr id="1116916494" name=""/>
+                    <pic:cNvPr id="1789070736" name=""/>
                     <pic:cNvPicPr/>
                   </pic:nvPicPr>
                   <pic:blipFill>
@@ -1387,7 +1538,7 @@
                   <pic:spPr>
                     <a:xfrm>
                       <a:off x="0" y="0"/>
-                      <a:ext cx="5943600" cy="5220335"/>
+                      <a:ext cx="5943600" cy="5361940"/>
                     </a:xfrm>
                     <a:prstGeom prst="rect">
                       <a:avLst/>
@@ -2064,10 +2215,10 @@
           <w:noProof/>
         </w:rPr>
         <w:drawing>
-          <wp:inline distT="0" distB="0" distL="0" distR="0" wp14:anchorId="0E252558" wp14:editId="3D76905A">
-            <wp:extent cx="5943600" cy="5100955"/>
-            <wp:effectExtent l="0" t="0" r="0" b="4445"/>
-            <wp:docPr id="1442932367" name="Picture 1"/>
+          <wp:inline distT="0" distB="0" distL="0" distR="0" wp14:anchorId="38F8F59E" wp14:editId="7774A408">
+            <wp:extent cx="5943600" cy="4116705"/>
+            <wp:effectExtent l="0" t="0" r="0" b="0"/>
+            <wp:docPr id="246875455" name="Picture 1"/>
             <wp:cNvGraphicFramePr>
               <a:graphicFrameLocks xmlns:a="http://schemas.openxmlformats.org/drawingml/2006/main" noChangeAspect="1"/>
             </wp:cNvGraphicFramePr>
@@ -2075,7 +2226,7 @@
               <a:graphicData uri="http://schemas.openxmlformats.org/drawingml/2006/picture">
                 <pic:pic xmlns:pic="http://schemas.openxmlformats.org/drawingml/2006/picture">
                   <pic:nvPicPr>
-                    <pic:cNvPr id="1442932367" name=""/>
+                    <pic:cNvPr id="246875455" name=""/>
                     <pic:cNvPicPr/>
                   </pic:nvPicPr>
                   <pic:blipFill>
@@ -2087,7 +2238,7 @@
                   <pic:spPr>
                     <a:xfrm>
                       <a:off x="0" y="0"/>
-                      <a:ext cx="5943600" cy="5100955"/>
+                      <a:ext cx="5943600" cy="4116705"/>
                     </a:xfrm>
                     <a:prstGeom prst="rect">
                       <a:avLst/>
@@ -2154,6 +2305,30 @@
           <w:rFonts w:cs="B Nazanin"/>
           <w:sz w:val="32"/>
           <w:szCs w:val="32"/>
+          <w:rtl/>
+          <w:lang w:bidi="fa-IR"/>
+        </w:rPr>
+      </w:pPr>
+    </w:p>
+    <w:p>
+      <w:pPr>
+        <w:bidi/>
+        <w:rPr>
+          <w:rFonts w:cs="B Nazanin"/>
+          <w:sz w:val="32"/>
+          <w:szCs w:val="32"/>
+          <w:rtl/>
+          <w:lang w:bidi="fa-IR"/>
+        </w:rPr>
+      </w:pPr>
+    </w:p>
+    <w:p>
+      <w:pPr>
+        <w:bidi/>
+        <w:rPr>
+          <w:rFonts w:cs="B Nazanin"/>
+          <w:sz w:val="32"/>
+          <w:szCs w:val="32"/>
           <w:lang w:bidi="fa-IR"/>
         </w:rPr>
       </w:pPr>
@@ -2463,10 +2638,10 @@
           <w:noProof/>
         </w:rPr>
         <w:drawing>
-          <wp:inline distT="0" distB="0" distL="0" distR="0" wp14:anchorId="42293E62" wp14:editId="26EE64DC">
-            <wp:extent cx="5943600" cy="4436745"/>
-            <wp:effectExtent l="0" t="0" r="0" b="1905"/>
-            <wp:docPr id="1699703568" name="Picture 1"/>
+          <wp:inline distT="0" distB="0" distL="0" distR="0" wp14:anchorId="2E11493E" wp14:editId="6CB84437">
+            <wp:extent cx="5943600" cy="4175760"/>
+            <wp:effectExtent l="0" t="0" r="0" b="0"/>
+            <wp:docPr id="1591761964" name="Picture 1"/>
             <wp:cNvGraphicFramePr>
               <a:graphicFrameLocks xmlns:a="http://schemas.openxmlformats.org/drawingml/2006/main" noChangeAspect="1"/>
             </wp:cNvGraphicFramePr>
@@ -2474,7 +2649,7 @@
               <a:graphicData uri="http://schemas.openxmlformats.org/drawingml/2006/picture">
                 <pic:pic xmlns:pic="http://schemas.openxmlformats.org/drawingml/2006/picture">
                   <pic:nvPicPr>
-                    <pic:cNvPr id="1699703568" name=""/>
+                    <pic:cNvPr id="1591761964" name=""/>
                     <pic:cNvPicPr/>
                   </pic:nvPicPr>
                   <pic:blipFill>
@@ -2486,7 +2661,7 @@
                   <pic:spPr>
                     <a:xfrm>
                       <a:off x="0" y="0"/>
-                      <a:ext cx="5943600" cy="4436745"/>
+                      <a:ext cx="5943600" cy="4175760"/>
                     </a:xfrm>
                     <a:prstGeom prst="rect">
                       <a:avLst/>
@@ -2999,10 +3174,10 @@
           <w:noProof/>
         </w:rPr>
         <w:drawing>
-          <wp:inline distT="0" distB="0" distL="0" distR="0" wp14:anchorId="2FD03F2B" wp14:editId="7EAE3814">
-            <wp:extent cx="5943600" cy="1632585"/>
-            <wp:effectExtent l="0" t="0" r="0" b="5715"/>
-            <wp:docPr id="1061616631" name="Picture 1"/>
+          <wp:inline distT="0" distB="0" distL="0" distR="0" wp14:anchorId="6CEAA770" wp14:editId="1AEDF389">
+            <wp:extent cx="5943600" cy="1951990"/>
+            <wp:effectExtent l="0" t="0" r="0" b="0"/>
+            <wp:docPr id="1623623640" name="Picture 1"/>
             <wp:cNvGraphicFramePr>
               <a:graphicFrameLocks xmlns:a="http://schemas.openxmlformats.org/drawingml/2006/main" noChangeAspect="1"/>
             </wp:cNvGraphicFramePr>
@@ -3010,7 +3185,7 @@
               <a:graphicData uri="http://schemas.openxmlformats.org/drawingml/2006/picture">
                 <pic:pic xmlns:pic="http://schemas.openxmlformats.org/drawingml/2006/picture">
                   <pic:nvPicPr>
-                    <pic:cNvPr id="1061616631" name=""/>
+                    <pic:cNvPr id="1623623640" name=""/>
                     <pic:cNvPicPr/>
                   </pic:nvPicPr>
                   <pic:blipFill>
@@ -3022,7 +3197,7 @@
                   <pic:spPr>
                     <a:xfrm>
                       <a:off x="0" y="0"/>
-                      <a:ext cx="5943600" cy="1632585"/>
+                      <a:ext cx="5943600" cy="1951990"/>
                     </a:xfrm>
                     <a:prstGeom prst="rect">
                       <a:avLst/>
@@ -3727,10 +3902,10 @@
           <w:noProof/>
         </w:rPr>
         <w:drawing>
-          <wp:inline distT="0" distB="0" distL="0" distR="0" wp14:anchorId="31B46224" wp14:editId="1095780B">
-            <wp:extent cx="3870960" cy="3776738"/>
+          <wp:inline distT="0" distB="0" distL="0" distR="0" wp14:anchorId="26827960" wp14:editId="48AA046B">
+            <wp:extent cx="4442460" cy="3244040"/>
             <wp:effectExtent l="0" t="0" r="0" b="0"/>
-            <wp:docPr id="1023549295" name="Picture 1"/>
+            <wp:docPr id="323928805" name="Picture 1"/>
             <wp:cNvGraphicFramePr>
               <a:graphicFrameLocks xmlns:a="http://schemas.openxmlformats.org/drawingml/2006/main" noChangeAspect="1"/>
             </wp:cNvGraphicFramePr>
@@ -3738,7 +3913,7 @@
               <a:graphicData uri="http://schemas.openxmlformats.org/drawingml/2006/picture">
                 <pic:pic xmlns:pic="http://schemas.openxmlformats.org/drawingml/2006/picture">
                   <pic:nvPicPr>
-                    <pic:cNvPr id="1023549295" name=""/>
+                    <pic:cNvPr id="323928805" name=""/>
                     <pic:cNvPicPr/>
                   </pic:nvPicPr>
                   <pic:blipFill>
@@ -3750,7 +3925,7 @@
                   <pic:spPr>
                     <a:xfrm>
                       <a:off x="0" y="0"/>
-                      <a:ext cx="3882632" cy="3788126"/>
+                      <a:ext cx="4445097" cy="3245966"/>
                     </a:xfrm>
                     <a:prstGeom prst="rect">
                       <a:avLst/>
@@ -3782,383 +3957,384 @@
           <w:rtl/>
           <w:lang w:bidi="fa-IR"/>
         </w:rPr>
+        <w:t>با</w:t>
+      </w:r>
+      <w:r>
+        <w:rPr>
+          <w:rFonts w:cs="B Nazanin"/>
+          <w:sz w:val="32"/>
+          <w:szCs w:val="32"/>
+          <w:rtl/>
+          <w:lang w:bidi="fa-IR"/>
+        </w:rPr>
+        <w:t xml:space="preserve"> اجرا</w:t>
+      </w:r>
+      <w:r>
+        <w:rPr>
+          <w:rFonts w:cs="B Nazanin" w:hint="cs"/>
+          <w:sz w:val="32"/>
+          <w:szCs w:val="32"/>
+          <w:rtl/>
+          <w:lang w:bidi="fa-IR"/>
+        </w:rPr>
+        <w:t>ی</w:t>
+      </w:r>
+      <w:r>
+        <w:rPr>
+          <w:rFonts w:cs="B Nazanin"/>
+          <w:sz w:val="32"/>
+          <w:szCs w:val="32"/>
+          <w:rtl/>
+          <w:lang w:bidi="fa-IR"/>
+        </w:rPr>
+        <w:t xml:space="preserve"> ا</w:t>
+      </w:r>
+      <w:r>
+        <w:rPr>
+          <w:rFonts w:cs="B Nazanin" w:hint="cs"/>
+          <w:sz w:val="32"/>
+          <w:szCs w:val="32"/>
+          <w:rtl/>
+          <w:lang w:bidi="fa-IR"/>
+        </w:rPr>
+        <w:t>ی</w:t>
+      </w:r>
+      <w:r>
+        <w:rPr>
+          <w:rFonts w:cs="B Nazanin" w:hint="eastAsia"/>
+          <w:sz w:val="32"/>
+          <w:szCs w:val="32"/>
+          <w:rtl/>
+          <w:lang w:bidi="fa-IR"/>
+        </w:rPr>
+        <w:t>ن</w:t>
+      </w:r>
+      <w:r>
+        <w:rPr>
+          <w:rFonts w:cs="B Nazanin"/>
+          <w:sz w:val="32"/>
+          <w:szCs w:val="32"/>
+          <w:rtl/>
+          <w:lang w:bidi="fa-IR"/>
+        </w:rPr>
+        <w:t xml:space="preserve"> برنامه، فا</w:t>
+      </w:r>
+      <w:r>
+        <w:rPr>
+          <w:rFonts w:cs="B Nazanin" w:hint="cs"/>
+          <w:sz w:val="32"/>
+          <w:szCs w:val="32"/>
+          <w:rtl/>
+          <w:lang w:bidi="fa-IR"/>
+        </w:rPr>
+        <w:t>ی</w:t>
+      </w:r>
+      <w:r>
+        <w:rPr>
+          <w:rFonts w:cs="B Nazanin" w:hint="eastAsia"/>
+          <w:sz w:val="32"/>
+          <w:szCs w:val="32"/>
+          <w:rtl/>
+          <w:lang w:bidi="fa-IR"/>
+        </w:rPr>
+        <w:t>ل</w:t>
+      </w:r>
+      <w:r>
+        <w:rPr>
+          <w:rFonts w:cs="B Nazanin"/>
+          <w:sz w:val="32"/>
+          <w:szCs w:val="32"/>
+          <w:lang w:bidi="fa-IR"/>
+        </w:rPr>
+        <w:t>NFA_Input</w:t>
+      </w:r>
+      <w:r>
+        <w:rPr>
+          <w:rFonts w:cs="B Nazanin"/>
+          <w:sz w:val="32"/>
+          <w:szCs w:val="32"/>
+          <w:lang w:bidi="fa-IR"/>
+        </w:rPr>
+        <w:t>2</w:t>
+      </w:r>
+      <w:r>
+        <w:rPr>
+          <w:rFonts w:cs="B Nazanin"/>
+          <w:sz w:val="32"/>
+          <w:szCs w:val="32"/>
+          <w:lang w:bidi="fa-IR"/>
+        </w:rPr>
+        <w:t>_</w:t>
+      </w:r>
+      <w:r>
+        <w:rPr>
+          <w:rFonts w:cs="B Nazanin"/>
+          <w:sz w:val="32"/>
+          <w:szCs w:val="32"/>
+          <w:rtl/>
+          <w:lang w:bidi="fa-IR"/>
+        </w:rPr>
+        <w:t xml:space="preserve"> خوانده م</w:t>
+      </w:r>
+      <w:r>
+        <w:rPr>
+          <w:rFonts w:cs="B Nazanin" w:hint="cs"/>
+          <w:sz w:val="32"/>
+          <w:szCs w:val="32"/>
+          <w:rtl/>
+          <w:lang w:bidi="fa-IR"/>
+        </w:rPr>
+        <w:t>ی‌</w:t>
+      </w:r>
+      <w:r>
+        <w:rPr>
+          <w:rFonts w:cs="B Nazanin" w:hint="eastAsia"/>
+          <w:sz w:val="32"/>
+          <w:szCs w:val="32"/>
+          <w:rtl/>
+          <w:lang w:bidi="fa-IR"/>
+        </w:rPr>
+        <w:t>شود</w:t>
+      </w:r>
+      <w:r>
+        <w:rPr>
+          <w:rFonts w:cs="B Nazanin"/>
+          <w:sz w:val="32"/>
+          <w:szCs w:val="32"/>
+          <w:rtl/>
+          <w:lang w:bidi="fa-IR"/>
+        </w:rPr>
+        <w:t xml:space="preserve"> و نت</w:t>
+      </w:r>
+      <w:r>
+        <w:rPr>
+          <w:rFonts w:cs="B Nazanin" w:hint="cs"/>
+          <w:sz w:val="32"/>
+          <w:szCs w:val="32"/>
+          <w:rtl/>
+          <w:lang w:bidi="fa-IR"/>
+        </w:rPr>
+        <w:t>ی</w:t>
+      </w:r>
+      <w:r>
+        <w:rPr>
+          <w:rFonts w:cs="B Nazanin" w:hint="eastAsia"/>
+          <w:sz w:val="32"/>
+          <w:szCs w:val="32"/>
+          <w:rtl/>
+          <w:lang w:bidi="fa-IR"/>
+        </w:rPr>
+        <w:t>جه</w:t>
+      </w:r>
+      <w:r>
+        <w:rPr>
+          <w:rFonts w:cs="B Nazanin"/>
+          <w:sz w:val="32"/>
+          <w:szCs w:val="32"/>
+          <w:rtl/>
+          <w:lang w:bidi="fa-IR"/>
+        </w:rPr>
+        <w:t xml:space="preserve"> به صورت </w:t>
+      </w:r>
+      <w:r>
+        <w:rPr>
+          <w:rFonts w:cs="B Nazanin" w:hint="cs"/>
+          <w:sz w:val="32"/>
+          <w:szCs w:val="32"/>
+          <w:rtl/>
+          <w:lang w:bidi="fa-IR"/>
+        </w:rPr>
+        <w:t>ی</w:t>
+      </w:r>
+      <w:r>
+        <w:rPr>
+          <w:rFonts w:cs="B Nazanin" w:hint="eastAsia"/>
+          <w:sz w:val="32"/>
+          <w:szCs w:val="32"/>
+          <w:rtl/>
+          <w:lang w:bidi="fa-IR"/>
+        </w:rPr>
+        <w:t>ک</w:t>
+      </w:r>
+      <w:r>
+        <w:rPr>
+          <w:rFonts w:cs="B Nazanin"/>
+          <w:sz w:val="32"/>
+          <w:szCs w:val="32"/>
+          <w:rtl/>
+          <w:lang w:bidi="fa-IR"/>
+        </w:rPr>
+        <w:t xml:space="preserve"> فا</w:t>
+      </w:r>
+      <w:r>
+        <w:rPr>
+          <w:rFonts w:cs="B Nazanin" w:hint="cs"/>
+          <w:sz w:val="32"/>
+          <w:szCs w:val="32"/>
+          <w:rtl/>
+          <w:lang w:bidi="fa-IR"/>
+        </w:rPr>
+        <w:t>ی</w:t>
+      </w:r>
+      <w:r>
+        <w:rPr>
+          <w:rFonts w:cs="B Nazanin" w:hint="eastAsia"/>
+          <w:sz w:val="32"/>
+          <w:szCs w:val="32"/>
+          <w:rtl/>
+          <w:lang w:bidi="fa-IR"/>
+        </w:rPr>
+        <w:t>ل</w:t>
+      </w:r>
+      <w:r>
+        <w:rPr>
+          <w:rFonts w:cs="B Nazanin"/>
+          <w:sz w:val="32"/>
+          <w:szCs w:val="32"/>
+          <w:rtl/>
+          <w:lang w:bidi="fa-IR"/>
+        </w:rPr>
+        <w:t xml:space="preserve"> خروج</w:t>
+      </w:r>
+      <w:r>
+        <w:rPr>
+          <w:rFonts w:cs="B Nazanin" w:hint="cs"/>
+          <w:sz w:val="32"/>
+          <w:szCs w:val="32"/>
+          <w:rtl/>
+          <w:lang w:bidi="fa-IR"/>
+        </w:rPr>
+        <w:t>ی</w:t>
+      </w:r>
+      <w:r>
+        <w:rPr>
+          <w:rFonts w:cs="B Nazanin"/>
+          <w:sz w:val="32"/>
+          <w:szCs w:val="32"/>
+          <w:rtl/>
+          <w:lang w:bidi="fa-IR"/>
+        </w:rPr>
+        <w:t xml:space="preserve"> با نام </w:t>
+      </w:r>
+      <w:r>
+        <w:rPr>
+          <w:rFonts w:cs="B Nazanin"/>
+          <w:sz w:val="32"/>
+          <w:szCs w:val="32"/>
+          <w:lang w:bidi="fa-IR"/>
+        </w:rPr>
+        <w:t>DFA_Output_</w:t>
+      </w:r>
+      <w:r>
+        <w:rPr>
+          <w:rFonts w:cs="B Nazanin"/>
+          <w:sz w:val="32"/>
+          <w:szCs w:val="32"/>
+          <w:lang w:bidi="fa-IR"/>
+        </w:rPr>
+        <w:t>2</w:t>
+      </w:r>
+      <w:r>
+        <w:rPr>
+          <w:rFonts w:cs="B Nazanin"/>
+          <w:sz w:val="32"/>
+          <w:szCs w:val="32"/>
+          <w:lang w:bidi="fa-IR"/>
+        </w:rPr>
+        <w:t>.txt</w:t>
+      </w:r>
+      <w:r>
+        <w:rPr>
+          <w:rFonts w:cs="B Nazanin"/>
+          <w:sz w:val="32"/>
+          <w:szCs w:val="32"/>
+          <w:rtl/>
+          <w:lang w:bidi="fa-IR"/>
+        </w:rPr>
+        <w:t xml:space="preserve"> ذخ</w:t>
+      </w:r>
+      <w:r>
+        <w:rPr>
+          <w:rFonts w:cs="B Nazanin" w:hint="cs"/>
+          <w:sz w:val="32"/>
+          <w:szCs w:val="32"/>
+          <w:rtl/>
+          <w:lang w:bidi="fa-IR"/>
+        </w:rPr>
+        <w:t>ی</w:t>
+      </w:r>
+      <w:r>
+        <w:rPr>
+          <w:rFonts w:cs="B Nazanin" w:hint="eastAsia"/>
+          <w:sz w:val="32"/>
+          <w:szCs w:val="32"/>
+          <w:rtl/>
+          <w:lang w:bidi="fa-IR"/>
+        </w:rPr>
+        <w:t>ره</w:t>
+      </w:r>
+      <w:r>
+        <w:rPr>
+          <w:rFonts w:cs="B Nazanin"/>
+          <w:sz w:val="32"/>
+          <w:szCs w:val="32"/>
+          <w:rtl/>
+          <w:lang w:bidi="fa-IR"/>
+        </w:rPr>
+        <w:t xml:space="preserve"> م</w:t>
+      </w:r>
+      <w:r>
+        <w:rPr>
+          <w:rFonts w:cs="B Nazanin" w:hint="cs"/>
+          <w:sz w:val="32"/>
+          <w:szCs w:val="32"/>
+          <w:rtl/>
+          <w:lang w:bidi="fa-IR"/>
+        </w:rPr>
+        <w:t>ی‌</w:t>
+      </w:r>
+      <w:r>
+        <w:rPr>
+          <w:rFonts w:cs="B Nazanin" w:hint="eastAsia"/>
+          <w:sz w:val="32"/>
+          <w:szCs w:val="32"/>
+          <w:rtl/>
+          <w:lang w:bidi="fa-IR"/>
+        </w:rPr>
+        <w:t>شود</w:t>
+      </w:r>
+      <w:r>
+        <w:rPr>
+          <w:rFonts w:cs="B Nazanin"/>
+          <w:sz w:val="32"/>
+          <w:szCs w:val="32"/>
+          <w:rtl/>
+          <w:lang w:bidi="fa-IR"/>
+        </w:rPr>
+        <w:t>.</w:t>
+      </w:r>
+    </w:p>
+    <w:p>
+      <w:pPr>
+        <w:bidi/>
+        <w:rPr>
+          <w:rFonts w:cs="B Nazanin"/>
+          <w:sz w:val="32"/>
+          <w:szCs w:val="32"/>
+          <w:rtl/>
+          <w:lang w:bidi="fa-IR"/>
+        </w:rPr>
+      </w:pPr>
+      <w:r>
+        <w:rPr>
+          <w:noProof/>
+        </w:rPr>
         <w:lastRenderedPageBreak/>
-        <w:t>با</w:t>
-      </w:r>
-      <w:r>
-        <w:rPr>
-          <w:rFonts w:cs="B Nazanin"/>
-          <w:sz w:val="32"/>
-          <w:szCs w:val="32"/>
-          <w:rtl/>
-          <w:lang w:bidi="fa-IR"/>
-        </w:rPr>
-        <w:t xml:space="preserve"> اجرا</w:t>
-      </w:r>
-      <w:r>
-        <w:rPr>
-          <w:rFonts w:cs="B Nazanin" w:hint="cs"/>
-          <w:sz w:val="32"/>
-          <w:szCs w:val="32"/>
-          <w:rtl/>
-          <w:lang w:bidi="fa-IR"/>
-        </w:rPr>
-        <w:t>ی</w:t>
-      </w:r>
-      <w:r>
-        <w:rPr>
-          <w:rFonts w:cs="B Nazanin"/>
-          <w:sz w:val="32"/>
-          <w:szCs w:val="32"/>
-          <w:rtl/>
-          <w:lang w:bidi="fa-IR"/>
-        </w:rPr>
-        <w:t xml:space="preserve"> ا</w:t>
-      </w:r>
-      <w:r>
-        <w:rPr>
-          <w:rFonts w:cs="B Nazanin" w:hint="cs"/>
-          <w:sz w:val="32"/>
-          <w:szCs w:val="32"/>
-          <w:rtl/>
-          <w:lang w:bidi="fa-IR"/>
-        </w:rPr>
-        <w:t>ی</w:t>
-      </w:r>
-      <w:r>
-        <w:rPr>
-          <w:rFonts w:cs="B Nazanin" w:hint="eastAsia"/>
-          <w:sz w:val="32"/>
-          <w:szCs w:val="32"/>
-          <w:rtl/>
-          <w:lang w:bidi="fa-IR"/>
-        </w:rPr>
-        <w:t>ن</w:t>
-      </w:r>
-      <w:r>
-        <w:rPr>
-          <w:rFonts w:cs="B Nazanin"/>
-          <w:sz w:val="32"/>
-          <w:szCs w:val="32"/>
-          <w:rtl/>
-          <w:lang w:bidi="fa-IR"/>
-        </w:rPr>
-        <w:t xml:space="preserve"> برنامه، فا</w:t>
-      </w:r>
-      <w:r>
-        <w:rPr>
-          <w:rFonts w:cs="B Nazanin" w:hint="cs"/>
-          <w:sz w:val="32"/>
-          <w:szCs w:val="32"/>
-          <w:rtl/>
-          <w:lang w:bidi="fa-IR"/>
-        </w:rPr>
-        <w:t>ی</w:t>
-      </w:r>
-      <w:r>
-        <w:rPr>
-          <w:rFonts w:cs="B Nazanin" w:hint="eastAsia"/>
-          <w:sz w:val="32"/>
-          <w:szCs w:val="32"/>
-          <w:rtl/>
-          <w:lang w:bidi="fa-IR"/>
-        </w:rPr>
-        <w:t>ل</w:t>
-      </w:r>
-      <w:r>
-        <w:rPr>
-          <w:rFonts w:cs="B Nazanin"/>
-          <w:sz w:val="32"/>
-          <w:szCs w:val="32"/>
-          <w:lang w:bidi="fa-IR"/>
-        </w:rPr>
-        <w:t>NFA_Input</w:t>
-      </w:r>
-      <w:r>
-        <w:rPr>
-          <w:rFonts w:cs="B Nazanin"/>
-          <w:sz w:val="32"/>
-          <w:szCs w:val="32"/>
-          <w:lang w:bidi="fa-IR"/>
-        </w:rPr>
-        <w:t>2</w:t>
-      </w:r>
-      <w:r>
-        <w:rPr>
-          <w:rFonts w:cs="B Nazanin"/>
-          <w:sz w:val="32"/>
-          <w:szCs w:val="32"/>
-          <w:lang w:bidi="fa-IR"/>
-        </w:rPr>
-        <w:t>_</w:t>
-      </w:r>
-      <w:r>
-        <w:rPr>
-          <w:rFonts w:cs="B Nazanin"/>
-          <w:sz w:val="32"/>
-          <w:szCs w:val="32"/>
-          <w:rtl/>
-          <w:lang w:bidi="fa-IR"/>
-        </w:rPr>
-        <w:t xml:space="preserve"> خوانده م</w:t>
-      </w:r>
-      <w:r>
-        <w:rPr>
-          <w:rFonts w:cs="B Nazanin" w:hint="cs"/>
-          <w:sz w:val="32"/>
-          <w:szCs w:val="32"/>
-          <w:rtl/>
-          <w:lang w:bidi="fa-IR"/>
-        </w:rPr>
-        <w:t>ی‌</w:t>
-      </w:r>
-      <w:r>
-        <w:rPr>
-          <w:rFonts w:cs="B Nazanin" w:hint="eastAsia"/>
-          <w:sz w:val="32"/>
-          <w:szCs w:val="32"/>
-          <w:rtl/>
-          <w:lang w:bidi="fa-IR"/>
-        </w:rPr>
-        <w:t>شود</w:t>
-      </w:r>
-      <w:r>
-        <w:rPr>
-          <w:rFonts w:cs="B Nazanin"/>
-          <w:sz w:val="32"/>
-          <w:szCs w:val="32"/>
-          <w:rtl/>
-          <w:lang w:bidi="fa-IR"/>
-        </w:rPr>
-        <w:t xml:space="preserve"> و نت</w:t>
-      </w:r>
-      <w:r>
-        <w:rPr>
-          <w:rFonts w:cs="B Nazanin" w:hint="cs"/>
-          <w:sz w:val="32"/>
-          <w:szCs w:val="32"/>
-          <w:rtl/>
-          <w:lang w:bidi="fa-IR"/>
-        </w:rPr>
-        <w:t>ی</w:t>
-      </w:r>
-      <w:r>
-        <w:rPr>
-          <w:rFonts w:cs="B Nazanin" w:hint="eastAsia"/>
-          <w:sz w:val="32"/>
-          <w:szCs w:val="32"/>
-          <w:rtl/>
-          <w:lang w:bidi="fa-IR"/>
-        </w:rPr>
-        <w:t>جه</w:t>
-      </w:r>
-      <w:r>
-        <w:rPr>
-          <w:rFonts w:cs="B Nazanin"/>
-          <w:sz w:val="32"/>
-          <w:szCs w:val="32"/>
-          <w:rtl/>
-          <w:lang w:bidi="fa-IR"/>
-        </w:rPr>
-        <w:t xml:space="preserve"> به صورت </w:t>
-      </w:r>
-      <w:r>
-        <w:rPr>
-          <w:rFonts w:cs="B Nazanin" w:hint="cs"/>
-          <w:sz w:val="32"/>
-          <w:szCs w:val="32"/>
-          <w:rtl/>
-          <w:lang w:bidi="fa-IR"/>
-        </w:rPr>
-        <w:t>ی</w:t>
-      </w:r>
-      <w:r>
-        <w:rPr>
-          <w:rFonts w:cs="B Nazanin" w:hint="eastAsia"/>
-          <w:sz w:val="32"/>
-          <w:szCs w:val="32"/>
-          <w:rtl/>
-          <w:lang w:bidi="fa-IR"/>
-        </w:rPr>
-        <w:t>ک</w:t>
-      </w:r>
-      <w:r>
-        <w:rPr>
-          <w:rFonts w:cs="B Nazanin"/>
-          <w:sz w:val="32"/>
-          <w:szCs w:val="32"/>
-          <w:rtl/>
-          <w:lang w:bidi="fa-IR"/>
-        </w:rPr>
-        <w:t xml:space="preserve"> فا</w:t>
-      </w:r>
-      <w:r>
-        <w:rPr>
-          <w:rFonts w:cs="B Nazanin" w:hint="cs"/>
-          <w:sz w:val="32"/>
-          <w:szCs w:val="32"/>
-          <w:rtl/>
-          <w:lang w:bidi="fa-IR"/>
-        </w:rPr>
-        <w:t>ی</w:t>
-      </w:r>
-      <w:r>
-        <w:rPr>
-          <w:rFonts w:cs="B Nazanin" w:hint="eastAsia"/>
-          <w:sz w:val="32"/>
-          <w:szCs w:val="32"/>
-          <w:rtl/>
-          <w:lang w:bidi="fa-IR"/>
-        </w:rPr>
-        <w:t>ل</w:t>
-      </w:r>
-      <w:r>
-        <w:rPr>
-          <w:rFonts w:cs="B Nazanin"/>
-          <w:sz w:val="32"/>
-          <w:szCs w:val="32"/>
-          <w:rtl/>
-          <w:lang w:bidi="fa-IR"/>
-        </w:rPr>
-        <w:t xml:space="preserve"> خروج</w:t>
-      </w:r>
-      <w:r>
-        <w:rPr>
-          <w:rFonts w:cs="B Nazanin" w:hint="cs"/>
-          <w:sz w:val="32"/>
-          <w:szCs w:val="32"/>
-          <w:rtl/>
-          <w:lang w:bidi="fa-IR"/>
-        </w:rPr>
-        <w:t>ی</w:t>
-      </w:r>
-      <w:r>
-        <w:rPr>
-          <w:rFonts w:cs="B Nazanin"/>
-          <w:sz w:val="32"/>
-          <w:szCs w:val="32"/>
-          <w:rtl/>
-          <w:lang w:bidi="fa-IR"/>
-        </w:rPr>
-        <w:t xml:space="preserve"> با نام </w:t>
-      </w:r>
-      <w:r>
-        <w:rPr>
-          <w:rFonts w:cs="B Nazanin"/>
-          <w:sz w:val="32"/>
-          <w:szCs w:val="32"/>
-          <w:lang w:bidi="fa-IR"/>
-        </w:rPr>
-        <w:t>DFA_Output_</w:t>
-      </w:r>
-      <w:r>
-        <w:rPr>
-          <w:rFonts w:cs="B Nazanin"/>
-          <w:sz w:val="32"/>
-          <w:szCs w:val="32"/>
-          <w:lang w:bidi="fa-IR"/>
-        </w:rPr>
-        <w:t>2</w:t>
-      </w:r>
-      <w:r>
-        <w:rPr>
-          <w:rFonts w:cs="B Nazanin"/>
-          <w:sz w:val="32"/>
-          <w:szCs w:val="32"/>
-          <w:lang w:bidi="fa-IR"/>
-        </w:rPr>
-        <w:t>.txt</w:t>
-      </w:r>
-      <w:r>
-        <w:rPr>
-          <w:rFonts w:cs="B Nazanin"/>
-          <w:sz w:val="32"/>
-          <w:szCs w:val="32"/>
-          <w:rtl/>
-          <w:lang w:bidi="fa-IR"/>
-        </w:rPr>
-        <w:t xml:space="preserve"> ذخ</w:t>
-      </w:r>
-      <w:r>
-        <w:rPr>
-          <w:rFonts w:cs="B Nazanin" w:hint="cs"/>
-          <w:sz w:val="32"/>
-          <w:szCs w:val="32"/>
-          <w:rtl/>
-          <w:lang w:bidi="fa-IR"/>
-        </w:rPr>
-        <w:t>ی</w:t>
-      </w:r>
-      <w:r>
-        <w:rPr>
-          <w:rFonts w:cs="B Nazanin" w:hint="eastAsia"/>
-          <w:sz w:val="32"/>
-          <w:szCs w:val="32"/>
-          <w:rtl/>
-          <w:lang w:bidi="fa-IR"/>
-        </w:rPr>
-        <w:t>ره</w:t>
-      </w:r>
-      <w:r>
-        <w:rPr>
-          <w:rFonts w:cs="B Nazanin"/>
-          <w:sz w:val="32"/>
-          <w:szCs w:val="32"/>
-          <w:rtl/>
-          <w:lang w:bidi="fa-IR"/>
-        </w:rPr>
-        <w:t xml:space="preserve"> م</w:t>
-      </w:r>
-      <w:r>
-        <w:rPr>
-          <w:rFonts w:cs="B Nazanin" w:hint="cs"/>
-          <w:sz w:val="32"/>
-          <w:szCs w:val="32"/>
-          <w:rtl/>
-          <w:lang w:bidi="fa-IR"/>
-        </w:rPr>
-        <w:t>ی‌</w:t>
-      </w:r>
-      <w:r>
-        <w:rPr>
-          <w:rFonts w:cs="B Nazanin" w:hint="eastAsia"/>
-          <w:sz w:val="32"/>
-          <w:szCs w:val="32"/>
-          <w:rtl/>
-          <w:lang w:bidi="fa-IR"/>
-        </w:rPr>
-        <w:t>شود</w:t>
-      </w:r>
-      <w:r>
-        <w:rPr>
-          <w:rFonts w:cs="B Nazanin"/>
-          <w:sz w:val="32"/>
-          <w:szCs w:val="32"/>
-          <w:rtl/>
-          <w:lang w:bidi="fa-IR"/>
-        </w:rPr>
-        <w:t>.</w:t>
-      </w:r>
-    </w:p>
-    <w:p>
-      <w:pPr>
-        <w:bidi/>
-        <w:rPr>
-          <w:rFonts w:cs="B Nazanin"/>
-          <w:sz w:val="32"/>
-          <w:szCs w:val="32"/>
-          <w:lang w:bidi="fa-IR"/>
-        </w:rPr>
-      </w:pPr>
-      <w:r>
-        <w:rPr>
-          <w:noProof/>
-        </w:rPr>
         <w:drawing>
-          <wp:inline distT="0" distB="0" distL="0" distR="0" wp14:anchorId="02102364" wp14:editId="402A5BB7">
-            <wp:extent cx="4467225" cy="3486150"/>
-            <wp:effectExtent l="0" t="0" r="9525" b="0"/>
-            <wp:docPr id="927132979" name="Picture 1"/>
+          <wp:inline distT="0" distB="0" distL="0" distR="0" wp14:anchorId="04EEB8C2" wp14:editId="5532A811">
+            <wp:extent cx="5029200" cy="2762250"/>
+            <wp:effectExtent l="0" t="0" r="0" b="0"/>
+            <wp:docPr id="753490807" name="Picture 1"/>
             <wp:cNvGraphicFramePr>
               <a:graphicFrameLocks xmlns:a="http://schemas.openxmlformats.org/drawingml/2006/main" noChangeAspect="1"/>
             </wp:cNvGraphicFramePr>
@@ -4166,7 +4342,7 @@
               <a:graphicData uri="http://schemas.openxmlformats.org/drawingml/2006/picture">
                 <pic:pic xmlns:pic="http://schemas.openxmlformats.org/drawingml/2006/picture">
                   <pic:nvPicPr>
-                    <pic:cNvPr id="927132979" name=""/>
+                    <pic:cNvPr id="753490807" name=""/>
                     <pic:cNvPicPr/>
                   </pic:nvPicPr>
                   <pic:blipFill>
@@ -4178,7 +4354,7 @@
                   <pic:spPr>
                     <a:xfrm>
                       <a:off x="0" y="0"/>
-                      <a:ext cx="4467225" cy="3486150"/>
+                      <a:ext cx="5029200" cy="2762250"/>
                     </a:xfrm>
                     <a:prstGeom prst="rect">
                       <a:avLst/>
@@ -4198,6 +4374,7 @@
           <w:rFonts w:cs="B Nazanin"/>
           <w:sz w:val="32"/>
           <w:szCs w:val="32"/>
+          <w:rtl/>
           <w:lang w:bidi="fa-IR"/>
         </w:rPr>
       </w:pPr>
@@ -4209,6 +4386,7 @@
           <w:rFonts w:cs="B Nazanin"/>
           <w:sz w:val="32"/>
           <w:szCs w:val="32"/>
+          <w:rtl/>
           <w:lang w:bidi="fa-IR"/>
         </w:rPr>
       </w:pPr>
@@ -4220,6 +4398,7 @@
           <w:rFonts w:cs="B Nazanin"/>
           <w:sz w:val="32"/>
           <w:szCs w:val="32"/>
+          <w:rtl/>
           <w:lang w:bidi="fa-IR"/>
         </w:rPr>
       </w:pPr>
@@ -4231,6 +4410,7 @@
           <w:rFonts w:cs="B Nazanin"/>
           <w:sz w:val="32"/>
           <w:szCs w:val="32"/>
+          <w:rtl/>
           <w:lang w:bidi="fa-IR"/>
         </w:rPr>
       </w:pPr>
@@ -4305,10 +4485,53 @@
       <w:pPr>
         <w:bidi/>
         <w:rPr>
+          <w:rFonts w:cs="B Nazanin"/>
+          <w:sz w:val="32"/>
+          <w:szCs w:val="32"/>
+          <w:lang w:bidi="fa-IR"/>
+        </w:rPr>
+      </w:pPr>
+    </w:p>
+    <w:p>
+      <w:pPr>
+        <w:bidi/>
+        <w:rPr>
+          <w:rFonts w:cs="B Nazanin"/>
+          <w:sz w:val="32"/>
+          <w:szCs w:val="32"/>
+          <w:lang w:bidi="fa-IR"/>
+        </w:rPr>
+      </w:pPr>
+    </w:p>
+    <w:p>
+      <w:pPr>
+        <w:bidi/>
+        <w:rPr>
+          <w:rFonts w:cs="B Nazanin"/>
+          <w:sz w:val="32"/>
+          <w:szCs w:val="32"/>
+          <w:lang w:bidi="fa-IR"/>
+        </w:rPr>
+      </w:pPr>
+    </w:p>
+    <w:p>
+      <w:pPr>
+        <w:bidi/>
+        <w:rPr>
+          <w:rFonts w:cs="B Nazanin"/>
+          <w:sz w:val="32"/>
+          <w:szCs w:val="32"/>
+          <w:lang w:bidi="fa-IR"/>
+        </w:rPr>
+      </w:pPr>
+    </w:p>
+    <w:p>
+      <w:pPr>
+        <w:bidi/>
+        <w:rPr>
           <w:rFonts w:cs="B Nazanin+ Bold"/>
           <w:sz w:val="32"/>
           <w:szCs w:val="32"/>
-          <w:rtl/>
           <w:lang w:bidi="fa-IR"/>
         </w:rPr>
       </w:pPr>
@@ -4328,16 +4551,2675 @@
       <w:pPr>
         <w:bidi/>
         <w:rPr>
-          <w:rFonts w:cs="B Nazanin" w:hint="cs"/>
-          <w:sz w:val="32"/>
-          <w:szCs w:val="32"/>
-          <w:rtl/>
-          <w:lang w:bidi="fa-IR"/>
-        </w:rPr>
-      </w:pPr>
+          <w:rFonts w:cs="B Nazanin"/>
+          <w:sz w:val="28"/>
+          <w:szCs w:val="28"/>
+          <w:lang w:bidi="fa-IR"/>
+        </w:rPr>
+      </w:pPr>
+      <w:r>
+        <w:rPr>
+          <w:rFonts w:cs="B Nazanin"/>
+          <w:sz w:val="28"/>
+          <w:szCs w:val="28"/>
+          <w:rtl/>
+          <w:lang w:bidi="fa-IR"/>
+        </w:rPr>
+        <w:t>- `</w:t>
+      </w:r>
+      <w:proofErr w:type="spellStart"/>
+      <w:r>
+        <w:rPr>
+          <w:rFonts w:cs="B Nazanin"/>
+          <w:sz w:val="28"/>
+          <w:szCs w:val="28"/>
+          <w:lang w:bidi="fa-IR"/>
+        </w:rPr>
+        <w:t>charType</w:t>
+      </w:r>
+      <w:proofErr w:type="spellEnd"/>
+      <w:r>
+        <w:rPr>
+          <w:rFonts w:cs="B Nazanin"/>
+          <w:sz w:val="28"/>
+          <w:szCs w:val="28"/>
+          <w:rtl/>
+          <w:lang w:bidi="fa-IR"/>
+        </w:rPr>
+        <w:t xml:space="preserve">`: </w:t>
+      </w:r>
+      <w:r>
+        <w:rPr>
+          <w:rFonts w:cs="B Nazanin" w:hint="cs"/>
+          <w:sz w:val="28"/>
+          <w:szCs w:val="28"/>
+          <w:rtl/>
+          <w:lang w:bidi="fa-IR"/>
+        </w:rPr>
+        <w:t>ی</w:t>
+      </w:r>
+      <w:r>
+        <w:rPr>
+          <w:rFonts w:cs="B Nazanin" w:hint="eastAsia"/>
+          <w:sz w:val="28"/>
+          <w:szCs w:val="28"/>
+          <w:rtl/>
+          <w:lang w:bidi="fa-IR"/>
+        </w:rPr>
+        <w:t>ک</w:t>
+      </w:r>
+      <w:r>
+        <w:rPr>
+          <w:rFonts w:cs="B Nazanin"/>
+          <w:sz w:val="28"/>
+          <w:szCs w:val="28"/>
+          <w:rtl/>
+          <w:lang w:bidi="fa-IR"/>
+        </w:rPr>
+        <w:t xml:space="preserve"> شاخص برا</w:t>
+      </w:r>
+      <w:r>
+        <w:rPr>
+          <w:rFonts w:cs="B Nazanin" w:hint="cs"/>
+          <w:sz w:val="28"/>
+          <w:szCs w:val="28"/>
+          <w:rtl/>
+          <w:lang w:bidi="fa-IR"/>
+        </w:rPr>
+        <w:t>ی</w:t>
+      </w:r>
+      <w:r>
+        <w:rPr>
+          <w:rFonts w:cs="B Nazanin"/>
+          <w:sz w:val="28"/>
+          <w:szCs w:val="28"/>
+          <w:rtl/>
+          <w:lang w:bidi="fa-IR"/>
+        </w:rPr>
+        <w:t xml:space="preserve"> نوع کاراکترها</w:t>
+      </w:r>
+      <w:r>
+        <w:rPr>
+          <w:rFonts w:cs="B Nazanin" w:hint="cs"/>
+          <w:sz w:val="28"/>
+          <w:szCs w:val="28"/>
+          <w:rtl/>
+          <w:lang w:bidi="fa-IR"/>
+        </w:rPr>
+        <w:t>ی</w:t>
+      </w:r>
+      <w:r>
+        <w:rPr>
+          <w:rFonts w:cs="B Nazanin"/>
+          <w:sz w:val="28"/>
+          <w:szCs w:val="28"/>
+          <w:rtl/>
+          <w:lang w:bidi="fa-IR"/>
+        </w:rPr>
+        <w:t xml:space="preserve"> عبارت منظم. مقاد</w:t>
+      </w:r>
+      <w:r>
+        <w:rPr>
+          <w:rFonts w:cs="B Nazanin" w:hint="cs"/>
+          <w:sz w:val="28"/>
+          <w:szCs w:val="28"/>
+          <w:rtl/>
+          <w:lang w:bidi="fa-IR"/>
+        </w:rPr>
+        <w:t>ی</w:t>
+      </w:r>
+      <w:r>
+        <w:rPr>
+          <w:rFonts w:cs="B Nazanin" w:hint="eastAsia"/>
+          <w:sz w:val="28"/>
+          <w:szCs w:val="28"/>
+          <w:rtl/>
+          <w:lang w:bidi="fa-IR"/>
+        </w:rPr>
+        <w:t>ر</w:t>
+      </w:r>
+      <w:r>
+        <w:rPr>
+          <w:rFonts w:cs="B Nazanin"/>
+          <w:sz w:val="28"/>
+          <w:szCs w:val="28"/>
+          <w:rtl/>
+          <w:lang w:bidi="fa-IR"/>
+        </w:rPr>
+        <w:t xml:space="preserve"> ممکن برا</w:t>
+      </w:r>
+      <w:r>
+        <w:rPr>
+          <w:rFonts w:cs="B Nazanin" w:hint="cs"/>
+          <w:sz w:val="28"/>
+          <w:szCs w:val="28"/>
+          <w:rtl/>
+          <w:lang w:bidi="fa-IR"/>
+        </w:rPr>
+        <w:t>ی</w:t>
+      </w:r>
+      <w:r>
+        <w:rPr>
+          <w:rFonts w:cs="B Nazanin"/>
+          <w:sz w:val="28"/>
+          <w:szCs w:val="28"/>
+          <w:rtl/>
+          <w:lang w:bidi="fa-IR"/>
+        </w:rPr>
+        <w:t xml:space="preserve"> ا</w:t>
+      </w:r>
+      <w:r>
+        <w:rPr>
+          <w:rFonts w:cs="B Nazanin" w:hint="cs"/>
+          <w:sz w:val="28"/>
+          <w:szCs w:val="28"/>
+          <w:rtl/>
+          <w:lang w:bidi="fa-IR"/>
+        </w:rPr>
+        <w:t>ی</w:t>
+      </w:r>
+      <w:r>
+        <w:rPr>
+          <w:rFonts w:cs="B Nazanin" w:hint="eastAsia"/>
+          <w:sz w:val="28"/>
+          <w:szCs w:val="28"/>
+          <w:rtl/>
+          <w:lang w:bidi="fa-IR"/>
+        </w:rPr>
+        <w:t>ن</w:t>
+      </w:r>
+      <w:r>
+        <w:rPr>
+          <w:rFonts w:cs="B Nazanin"/>
+          <w:sz w:val="28"/>
+          <w:szCs w:val="28"/>
+          <w:rtl/>
+          <w:lang w:bidi="fa-IR"/>
+        </w:rPr>
+        <w:t xml:space="preserve"> شاخص شامل: `</w:t>
+      </w:r>
+      <w:r>
+        <w:rPr>
+          <w:rFonts w:cs="B Nazanin"/>
+          <w:sz w:val="28"/>
+          <w:szCs w:val="28"/>
+          <w:lang w:bidi="fa-IR"/>
+        </w:rPr>
+        <w:t>SYMBOL`</w:t>
+      </w:r>
+      <w:r>
+        <w:rPr>
+          <w:rFonts w:cs="B Nazanin"/>
+          <w:sz w:val="28"/>
+          <w:szCs w:val="28"/>
+          <w:rtl/>
+          <w:lang w:bidi="fa-IR"/>
+        </w:rPr>
+        <w:t xml:space="preserve">، </w:t>
+      </w:r>
+      <w:r>
+        <w:rPr>
+          <w:rFonts w:cs="B Nazanin"/>
+          <w:sz w:val="28"/>
+          <w:szCs w:val="28"/>
+          <w:lang w:bidi="fa-IR"/>
+        </w:rPr>
+        <w:t>`CONCAT`</w:t>
+      </w:r>
+      <w:r>
+        <w:rPr>
+          <w:rFonts w:cs="B Nazanin"/>
+          <w:sz w:val="28"/>
+          <w:szCs w:val="28"/>
+          <w:rtl/>
+          <w:lang w:bidi="fa-IR"/>
+        </w:rPr>
+        <w:t xml:space="preserve">، </w:t>
+      </w:r>
+      <w:r>
+        <w:rPr>
+          <w:rFonts w:cs="B Nazanin"/>
+          <w:sz w:val="28"/>
+          <w:szCs w:val="28"/>
+          <w:lang w:bidi="fa-IR"/>
+        </w:rPr>
+        <w:t>`UNION</w:t>
+      </w:r>
+      <w:r>
+        <w:rPr>
+          <w:rFonts w:cs="B Nazanin"/>
+          <w:sz w:val="28"/>
+          <w:szCs w:val="28"/>
+          <w:rtl/>
+          <w:lang w:bidi="fa-IR"/>
+        </w:rPr>
+        <w:t>` و `</w:t>
+      </w:r>
+      <w:r>
+        <w:rPr>
+          <w:rFonts w:cs="B Nazanin"/>
+          <w:sz w:val="28"/>
+          <w:szCs w:val="28"/>
+          <w:lang w:bidi="fa-IR"/>
+        </w:rPr>
+        <w:t>KLEENE</w:t>
+      </w:r>
+      <w:r>
+        <w:rPr>
+          <w:rFonts w:cs="B Nazanin"/>
+          <w:sz w:val="28"/>
+          <w:szCs w:val="28"/>
+          <w:rtl/>
+          <w:lang w:bidi="fa-IR"/>
+        </w:rPr>
+        <w:t>` هستند که به ترت</w:t>
+      </w:r>
+      <w:r>
+        <w:rPr>
+          <w:rFonts w:cs="B Nazanin" w:hint="cs"/>
+          <w:sz w:val="28"/>
+          <w:szCs w:val="28"/>
+          <w:rtl/>
+          <w:lang w:bidi="fa-IR"/>
+        </w:rPr>
+        <w:t>ی</w:t>
+      </w:r>
+      <w:r>
+        <w:rPr>
+          <w:rFonts w:cs="B Nazanin" w:hint="eastAsia"/>
+          <w:sz w:val="28"/>
+          <w:szCs w:val="28"/>
+          <w:rtl/>
+          <w:lang w:bidi="fa-IR"/>
+        </w:rPr>
+        <w:t>ب</w:t>
+      </w:r>
+      <w:r>
+        <w:rPr>
+          <w:rFonts w:cs="B Nazanin"/>
+          <w:sz w:val="28"/>
+          <w:szCs w:val="28"/>
+          <w:rtl/>
+          <w:lang w:bidi="fa-IR"/>
+        </w:rPr>
+        <w:t xml:space="preserve"> به ترت</w:t>
+      </w:r>
+      <w:r>
+        <w:rPr>
+          <w:rFonts w:cs="B Nazanin" w:hint="cs"/>
+          <w:sz w:val="28"/>
+          <w:szCs w:val="28"/>
+          <w:rtl/>
+          <w:lang w:bidi="fa-IR"/>
+        </w:rPr>
+        <w:t>ی</w:t>
+      </w:r>
+      <w:r>
+        <w:rPr>
+          <w:rFonts w:cs="B Nazanin" w:hint="eastAsia"/>
+          <w:sz w:val="28"/>
+          <w:szCs w:val="28"/>
+          <w:rtl/>
+          <w:lang w:bidi="fa-IR"/>
+        </w:rPr>
+        <w:t>ب</w:t>
+      </w:r>
+      <w:r>
+        <w:rPr>
+          <w:rFonts w:cs="B Nazanin"/>
+          <w:sz w:val="28"/>
+          <w:szCs w:val="28"/>
+          <w:rtl/>
+          <w:lang w:bidi="fa-IR"/>
+        </w:rPr>
+        <w:t xml:space="preserve"> معادل با کاراکترها</w:t>
+      </w:r>
+      <w:r>
+        <w:rPr>
+          <w:rFonts w:cs="B Nazanin" w:hint="cs"/>
+          <w:sz w:val="28"/>
+          <w:szCs w:val="28"/>
+          <w:rtl/>
+          <w:lang w:bidi="fa-IR"/>
+        </w:rPr>
+        <w:t>ی</w:t>
+      </w:r>
+      <w:r>
+        <w:rPr>
+          <w:rFonts w:cs="B Nazanin"/>
+          <w:sz w:val="28"/>
+          <w:szCs w:val="28"/>
+          <w:rtl/>
+          <w:lang w:bidi="fa-IR"/>
+        </w:rPr>
+        <w:t xml:space="preserve"> عملگر، عملگر اتصال، عملگر اجتماع و عملگر تکرار صفر </w:t>
+      </w:r>
+      <w:r>
+        <w:rPr>
+          <w:rFonts w:cs="B Nazanin" w:hint="cs"/>
+          <w:sz w:val="28"/>
+          <w:szCs w:val="28"/>
+          <w:rtl/>
+          <w:lang w:bidi="fa-IR"/>
+        </w:rPr>
+        <w:t>ی</w:t>
+      </w:r>
+      <w:r>
+        <w:rPr>
+          <w:rFonts w:cs="B Nazanin" w:hint="eastAsia"/>
+          <w:sz w:val="28"/>
+          <w:szCs w:val="28"/>
+          <w:rtl/>
+          <w:lang w:bidi="fa-IR"/>
+        </w:rPr>
+        <w:t>ا</w:t>
+      </w:r>
+      <w:r>
+        <w:rPr>
+          <w:rFonts w:cs="B Nazanin"/>
+          <w:sz w:val="28"/>
+          <w:szCs w:val="28"/>
+          <w:rtl/>
+          <w:lang w:bidi="fa-IR"/>
+        </w:rPr>
+        <w:t xml:space="preserve"> ب</w:t>
+      </w:r>
+      <w:r>
+        <w:rPr>
+          <w:rFonts w:cs="B Nazanin" w:hint="cs"/>
+          <w:sz w:val="28"/>
+          <w:szCs w:val="28"/>
+          <w:rtl/>
+          <w:lang w:bidi="fa-IR"/>
+        </w:rPr>
+        <w:t>ی</w:t>
+      </w:r>
+      <w:r>
+        <w:rPr>
+          <w:rFonts w:cs="B Nazanin" w:hint="eastAsia"/>
+          <w:sz w:val="28"/>
+          <w:szCs w:val="28"/>
+          <w:rtl/>
+          <w:lang w:bidi="fa-IR"/>
+        </w:rPr>
+        <w:t>شتر</w:t>
+      </w:r>
+      <w:r>
+        <w:rPr>
+          <w:rFonts w:cs="B Nazanin"/>
+          <w:sz w:val="28"/>
+          <w:szCs w:val="28"/>
+          <w:rtl/>
+          <w:lang w:bidi="fa-IR"/>
+        </w:rPr>
+        <w:t xml:space="preserve"> هستند.</w:t>
+      </w:r>
+    </w:p>
+    <w:p>
+      <w:pPr>
+        <w:bidi/>
+        <w:rPr>
+          <w:rFonts w:cs="B Nazanin"/>
+          <w:sz w:val="28"/>
+          <w:szCs w:val="28"/>
+          <w:lang w:bidi="fa-IR"/>
+        </w:rPr>
+      </w:pPr>
+      <w:r>
+        <w:rPr>
+          <w:rFonts w:cs="B Nazanin"/>
+          <w:sz w:val="28"/>
+          <w:szCs w:val="28"/>
+          <w:rtl/>
+          <w:lang w:bidi="fa-IR"/>
+        </w:rPr>
+        <w:t>- `</w:t>
+      </w:r>
+      <w:proofErr w:type="spellStart"/>
+      <w:r>
+        <w:rPr>
+          <w:rFonts w:cs="B Nazanin"/>
+          <w:sz w:val="28"/>
+          <w:szCs w:val="28"/>
+          <w:lang w:bidi="fa-IR"/>
+        </w:rPr>
+        <w:t>NFAState</w:t>
+      </w:r>
+      <w:proofErr w:type="spellEnd"/>
+      <w:r>
+        <w:rPr>
+          <w:rFonts w:cs="B Nazanin"/>
+          <w:sz w:val="28"/>
+          <w:szCs w:val="28"/>
+          <w:rtl/>
+          <w:lang w:bidi="fa-IR"/>
+        </w:rPr>
+        <w:t xml:space="preserve">`: </w:t>
+      </w:r>
+      <w:r>
+        <w:rPr>
+          <w:rFonts w:cs="B Nazanin" w:hint="cs"/>
+          <w:sz w:val="28"/>
+          <w:szCs w:val="28"/>
+          <w:rtl/>
+          <w:lang w:bidi="fa-IR"/>
+        </w:rPr>
+        <w:t>ی</w:t>
+      </w:r>
+      <w:r>
+        <w:rPr>
+          <w:rFonts w:cs="B Nazanin" w:hint="eastAsia"/>
+          <w:sz w:val="28"/>
+          <w:szCs w:val="28"/>
+          <w:rtl/>
+          <w:lang w:bidi="fa-IR"/>
+        </w:rPr>
+        <w:t>ک</w:t>
+      </w:r>
+      <w:r>
+        <w:rPr>
+          <w:rFonts w:cs="B Nazanin"/>
+          <w:sz w:val="28"/>
+          <w:szCs w:val="28"/>
+          <w:rtl/>
+          <w:lang w:bidi="fa-IR"/>
+        </w:rPr>
+        <w:t xml:space="preserve"> کلاس که وضع</w:t>
+      </w:r>
+      <w:r>
+        <w:rPr>
+          <w:rFonts w:cs="B Nazanin" w:hint="cs"/>
+          <w:sz w:val="28"/>
+          <w:szCs w:val="28"/>
+          <w:rtl/>
+          <w:lang w:bidi="fa-IR"/>
+        </w:rPr>
+        <w:t>ی</w:t>
+      </w:r>
+      <w:r>
+        <w:rPr>
+          <w:rFonts w:cs="B Nazanin" w:hint="eastAsia"/>
+          <w:sz w:val="28"/>
+          <w:szCs w:val="28"/>
+          <w:rtl/>
+          <w:lang w:bidi="fa-IR"/>
+        </w:rPr>
+        <w:t>ت‌ها</w:t>
+      </w:r>
+      <w:r>
+        <w:rPr>
+          <w:rFonts w:cs="B Nazanin"/>
+          <w:sz w:val="28"/>
+          <w:szCs w:val="28"/>
+          <w:rtl/>
+          <w:lang w:bidi="fa-IR"/>
+        </w:rPr>
+        <w:t xml:space="preserve"> (است</w:t>
+      </w:r>
+      <w:r>
+        <w:rPr>
+          <w:rFonts w:cs="B Nazanin" w:hint="cs"/>
+          <w:sz w:val="28"/>
+          <w:szCs w:val="28"/>
+          <w:rtl/>
+          <w:lang w:bidi="fa-IR"/>
+        </w:rPr>
+        <w:t>ی</w:t>
+      </w:r>
+      <w:r>
+        <w:rPr>
+          <w:rFonts w:cs="B Nazanin" w:hint="eastAsia"/>
+          <w:sz w:val="28"/>
+          <w:szCs w:val="28"/>
+          <w:rtl/>
+          <w:lang w:bidi="fa-IR"/>
+        </w:rPr>
+        <w:t>ت‌ها</w:t>
+      </w:r>
+      <w:r>
+        <w:rPr>
+          <w:rFonts w:cs="B Nazanin"/>
+          <w:sz w:val="28"/>
+          <w:szCs w:val="28"/>
+          <w:rtl/>
+          <w:lang w:bidi="fa-IR"/>
+        </w:rPr>
+        <w:t>) را در اتومات نما</w:t>
+      </w:r>
+      <w:r>
+        <w:rPr>
+          <w:rFonts w:cs="B Nazanin" w:hint="cs"/>
+          <w:sz w:val="28"/>
+          <w:szCs w:val="28"/>
+          <w:rtl/>
+          <w:lang w:bidi="fa-IR"/>
+        </w:rPr>
+        <w:t>ی</w:t>
+      </w:r>
+      <w:r>
+        <w:rPr>
+          <w:rFonts w:cs="B Nazanin" w:hint="eastAsia"/>
+          <w:sz w:val="28"/>
+          <w:szCs w:val="28"/>
+          <w:rtl/>
+          <w:lang w:bidi="fa-IR"/>
+        </w:rPr>
+        <w:t>ش</w:t>
+      </w:r>
+      <w:r>
+        <w:rPr>
+          <w:rFonts w:cs="B Nazanin"/>
+          <w:sz w:val="28"/>
+          <w:szCs w:val="28"/>
+          <w:rtl/>
+          <w:lang w:bidi="fa-IR"/>
+        </w:rPr>
+        <w:t xml:space="preserve"> م</w:t>
+      </w:r>
+      <w:r>
+        <w:rPr>
+          <w:rFonts w:cs="B Nazanin" w:hint="cs"/>
+          <w:sz w:val="28"/>
+          <w:szCs w:val="28"/>
+          <w:rtl/>
+          <w:lang w:bidi="fa-IR"/>
+        </w:rPr>
+        <w:t>ی‌</w:t>
+      </w:r>
+      <w:r>
+        <w:rPr>
+          <w:rFonts w:cs="B Nazanin" w:hint="eastAsia"/>
+          <w:sz w:val="28"/>
+          <w:szCs w:val="28"/>
+          <w:rtl/>
+          <w:lang w:bidi="fa-IR"/>
+        </w:rPr>
+        <w:t>دهد</w:t>
+      </w:r>
+      <w:r>
+        <w:rPr>
+          <w:rFonts w:cs="B Nazanin"/>
+          <w:sz w:val="28"/>
+          <w:szCs w:val="28"/>
+          <w:rtl/>
+          <w:lang w:bidi="fa-IR"/>
+        </w:rPr>
+        <w:t>. هر وضع</w:t>
+      </w:r>
+      <w:r>
+        <w:rPr>
+          <w:rFonts w:cs="B Nazanin" w:hint="cs"/>
+          <w:sz w:val="28"/>
+          <w:szCs w:val="28"/>
+          <w:rtl/>
+          <w:lang w:bidi="fa-IR"/>
+        </w:rPr>
+        <w:t>ی</w:t>
+      </w:r>
+      <w:r>
+        <w:rPr>
+          <w:rFonts w:cs="B Nazanin" w:hint="eastAsia"/>
+          <w:sz w:val="28"/>
+          <w:szCs w:val="28"/>
+          <w:rtl/>
+          <w:lang w:bidi="fa-IR"/>
+        </w:rPr>
+        <w:t>ت</w:t>
+      </w:r>
+      <w:r>
+        <w:rPr>
+          <w:rFonts w:cs="B Nazanin"/>
+          <w:sz w:val="28"/>
+          <w:szCs w:val="28"/>
+          <w:rtl/>
+          <w:lang w:bidi="fa-IR"/>
+        </w:rPr>
+        <w:t xml:space="preserve"> دارا</w:t>
+      </w:r>
+      <w:r>
+        <w:rPr>
+          <w:rFonts w:cs="B Nazanin" w:hint="cs"/>
+          <w:sz w:val="28"/>
+          <w:szCs w:val="28"/>
+          <w:rtl/>
+          <w:lang w:bidi="fa-IR"/>
+        </w:rPr>
+        <w:t>ی</w:t>
+      </w:r>
+      <w:r>
+        <w:rPr>
+          <w:rFonts w:cs="B Nazanin"/>
+          <w:sz w:val="28"/>
+          <w:szCs w:val="28"/>
+          <w:rtl/>
+          <w:lang w:bidi="fa-IR"/>
+        </w:rPr>
+        <w:t xml:space="preserve"> </w:t>
+      </w:r>
+      <w:r>
+        <w:rPr>
+          <w:rFonts w:cs="B Nazanin" w:hint="cs"/>
+          <w:sz w:val="28"/>
+          <w:szCs w:val="28"/>
+          <w:rtl/>
+          <w:lang w:bidi="fa-IR"/>
+        </w:rPr>
+        <w:t>ی</w:t>
+      </w:r>
+      <w:r>
+        <w:rPr>
+          <w:rFonts w:cs="B Nazanin" w:hint="eastAsia"/>
+          <w:sz w:val="28"/>
+          <w:szCs w:val="28"/>
+          <w:rtl/>
+          <w:lang w:bidi="fa-IR"/>
+        </w:rPr>
+        <w:t>ک</w:t>
+      </w:r>
+      <w:r>
+        <w:rPr>
+          <w:rFonts w:cs="B Nazanin"/>
+          <w:sz w:val="28"/>
+          <w:szCs w:val="28"/>
+          <w:rtl/>
+          <w:lang w:bidi="fa-IR"/>
+        </w:rPr>
+        <w:t xml:space="preserve"> وضع</w:t>
+      </w:r>
+      <w:r>
+        <w:rPr>
+          <w:rFonts w:cs="B Nazanin" w:hint="cs"/>
+          <w:sz w:val="28"/>
+          <w:szCs w:val="28"/>
+          <w:rtl/>
+          <w:lang w:bidi="fa-IR"/>
+        </w:rPr>
+        <w:t>ی</w:t>
+      </w:r>
+      <w:r>
+        <w:rPr>
+          <w:rFonts w:cs="B Nazanin" w:hint="eastAsia"/>
+          <w:sz w:val="28"/>
+          <w:szCs w:val="28"/>
+          <w:rtl/>
+          <w:lang w:bidi="fa-IR"/>
+        </w:rPr>
+        <w:t>ت</w:t>
+      </w:r>
+      <w:r>
+        <w:rPr>
+          <w:rFonts w:cs="B Nazanin"/>
+          <w:sz w:val="28"/>
+          <w:szCs w:val="28"/>
+          <w:rtl/>
+          <w:lang w:bidi="fa-IR"/>
+        </w:rPr>
+        <w:t xml:space="preserve"> بعد</w:t>
+      </w:r>
+      <w:r>
+        <w:rPr>
+          <w:rFonts w:cs="B Nazanin" w:hint="cs"/>
+          <w:sz w:val="28"/>
+          <w:szCs w:val="28"/>
+          <w:rtl/>
+          <w:lang w:bidi="fa-IR"/>
+        </w:rPr>
+        <w:t>ی</w:t>
+      </w:r>
+      <w:r>
+        <w:rPr>
+          <w:rFonts w:cs="B Nazanin"/>
+          <w:sz w:val="28"/>
+          <w:szCs w:val="28"/>
+          <w:rtl/>
+          <w:lang w:bidi="fa-IR"/>
+        </w:rPr>
+        <w:t xml:space="preserve"> است که به کلمه ورود</w:t>
+      </w:r>
+      <w:r>
+        <w:rPr>
+          <w:rFonts w:cs="B Nazanin" w:hint="cs"/>
+          <w:sz w:val="28"/>
+          <w:szCs w:val="28"/>
+          <w:rtl/>
+          <w:lang w:bidi="fa-IR"/>
+        </w:rPr>
+        <w:t>ی</w:t>
+      </w:r>
+      <w:r>
+        <w:rPr>
+          <w:rFonts w:cs="B Nazanin"/>
+          <w:sz w:val="28"/>
+          <w:szCs w:val="28"/>
+          <w:rtl/>
+          <w:lang w:bidi="fa-IR"/>
+        </w:rPr>
+        <w:t xml:space="preserve"> مشخص</w:t>
+      </w:r>
+      <w:r>
+        <w:rPr>
+          <w:rFonts w:cs="B Nazanin" w:hint="cs"/>
+          <w:sz w:val="28"/>
+          <w:szCs w:val="28"/>
+          <w:rtl/>
+          <w:lang w:bidi="fa-IR"/>
+        </w:rPr>
+        <w:t>ی</w:t>
+      </w:r>
+      <w:r>
+        <w:rPr>
+          <w:rFonts w:cs="B Nazanin"/>
+          <w:sz w:val="28"/>
+          <w:szCs w:val="28"/>
+          <w:rtl/>
+          <w:lang w:bidi="fa-IR"/>
+        </w:rPr>
+        <w:t xml:space="preserve"> وابسته است.</w:t>
+      </w:r>
+    </w:p>
+    <w:p>
+      <w:pPr>
+        <w:bidi/>
+        <w:rPr>
+          <w:rFonts w:cs="B Nazanin"/>
+          <w:sz w:val="28"/>
+          <w:szCs w:val="28"/>
+          <w:lang w:bidi="fa-IR"/>
+        </w:rPr>
+      </w:pPr>
+      <w:r>
+        <w:rPr>
+          <w:rFonts w:cs="B Nazanin"/>
+          <w:sz w:val="28"/>
+          <w:szCs w:val="28"/>
+          <w:rtl/>
+          <w:lang w:bidi="fa-IR"/>
+        </w:rPr>
+        <w:t>- `</w:t>
+      </w:r>
+      <w:proofErr w:type="spellStart"/>
+      <w:r>
+        <w:rPr>
+          <w:rFonts w:cs="B Nazanin"/>
+          <w:sz w:val="28"/>
+          <w:szCs w:val="28"/>
+          <w:lang w:bidi="fa-IR"/>
+        </w:rPr>
+        <w:t>ExpressionTree</w:t>
+      </w:r>
+      <w:proofErr w:type="spellEnd"/>
+      <w:r>
+        <w:rPr>
+          <w:rFonts w:cs="B Nazanin"/>
+          <w:sz w:val="28"/>
+          <w:szCs w:val="28"/>
+          <w:rtl/>
+          <w:lang w:bidi="fa-IR"/>
+        </w:rPr>
+        <w:t xml:space="preserve">`: </w:t>
+      </w:r>
+      <w:r>
+        <w:rPr>
+          <w:rFonts w:cs="B Nazanin" w:hint="cs"/>
+          <w:sz w:val="28"/>
+          <w:szCs w:val="28"/>
+          <w:rtl/>
+          <w:lang w:bidi="fa-IR"/>
+        </w:rPr>
+        <w:t>ی</w:t>
+      </w:r>
+      <w:r>
+        <w:rPr>
+          <w:rFonts w:cs="B Nazanin" w:hint="eastAsia"/>
+          <w:sz w:val="28"/>
+          <w:szCs w:val="28"/>
+          <w:rtl/>
+          <w:lang w:bidi="fa-IR"/>
+        </w:rPr>
+        <w:t>ک</w:t>
+      </w:r>
+      <w:r>
+        <w:rPr>
+          <w:rFonts w:cs="B Nazanin"/>
+          <w:sz w:val="28"/>
+          <w:szCs w:val="28"/>
+          <w:rtl/>
+          <w:lang w:bidi="fa-IR"/>
+        </w:rPr>
+        <w:t xml:space="preserve"> کلاس که </w:t>
+      </w:r>
+      <w:r>
+        <w:rPr>
+          <w:rFonts w:cs="B Nazanin" w:hint="cs"/>
+          <w:sz w:val="28"/>
+          <w:szCs w:val="28"/>
+          <w:rtl/>
+          <w:lang w:bidi="fa-IR"/>
+        </w:rPr>
+        <w:t>ی</w:t>
+      </w:r>
+      <w:r>
+        <w:rPr>
+          <w:rFonts w:cs="B Nazanin" w:hint="eastAsia"/>
+          <w:sz w:val="28"/>
+          <w:szCs w:val="28"/>
+          <w:rtl/>
+          <w:lang w:bidi="fa-IR"/>
+        </w:rPr>
+        <w:t>ک</w:t>
+      </w:r>
+      <w:r>
+        <w:rPr>
+          <w:rFonts w:cs="B Nazanin"/>
+          <w:sz w:val="28"/>
+          <w:szCs w:val="28"/>
+          <w:rtl/>
+          <w:lang w:bidi="fa-IR"/>
+        </w:rPr>
+        <w:t xml:space="preserve"> درخت ب</w:t>
+      </w:r>
+      <w:r>
+        <w:rPr>
+          <w:rFonts w:cs="B Nazanin" w:hint="cs"/>
+          <w:sz w:val="28"/>
+          <w:szCs w:val="28"/>
+          <w:rtl/>
+          <w:lang w:bidi="fa-IR"/>
+        </w:rPr>
+        <w:t>ی</w:t>
+      </w:r>
+      <w:r>
+        <w:rPr>
+          <w:rFonts w:cs="B Nazanin" w:hint="eastAsia"/>
+          <w:sz w:val="28"/>
+          <w:szCs w:val="28"/>
+          <w:rtl/>
+          <w:lang w:bidi="fa-IR"/>
+        </w:rPr>
+        <w:t>ان</w:t>
+      </w:r>
+      <w:r>
+        <w:rPr>
+          <w:rFonts w:cs="B Nazanin"/>
+          <w:sz w:val="28"/>
+          <w:szCs w:val="28"/>
+          <w:rtl/>
+          <w:lang w:bidi="fa-IR"/>
+        </w:rPr>
+        <w:t xml:space="preserve"> عبارت منظم را نما</w:t>
+      </w:r>
+      <w:r>
+        <w:rPr>
+          <w:rFonts w:cs="B Nazanin" w:hint="cs"/>
+          <w:sz w:val="28"/>
+          <w:szCs w:val="28"/>
+          <w:rtl/>
+          <w:lang w:bidi="fa-IR"/>
+        </w:rPr>
+        <w:t>ی</w:t>
+      </w:r>
+      <w:r>
+        <w:rPr>
+          <w:rFonts w:cs="B Nazanin" w:hint="eastAsia"/>
+          <w:sz w:val="28"/>
+          <w:szCs w:val="28"/>
+          <w:rtl/>
+          <w:lang w:bidi="fa-IR"/>
+        </w:rPr>
+        <w:t>ش</w:t>
+      </w:r>
+      <w:r>
+        <w:rPr>
+          <w:rFonts w:cs="B Nazanin"/>
+          <w:sz w:val="28"/>
+          <w:szCs w:val="28"/>
+          <w:rtl/>
+          <w:lang w:bidi="fa-IR"/>
+        </w:rPr>
+        <w:t xml:space="preserve"> م</w:t>
+      </w:r>
+      <w:r>
+        <w:rPr>
+          <w:rFonts w:cs="B Nazanin" w:hint="cs"/>
+          <w:sz w:val="28"/>
+          <w:szCs w:val="28"/>
+          <w:rtl/>
+          <w:lang w:bidi="fa-IR"/>
+        </w:rPr>
+        <w:t>ی‌</w:t>
+      </w:r>
+      <w:r>
+        <w:rPr>
+          <w:rFonts w:cs="B Nazanin" w:hint="eastAsia"/>
+          <w:sz w:val="28"/>
+          <w:szCs w:val="28"/>
+          <w:rtl/>
+          <w:lang w:bidi="fa-IR"/>
+        </w:rPr>
+        <w:t>دهد</w:t>
+      </w:r>
+      <w:r>
+        <w:rPr>
+          <w:rFonts w:cs="B Nazanin"/>
+          <w:sz w:val="28"/>
+          <w:szCs w:val="28"/>
+          <w:rtl/>
+          <w:lang w:bidi="fa-IR"/>
+        </w:rPr>
+        <w:t>. هر گره از درخت دارا</w:t>
+      </w:r>
+      <w:r>
+        <w:rPr>
+          <w:rFonts w:cs="B Nazanin" w:hint="cs"/>
+          <w:sz w:val="28"/>
+          <w:szCs w:val="28"/>
+          <w:rtl/>
+          <w:lang w:bidi="fa-IR"/>
+        </w:rPr>
+        <w:t>ی</w:t>
+      </w:r>
+      <w:r>
+        <w:rPr>
+          <w:rFonts w:cs="B Nazanin"/>
+          <w:sz w:val="28"/>
+          <w:szCs w:val="28"/>
+          <w:rtl/>
+          <w:lang w:bidi="fa-IR"/>
+        </w:rPr>
+        <w:t xml:space="preserve"> نوع کاراکتر و مقدار مربوطه است.</w:t>
+      </w:r>
+    </w:p>
+    <w:p>
+      <w:pPr>
+        <w:bidi/>
+        <w:rPr>
+          <w:rFonts w:cs="B Nazanin"/>
+          <w:sz w:val="28"/>
+          <w:szCs w:val="28"/>
+          <w:lang w:bidi="fa-IR"/>
+        </w:rPr>
+      </w:pPr>
+      <w:r>
+        <w:rPr>
+          <w:noProof/>
+        </w:rPr>
+        <w:drawing>
+          <wp:inline distT="0" distB="0" distL="0" distR="0" wp14:anchorId="4B0DEA72" wp14:editId="6FE7E304">
+            <wp:extent cx="5419725" cy="5372100"/>
+            <wp:effectExtent l="0" t="0" r="9525" b="0"/>
+            <wp:docPr id="822446458" name="Picture 1"/>
+            <wp:cNvGraphicFramePr>
+              <a:graphicFrameLocks xmlns:a="http://schemas.openxmlformats.org/drawingml/2006/main" noChangeAspect="1"/>
+            </wp:cNvGraphicFramePr>
+            <a:graphic xmlns:a="http://schemas.openxmlformats.org/drawingml/2006/main">
+              <a:graphicData uri="http://schemas.openxmlformats.org/drawingml/2006/picture">
+                <pic:pic xmlns:pic="http://schemas.openxmlformats.org/drawingml/2006/picture">
+                  <pic:nvPicPr>
+                    <pic:cNvPr id="822446458" name=""/>
+                    <pic:cNvPicPr/>
+                  </pic:nvPicPr>
+                  <pic:blipFill>
+                    <a:blip r:embed="rId17"/>
+                    <a:stretch>
+                      <a:fillRect/>
+                    </a:stretch>
+                  </pic:blipFill>
+                  <pic:spPr>
+                    <a:xfrm>
+                      <a:off x="0" y="0"/>
+                      <a:ext cx="5419725" cy="5372100"/>
+                    </a:xfrm>
+                    <a:prstGeom prst="rect">
+                      <a:avLst/>
+                    </a:prstGeom>
+                  </pic:spPr>
+                </pic:pic>
+              </a:graphicData>
+            </a:graphic>
+          </wp:inline>
+        </w:drawing>
+      </w:r>
+    </w:p>
+    <w:p>
+      <w:pPr>
+        <w:bidi/>
+        <w:rPr>
+          <w:rFonts w:cs="B Nazanin"/>
+          <w:sz w:val="28"/>
+          <w:szCs w:val="28"/>
+          <w:lang w:bidi="fa-IR"/>
+        </w:rPr>
+      </w:pPr>
+      <w:r>
+        <w:rPr>
+          <w:rFonts w:cs="B Nazanin" w:hint="eastAsia"/>
+          <w:sz w:val="28"/>
+          <w:szCs w:val="28"/>
+          <w:rtl/>
+          <w:lang w:bidi="fa-IR"/>
+        </w:rPr>
+        <w:lastRenderedPageBreak/>
+        <w:t>توابع</w:t>
+      </w:r>
+      <w:r>
+        <w:rPr>
+          <w:rFonts w:cs="B Nazanin"/>
+          <w:sz w:val="28"/>
+          <w:szCs w:val="28"/>
+          <w:rtl/>
+          <w:lang w:bidi="fa-IR"/>
+        </w:rPr>
+        <w:t xml:space="preserve"> مهم کد عبارتند از:</w:t>
+      </w:r>
+    </w:p>
+    <w:p>
+      <w:pPr>
+        <w:bidi/>
+        <w:rPr>
+          <w:rFonts w:cs="B Nazanin"/>
+          <w:sz w:val="28"/>
+          <w:szCs w:val="28"/>
+          <w:rtl/>
+          <w:lang w:bidi="fa-IR"/>
+        </w:rPr>
+      </w:pPr>
+      <w:r>
+        <w:rPr>
+          <w:rFonts w:cs="B Nazanin"/>
+          <w:sz w:val="28"/>
+          <w:szCs w:val="28"/>
+          <w:rtl/>
+          <w:lang w:bidi="fa-IR"/>
+        </w:rPr>
+        <w:t>- `</w:t>
+      </w:r>
+      <w:proofErr w:type="spellStart"/>
+      <w:r>
+        <w:rPr>
+          <w:rFonts w:cs="B Nazanin"/>
+          <w:sz w:val="28"/>
+          <w:szCs w:val="28"/>
+          <w:lang w:bidi="fa-IR"/>
+        </w:rPr>
+        <w:t>make_exp_tree</w:t>
+      </w:r>
+      <w:proofErr w:type="spellEnd"/>
+      <w:r>
+        <w:rPr>
+          <w:rFonts w:cs="B Nazanin"/>
+          <w:sz w:val="28"/>
+          <w:szCs w:val="28"/>
+          <w:rtl/>
+          <w:lang w:bidi="fa-IR"/>
+        </w:rPr>
+        <w:t>`: با گرفتن عبارت منظم ورود</w:t>
+      </w:r>
+      <w:r>
+        <w:rPr>
+          <w:rFonts w:cs="B Nazanin" w:hint="cs"/>
+          <w:sz w:val="28"/>
+          <w:szCs w:val="28"/>
+          <w:rtl/>
+          <w:lang w:bidi="fa-IR"/>
+        </w:rPr>
+        <w:t>ی</w:t>
+      </w:r>
+      <w:r>
+        <w:rPr>
+          <w:rFonts w:cs="B Nazanin" w:hint="eastAsia"/>
+          <w:sz w:val="28"/>
+          <w:szCs w:val="28"/>
+          <w:rtl/>
+          <w:lang w:bidi="fa-IR"/>
+        </w:rPr>
+        <w:t>،</w:t>
+      </w:r>
+      <w:r>
+        <w:rPr>
+          <w:rFonts w:cs="B Nazanin"/>
+          <w:sz w:val="28"/>
+          <w:szCs w:val="28"/>
+          <w:rtl/>
+          <w:lang w:bidi="fa-IR"/>
+        </w:rPr>
+        <w:t xml:space="preserve"> درخت ب</w:t>
+      </w:r>
+      <w:r>
+        <w:rPr>
+          <w:rFonts w:cs="B Nazanin" w:hint="cs"/>
+          <w:sz w:val="28"/>
+          <w:szCs w:val="28"/>
+          <w:rtl/>
+          <w:lang w:bidi="fa-IR"/>
+        </w:rPr>
+        <w:t>ی</w:t>
+      </w:r>
+      <w:r>
+        <w:rPr>
+          <w:rFonts w:cs="B Nazanin" w:hint="eastAsia"/>
+          <w:sz w:val="28"/>
+          <w:szCs w:val="28"/>
+          <w:rtl/>
+          <w:lang w:bidi="fa-IR"/>
+        </w:rPr>
+        <w:t>ان</w:t>
+      </w:r>
+      <w:r>
+        <w:rPr>
+          <w:rFonts w:cs="B Nazanin"/>
+          <w:sz w:val="28"/>
+          <w:szCs w:val="28"/>
+          <w:rtl/>
+          <w:lang w:bidi="fa-IR"/>
+        </w:rPr>
+        <w:t xml:space="preserve"> مربوطه را برم</w:t>
+      </w:r>
+      <w:r>
+        <w:rPr>
+          <w:rFonts w:cs="B Nazanin" w:hint="cs"/>
+          <w:sz w:val="28"/>
+          <w:szCs w:val="28"/>
+          <w:rtl/>
+          <w:lang w:bidi="fa-IR"/>
+        </w:rPr>
+        <w:t>ی‌</w:t>
+      </w:r>
+      <w:r>
+        <w:rPr>
+          <w:rFonts w:cs="B Nazanin" w:hint="eastAsia"/>
+          <w:sz w:val="28"/>
+          <w:szCs w:val="28"/>
+          <w:rtl/>
+          <w:lang w:bidi="fa-IR"/>
+        </w:rPr>
+        <w:t>گرداند</w:t>
+      </w:r>
+      <w:r>
+        <w:rPr>
+          <w:rFonts w:cs="B Nazanin"/>
+          <w:sz w:val="28"/>
+          <w:szCs w:val="28"/>
+          <w:rtl/>
+          <w:lang w:bidi="fa-IR"/>
+        </w:rPr>
+        <w:t>.</w:t>
+      </w:r>
+    </w:p>
+    <w:p>
+      <w:pPr>
+        <w:bidi/>
+        <w:rPr>
+          <w:rFonts w:cs="B Nazanin"/>
+          <w:sz w:val="28"/>
+          <w:szCs w:val="28"/>
+          <w:lang w:bidi="fa-IR"/>
+        </w:rPr>
+      </w:pPr>
+      <w:r>
+        <w:rPr>
+          <w:noProof/>
+        </w:rPr>
+        <w:drawing>
+          <wp:inline distT="0" distB="0" distL="0" distR="0" wp14:anchorId="4BA9A5E1" wp14:editId="486B4DA5">
+            <wp:extent cx="5943600" cy="5249545"/>
+            <wp:effectExtent l="0" t="0" r="0" b="8255"/>
+            <wp:docPr id="1246964371" name="Picture 1"/>
+            <wp:cNvGraphicFramePr>
+              <a:graphicFrameLocks xmlns:a="http://schemas.openxmlformats.org/drawingml/2006/main" noChangeAspect="1"/>
+            </wp:cNvGraphicFramePr>
+            <a:graphic xmlns:a="http://schemas.openxmlformats.org/drawingml/2006/main">
+              <a:graphicData uri="http://schemas.openxmlformats.org/drawingml/2006/picture">
+                <pic:pic xmlns:pic="http://schemas.openxmlformats.org/drawingml/2006/picture">
+                  <pic:nvPicPr>
+                    <pic:cNvPr id="1246964371" name=""/>
+                    <pic:cNvPicPr/>
+                  </pic:nvPicPr>
+                  <pic:blipFill>
+                    <a:blip r:embed="rId18"/>
+                    <a:stretch>
+                      <a:fillRect/>
+                    </a:stretch>
+                  </pic:blipFill>
+                  <pic:spPr>
+                    <a:xfrm>
+                      <a:off x="0" y="0"/>
+                      <a:ext cx="5943600" cy="5249545"/>
+                    </a:xfrm>
+                    <a:prstGeom prst="rect">
+                      <a:avLst/>
+                    </a:prstGeom>
+                  </pic:spPr>
+                </pic:pic>
+              </a:graphicData>
+            </a:graphic>
+          </wp:inline>
+        </w:drawing>
+      </w:r>
+    </w:p>
+    <w:p>
+      <w:pPr>
+        <w:bidi/>
+        <w:rPr>
+          <w:rFonts w:cs="B Nazanin"/>
+          <w:sz w:val="28"/>
+          <w:szCs w:val="28"/>
+          <w:rtl/>
+          <w:lang w:bidi="fa-IR"/>
+        </w:rPr>
+      </w:pPr>
+    </w:p>
+    <w:p>
+      <w:pPr>
+        <w:bidi/>
+        <w:rPr>
+          <w:rFonts w:cs="B Nazanin"/>
+          <w:sz w:val="28"/>
+          <w:szCs w:val="28"/>
+          <w:rtl/>
+          <w:lang w:bidi="fa-IR"/>
+        </w:rPr>
+      </w:pPr>
+    </w:p>
+    <w:p>
+      <w:pPr>
+        <w:bidi/>
+        <w:rPr>
+          <w:rFonts w:cs="B Nazanin"/>
+          <w:sz w:val="28"/>
+          <w:szCs w:val="28"/>
+          <w:rtl/>
+          <w:lang w:bidi="fa-IR"/>
+        </w:rPr>
+      </w:pPr>
+    </w:p>
+    <w:p>
+      <w:pPr>
+        <w:bidi/>
+        <w:rPr>
+          <w:rFonts w:cs="B Nazanin"/>
+          <w:sz w:val="28"/>
+          <w:szCs w:val="28"/>
+          <w:rtl/>
+          <w:lang w:bidi="fa-IR"/>
+        </w:rPr>
+      </w:pPr>
+    </w:p>
+    <w:p>
+      <w:pPr>
+        <w:bidi/>
+        <w:rPr>
+          <w:rFonts w:cs="B Nazanin"/>
+          <w:sz w:val="28"/>
+          <w:szCs w:val="28"/>
+          <w:rtl/>
+          <w:lang w:bidi="fa-IR"/>
+        </w:rPr>
+      </w:pPr>
+    </w:p>
+    <w:p>
+      <w:pPr>
+        <w:bidi/>
+        <w:rPr>
+          <w:rFonts w:cs="B Nazanin"/>
+          <w:sz w:val="28"/>
+          <w:szCs w:val="28"/>
+          <w:rtl/>
+          <w:lang w:bidi="fa-IR"/>
+        </w:rPr>
+      </w:pPr>
+      <w:r>
+        <w:rPr>
+          <w:rFonts w:cs="B Nazanin"/>
+          <w:sz w:val="28"/>
+          <w:szCs w:val="28"/>
+          <w:rtl/>
+          <w:lang w:bidi="fa-IR"/>
+        </w:rPr>
+        <w:lastRenderedPageBreak/>
+        <w:t>- `</w:t>
+      </w:r>
+      <w:proofErr w:type="spellStart"/>
+      <w:r>
+        <w:rPr>
+          <w:rFonts w:cs="B Nazanin"/>
+          <w:sz w:val="28"/>
+          <w:szCs w:val="28"/>
+          <w:lang w:bidi="fa-IR"/>
+        </w:rPr>
+        <w:t>compute_regex</w:t>
+      </w:r>
+      <w:proofErr w:type="spellEnd"/>
+      <w:r>
+        <w:rPr>
+          <w:rFonts w:cs="B Nazanin"/>
+          <w:sz w:val="28"/>
+          <w:szCs w:val="28"/>
+          <w:rtl/>
+          <w:lang w:bidi="fa-IR"/>
+        </w:rPr>
+        <w:t>`: با گرفتن درخت ب</w:t>
+      </w:r>
+      <w:r>
+        <w:rPr>
+          <w:rFonts w:cs="B Nazanin" w:hint="cs"/>
+          <w:sz w:val="28"/>
+          <w:szCs w:val="28"/>
+          <w:rtl/>
+          <w:lang w:bidi="fa-IR"/>
+        </w:rPr>
+        <w:t>ی</w:t>
+      </w:r>
+      <w:r>
+        <w:rPr>
+          <w:rFonts w:cs="B Nazanin" w:hint="eastAsia"/>
+          <w:sz w:val="28"/>
+          <w:szCs w:val="28"/>
+          <w:rtl/>
+          <w:lang w:bidi="fa-IR"/>
+        </w:rPr>
+        <w:t>ان</w:t>
+      </w:r>
+      <w:r>
+        <w:rPr>
+          <w:rFonts w:cs="B Nazanin"/>
+          <w:sz w:val="28"/>
+          <w:szCs w:val="28"/>
+          <w:rtl/>
+          <w:lang w:bidi="fa-IR"/>
+        </w:rPr>
+        <w:t xml:space="preserve"> عبارت منظم، معادل آن </w:t>
+      </w:r>
+      <w:r>
+        <w:rPr>
+          <w:rFonts w:cs="B Nazanin"/>
+          <w:sz w:val="28"/>
+          <w:szCs w:val="28"/>
+          <w:lang w:bidi="fa-IR"/>
+        </w:rPr>
+        <w:t>NFA</w:t>
+      </w:r>
+      <w:r>
+        <w:rPr>
+          <w:rFonts w:cs="B Nazanin"/>
+          <w:sz w:val="28"/>
+          <w:szCs w:val="28"/>
+          <w:rtl/>
+          <w:lang w:bidi="fa-IR"/>
+        </w:rPr>
+        <w:t xml:space="preserve"> را محاسبه م</w:t>
+      </w:r>
+      <w:r>
+        <w:rPr>
+          <w:rFonts w:cs="B Nazanin" w:hint="cs"/>
+          <w:sz w:val="28"/>
+          <w:szCs w:val="28"/>
+          <w:rtl/>
+          <w:lang w:bidi="fa-IR"/>
+        </w:rPr>
+        <w:t>ی‌</w:t>
+      </w:r>
+      <w:r>
+        <w:rPr>
+          <w:rFonts w:cs="B Nazanin" w:hint="eastAsia"/>
+          <w:sz w:val="28"/>
+          <w:szCs w:val="28"/>
+          <w:rtl/>
+          <w:lang w:bidi="fa-IR"/>
+        </w:rPr>
+        <w:t>کند</w:t>
+      </w:r>
+      <w:r>
+        <w:rPr>
+          <w:rFonts w:cs="B Nazanin"/>
+          <w:sz w:val="28"/>
+          <w:szCs w:val="28"/>
+          <w:rtl/>
+          <w:lang w:bidi="fa-IR"/>
+        </w:rPr>
+        <w:t>.</w:t>
+      </w:r>
+    </w:p>
+    <w:p>
+      <w:pPr>
+        <w:bidi/>
+        <w:rPr>
+          <w:rFonts w:cs="B Nazanin"/>
+          <w:sz w:val="28"/>
+          <w:szCs w:val="28"/>
+          <w:lang w:bidi="fa-IR"/>
+        </w:rPr>
+      </w:pPr>
+      <w:r>
+        <w:rPr>
+          <w:noProof/>
+        </w:rPr>
+        <w:drawing>
+          <wp:inline distT="0" distB="0" distL="0" distR="0" wp14:anchorId="17F1675C" wp14:editId="1BA8A0A4">
+            <wp:extent cx="5943600" cy="2877185"/>
+            <wp:effectExtent l="0" t="0" r="0" b="0"/>
+            <wp:docPr id="1554048375" name="Picture 1"/>
+            <wp:cNvGraphicFramePr>
+              <a:graphicFrameLocks xmlns:a="http://schemas.openxmlformats.org/drawingml/2006/main" noChangeAspect="1"/>
+            </wp:cNvGraphicFramePr>
+            <a:graphic xmlns:a="http://schemas.openxmlformats.org/drawingml/2006/main">
+              <a:graphicData uri="http://schemas.openxmlformats.org/drawingml/2006/picture">
+                <pic:pic xmlns:pic="http://schemas.openxmlformats.org/drawingml/2006/picture">
+                  <pic:nvPicPr>
+                    <pic:cNvPr id="1554048375" name=""/>
+                    <pic:cNvPicPr/>
+                  </pic:nvPicPr>
+                  <pic:blipFill>
+                    <a:blip r:embed="rId19"/>
+                    <a:stretch>
+                      <a:fillRect/>
+                    </a:stretch>
+                  </pic:blipFill>
+                  <pic:spPr>
+                    <a:xfrm>
+                      <a:off x="0" y="0"/>
+                      <a:ext cx="5943600" cy="2877185"/>
+                    </a:xfrm>
+                    <a:prstGeom prst="rect">
+                      <a:avLst/>
+                    </a:prstGeom>
+                  </pic:spPr>
+                </pic:pic>
+              </a:graphicData>
+            </a:graphic>
+          </wp:inline>
+        </w:drawing>
+      </w:r>
+    </w:p>
+    <w:p>
+      <w:pPr>
+        <w:bidi/>
+        <w:rPr>
+          <w:rFonts w:cs="B Nazanin"/>
+          <w:sz w:val="28"/>
+          <w:szCs w:val="28"/>
+          <w:rtl/>
+          <w:lang w:bidi="fa-IR"/>
+        </w:rPr>
+      </w:pPr>
+      <w:r>
+        <w:rPr>
+          <w:rFonts w:cs="B Nazanin"/>
+          <w:sz w:val="28"/>
+          <w:szCs w:val="28"/>
+          <w:rtl/>
+          <w:lang w:bidi="fa-IR"/>
+        </w:rPr>
+        <w:t>- `</w:t>
+      </w:r>
+      <w:proofErr w:type="spellStart"/>
+      <w:r>
+        <w:rPr>
+          <w:rFonts w:cs="B Nazanin"/>
+          <w:sz w:val="28"/>
+          <w:szCs w:val="28"/>
+          <w:lang w:bidi="fa-IR"/>
+        </w:rPr>
+        <w:t>arrange_transitions</w:t>
+      </w:r>
+      <w:proofErr w:type="spellEnd"/>
+      <w:r>
+        <w:rPr>
+          <w:rFonts w:cs="B Nazanin"/>
+          <w:sz w:val="28"/>
+          <w:szCs w:val="28"/>
+          <w:rtl/>
+          <w:lang w:bidi="fa-IR"/>
+        </w:rPr>
+        <w:t>`: تابع بازگشت</w:t>
+      </w:r>
+      <w:r>
+        <w:rPr>
+          <w:rFonts w:cs="B Nazanin" w:hint="cs"/>
+          <w:sz w:val="28"/>
+          <w:szCs w:val="28"/>
+          <w:rtl/>
+          <w:lang w:bidi="fa-IR"/>
+        </w:rPr>
+        <w:t>ی</w:t>
+      </w:r>
+      <w:r>
+        <w:rPr>
+          <w:rFonts w:cs="B Nazanin"/>
+          <w:sz w:val="28"/>
+          <w:szCs w:val="28"/>
+          <w:rtl/>
+          <w:lang w:bidi="fa-IR"/>
+        </w:rPr>
+        <w:t xml:space="preserve"> است که ترت</w:t>
+      </w:r>
+      <w:r>
+        <w:rPr>
+          <w:rFonts w:cs="B Nazanin" w:hint="cs"/>
+          <w:sz w:val="28"/>
+          <w:szCs w:val="28"/>
+          <w:rtl/>
+          <w:lang w:bidi="fa-IR"/>
+        </w:rPr>
+        <w:t>ی</w:t>
+      </w:r>
+      <w:r>
+        <w:rPr>
+          <w:rFonts w:cs="B Nazanin" w:hint="eastAsia"/>
+          <w:sz w:val="28"/>
+          <w:szCs w:val="28"/>
+          <w:rtl/>
+          <w:lang w:bidi="fa-IR"/>
+        </w:rPr>
+        <w:t>ب</w:t>
+      </w:r>
+      <w:r>
+        <w:rPr>
+          <w:rFonts w:cs="B Nazanin"/>
+          <w:sz w:val="28"/>
+          <w:szCs w:val="28"/>
+          <w:rtl/>
+          <w:lang w:bidi="fa-IR"/>
+        </w:rPr>
+        <w:t xml:space="preserve"> گذار از وضع</w:t>
+      </w:r>
+      <w:r>
+        <w:rPr>
+          <w:rFonts w:cs="B Nazanin" w:hint="cs"/>
+          <w:sz w:val="28"/>
+          <w:szCs w:val="28"/>
+          <w:rtl/>
+          <w:lang w:bidi="fa-IR"/>
+        </w:rPr>
+        <w:t>ی</w:t>
+      </w:r>
+      <w:r>
+        <w:rPr>
+          <w:rFonts w:cs="B Nazanin" w:hint="eastAsia"/>
+          <w:sz w:val="28"/>
+          <w:szCs w:val="28"/>
+          <w:rtl/>
+          <w:lang w:bidi="fa-IR"/>
+        </w:rPr>
+        <w:t>ت‌ها</w:t>
+      </w:r>
+      <w:r>
+        <w:rPr>
+          <w:rFonts w:cs="B Nazanin"/>
+          <w:sz w:val="28"/>
+          <w:szCs w:val="28"/>
+          <w:rtl/>
+          <w:lang w:bidi="fa-IR"/>
+        </w:rPr>
+        <w:t xml:space="preserve"> و ترانز</w:t>
+      </w:r>
+      <w:r>
+        <w:rPr>
+          <w:rFonts w:cs="B Nazanin" w:hint="cs"/>
+          <w:sz w:val="28"/>
+          <w:szCs w:val="28"/>
+          <w:rtl/>
+          <w:lang w:bidi="fa-IR"/>
+        </w:rPr>
+        <w:t>ی</w:t>
+      </w:r>
+      <w:r>
+        <w:rPr>
+          <w:rFonts w:cs="B Nazanin" w:hint="eastAsia"/>
+          <w:sz w:val="28"/>
+          <w:szCs w:val="28"/>
+          <w:rtl/>
+          <w:lang w:bidi="fa-IR"/>
+        </w:rPr>
+        <w:t>شن‌ها</w:t>
+      </w:r>
+      <w:r>
+        <w:rPr>
+          <w:rFonts w:cs="B Nazanin"/>
+          <w:sz w:val="28"/>
+          <w:szCs w:val="28"/>
+          <w:rtl/>
+          <w:lang w:bidi="fa-IR"/>
+        </w:rPr>
+        <w:t xml:space="preserve"> را در اتومات تنظ</w:t>
+      </w:r>
+      <w:r>
+        <w:rPr>
+          <w:rFonts w:cs="B Nazanin" w:hint="cs"/>
+          <w:sz w:val="28"/>
+          <w:szCs w:val="28"/>
+          <w:rtl/>
+          <w:lang w:bidi="fa-IR"/>
+        </w:rPr>
+        <w:t>ی</w:t>
+      </w:r>
+      <w:r>
+        <w:rPr>
+          <w:rFonts w:cs="B Nazanin" w:hint="eastAsia"/>
+          <w:sz w:val="28"/>
+          <w:szCs w:val="28"/>
+          <w:rtl/>
+          <w:lang w:bidi="fa-IR"/>
+        </w:rPr>
+        <w:t>م</w:t>
+      </w:r>
+      <w:r>
+        <w:rPr>
+          <w:rFonts w:cs="B Nazanin"/>
+          <w:sz w:val="28"/>
+          <w:szCs w:val="28"/>
+          <w:rtl/>
+          <w:lang w:bidi="fa-IR"/>
+        </w:rPr>
+        <w:t xml:space="preserve"> م</w:t>
+      </w:r>
+      <w:r>
+        <w:rPr>
+          <w:rFonts w:cs="B Nazanin" w:hint="cs"/>
+          <w:sz w:val="28"/>
+          <w:szCs w:val="28"/>
+          <w:rtl/>
+          <w:lang w:bidi="fa-IR"/>
+        </w:rPr>
+        <w:t>ی‌</w:t>
+      </w:r>
+      <w:r>
+        <w:rPr>
+          <w:rFonts w:cs="B Nazanin" w:hint="eastAsia"/>
+          <w:sz w:val="28"/>
+          <w:szCs w:val="28"/>
+          <w:rtl/>
+          <w:lang w:bidi="fa-IR"/>
+        </w:rPr>
+        <w:t>کند</w:t>
+      </w:r>
+      <w:r>
+        <w:rPr>
+          <w:rFonts w:cs="B Nazanin"/>
+          <w:sz w:val="28"/>
+          <w:szCs w:val="28"/>
+          <w:rtl/>
+          <w:lang w:bidi="fa-IR"/>
+        </w:rPr>
+        <w:t>.</w:t>
+      </w:r>
+    </w:p>
+    <w:p>
+      <w:pPr>
+        <w:bidi/>
+        <w:rPr>
+          <w:rFonts w:cs="B Nazanin"/>
+          <w:sz w:val="28"/>
+          <w:szCs w:val="28"/>
+          <w:lang w:bidi="fa-IR"/>
+        </w:rPr>
+      </w:pPr>
+      <w:r>
+        <w:rPr>
+          <w:noProof/>
+        </w:rPr>
+        <w:drawing>
+          <wp:inline distT="0" distB="0" distL="0" distR="0" wp14:anchorId="403C0AA9" wp14:editId="50ED5CD2">
+            <wp:extent cx="5943600" cy="2748280"/>
+            <wp:effectExtent l="0" t="0" r="0" b="0"/>
+            <wp:docPr id="1677713763" name="Picture 1"/>
+            <wp:cNvGraphicFramePr>
+              <a:graphicFrameLocks xmlns:a="http://schemas.openxmlformats.org/drawingml/2006/main" noChangeAspect="1"/>
+            </wp:cNvGraphicFramePr>
+            <a:graphic xmlns:a="http://schemas.openxmlformats.org/drawingml/2006/main">
+              <a:graphicData uri="http://schemas.openxmlformats.org/drawingml/2006/picture">
+                <pic:pic xmlns:pic="http://schemas.openxmlformats.org/drawingml/2006/picture">
+                  <pic:nvPicPr>
+                    <pic:cNvPr id="1677713763" name=""/>
+                    <pic:cNvPicPr/>
+                  </pic:nvPicPr>
+                  <pic:blipFill>
+                    <a:blip r:embed="rId20"/>
+                    <a:stretch>
+                      <a:fillRect/>
+                    </a:stretch>
+                  </pic:blipFill>
+                  <pic:spPr>
+                    <a:xfrm>
+                      <a:off x="0" y="0"/>
+                      <a:ext cx="5943600" cy="2748280"/>
+                    </a:xfrm>
+                    <a:prstGeom prst="rect">
+                      <a:avLst/>
+                    </a:prstGeom>
+                  </pic:spPr>
+                </pic:pic>
+              </a:graphicData>
+            </a:graphic>
+          </wp:inline>
+        </w:drawing>
+      </w:r>
+    </w:p>
+    <w:p>
+      <w:pPr>
+        <w:bidi/>
+        <w:rPr>
+          <w:rFonts w:cs="B Nazanin"/>
+          <w:sz w:val="28"/>
+          <w:szCs w:val="28"/>
+          <w:rtl/>
+          <w:lang w:bidi="fa-IR"/>
+        </w:rPr>
+      </w:pPr>
+    </w:p>
+    <w:p>
+      <w:pPr>
+        <w:bidi/>
+        <w:rPr>
+          <w:rFonts w:cs="B Nazanin"/>
+          <w:sz w:val="28"/>
+          <w:szCs w:val="28"/>
+          <w:rtl/>
+          <w:lang w:bidi="fa-IR"/>
+        </w:rPr>
+      </w:pPr>
+    </w:p>
+    <w:p>
+      <w:pPr>
+        <w:bidi/>
+        <w:rPr>
+          <w:rFonts w:cs="B Nazanin"/>
+          <w:sz w:val="28"/>
+          <w:szCs w:val="28"/>
+          <w:rtl/>
+          <w:lang w:bidi="fa-IR"/>
+        </w:rPr>
+      </w:pPr>
+    </w:p>
+    <w:p>
+      <w:pPr>
+        <w:bidi/>
+        <w:rPr>
+          <w:rFonts w:cs="B Nazanin"/>
+          <w:sz w:val="28"/>
+          <w:szCs w:val="28"/>
+          <w:rtl/>
+          <w:lang w:bidi="fa-IR"/>
+        </w:rPr>
+      </w:pPr>
+      <w:r>
+        <w:rPr>
+          <w:rFonts w:cs="B Nazanin"/>
+          <w:sz w:val="28"/>
+          <w:szCs w:val="28"/>
+          <w:rtl/>
+          <w:lang w:bidi="fa-IR"/>
+        </w:rPr>
+        <w:lastRenderedPageBreak/>
+        <w:t>- `</w:t>
+      </w:r>
+      <w:proofErr w:type="spellStart"/>
+      <w:r>
+        <w:rPr>
+          <w:rFonts w:cs="B Nazanin"/>
+          <w:sz w:val="28"/>
+          <w:szCs w:val="28"/>
+          <w:lang w:bidi="fa-IR"/>
+        </w:rPr>
+        <w:t>write_nfa_output</w:t>
+      </w:r>
+      <w:proofErr w:type="spellEnd"/>
+      <w:r>
+        <w:rPr>
+          <w:rFonts w:cs="B Nazanin"/>
+          <w:sz w:val="28"/>
+          <w:szCs w:val="28"/>
+          <w:rtl/>
+          <w:lang w:bidi="fa-IR"/>
+        </w:rPr>
+        <w:t>`: ا</w:t>
+      </w:r>
+      <w:r>
+        <w:rPr>
+          <w:rFonts w:cs="B Nazanin" w:hint="cs"/>
+          <w:sz w:val="28"/>
+          <w:szCs w:val="28"/>
+          <w:rtl/>
+          <w:lang w:bidi="fa-IR"/>
+        </w:rPr>
+        <w:t>ی</w:t>
+      </w:r>
+      <w:r>
+        <w:rPr>
+          <w:rFonts w:cs="B Nazanin" w:hint="eastAsia"/>
+          <w:sz w:val="28"/>
+          <w:szCs w:val="28"/>
+          <w:rtl/>
+          <w:lang w:bidi="fa-IR"/>
+        </w:rPr>
+        <w:t>ن</w:t>
+      </w:r>
+      <w:r>
+        <w:rPr>
+          <w:rFonts w:cs="B Nazanin"/>
+          <w:sz w:val="28"/>
+          <w:szCs w:val="28"/>
+          <w:rtl/>
+          <w:lang w:bidi="fa-IR"/>
+        </w:rPr>
+        <w:t xml:space="preserve"> تابع </w:t>
+      </w:r>
+      <w:r>
+        <w:rPr>
+          <w:rFonts w:cs="B Nazanin"/>
+          <w:sz w:val="28"/>
+          <w:szCs w:val="28"/>
+          <w:lang w:bidi="fa-IR"/>
+        </w:rPr>
+        <w:t>NFA</w:t>
+      </w:r>
+      <w:r>
+        <w:rPr>
+          <w:rFonts w:cs="B Nazanin"/>
+          <w:sz w:val="28"/>
+          <w:szCs w:val="28"/>
+          <w:rtl/>
+          <w:lang w:bidi="fa-IR"/>
+        </w:rPr>
+        <w:t xml:space="preserve"> تول</w:t>
+      </w:r>
+      <w:r>
+        <w:rPr>
+          <w:rFonts w:cs="B Nazanin" w:hint="cs"/>
+          <w:sz w:val="28"/>
+          <w:szCs w:val="28"/>
+          <w:rtl/>
+          <w:lang w:bidi="fa-IR"/>
+        </w:rPr>
+        <w:t>ی</w:t>
+      </w:r>
+      <w:r>
+        <w:rPr>
+          <w:rFonts w:cs="B Nazanin" w:hint="eastAsia"/>
+          <w:sz w:val="28"/>
+          <w:szCs w:val="28"/>
+          <w:rtl/>
+          <w:lang w:bidi="fa-IR"/>
+        </w:rPr>
+        <w:t>د</w:t>
+      </w:r>
+      <w:r>
+        <w:rPr>
+          <w:rFonts w:cs="B Nazanin"/>
+          <w:sz w:val="28"/>
+          <w:szCs w:val="28"/>
+          <w:rtl/>
+          <w:lang w:bidi="fa-IR"/>
+        </w:rPr>
+        <w:t xml:space="preserve"> شده را به </w:t>
+      </w:r>
+      <w:r>
+        <w:rPr>
+          <w:rFonts w:cs="B Nazanin" w:hint="cs"/>
+          <w:sz w:val="28"/>
+          <w:szCs w:val="28"/>
+          <w:rtl/>
+          <w:lang w:bidi="fa-IR"/>
+        </w:rPr>
+        <w:t>ی</w:t>
+      </w:r>
+      <w:r>
+        <w:rPr>
+          <w:rFonts w:cs="B Nazanin" w:hint="eastAsia"/>
+          <w:sz w:val="28"/>
+          <w:szCs w:val="28"/>
+          <w:rtl/>
+          <w:lang w:bidi="fa-IR"/>
+        </w:rPr>
+        <w:t>ک</w:t>
+      </w:r>
+      <w:r>
+        <w:rPr>
+          <w:rFonts w:cs="B Nazanin"/>
+          <w:sz w:val="28"/>
+          <w:szCs w:val="28"/>
+          <w:rtl/>
+          <w:lang w:bidi="fa-IR"/>
+        </w:rPr>
+        <w:t xml:space="preserve"> فا</w:t>
+      </w:r>
+      <w:r>
+        <w:rPr>
+          <w:rFonts w:cs="B Nazanin" w:hint="cs"/>
+          <w:sz w:val="28"/>
+          <w:szCs w:val="28"/>
+          <w:rtl/>
+          <w:lang w:bidi="fa-IR"/>
+        </w:rPr>
+        <w:t>ی</w:t>
+      </w:r>
+      <w:r>
+        <w:rPr>
+          <w:rFonts w:cs="B Nazanin" w:hint="eastAsia"/>
+          <w:sz w:val="28"/>
+          <w:szCs w:val="28"/>
+          <w:rtl/>
+          <w:lang w:bidi="fa-IR"/>
+        </w:rPr>
+        <w:t>ل</w:t>
+      </w:r>
+      <w:r>
+        <w:rPr>
+          <w:rFonts w:cs="B Nazanin"/>
+          <w:sz w:val="28"/>
+          <w:szCs w:val="28"/>
+          <w:rtl/>
+          <w:lang w:bidi="fa-IR"/>
+        </w:rPr>
+        <w:t xml:space="preserve"> متن</w:t>
+      </w:r>
+      <w:r>
+        <w:rPr>
+          <w:rFonts w:cs="B Nazanin" w:hint="cs"/>
+          <w:sz w:val="28"/>
+          <w:szCs w:val="28"/>
+          <w:rtl/>
+          <w:lang w:bidi="fa-IR"/>
+        </w:rPr>
+        <w:t>ی</w:t>
+      </w:r>
+      <w:r>
+        <w:rPr>
+          <w:rFonts w:cs="B Nazanin"/>
+          <w:sz w:val="28"/>
+          <w:szCs w:val="28"/>
+          <w:rtl/>
+          <w:lang w:bidi="fa-IR"/>
+        </w:rPr>
+        <w:t xml:space="preserve"> ذخ</w:t>
+      </w:r>
+      <w:r>
+        <w:rPr>
+          <w:rFonts w:cs="B Nazanin" w:hint="cs"/>
+          <w:sz w:val="28"/>
+          <w:szCs w:val="28"/>
+          <w:rtl/>
+          <w:lang w:bidi="fa-IR"/>
+        </w:rPr>
+        <w:t>ی</w:t>
+      </w:r>
+      <w:r>
+        <w:rPr>
+          <w:rFonts w:cs="B Nazanin" w:hint="eastAsia"/>
+          <w:sz w:val="28"/>
+          <w:szCs w:val="28"/>
+          <w:rtl/>
+          <w:lang w:bidi="fa-IR"/>
+        </w:rPr>
+        <w:t>ره</w:t>
+      </w:r>
+      <w:r>
+        <w:rPr>
+          <w:rFonts w:cs="B Nazanin"/>
+          <w:sz w:val="28"/>
+          <w:szCs w:val="28"/>
+          <w:rtl/>
+          <w:lang w:bidi="fa-IR"/>
+        </w:rPr>
+        <w:t xml:space="preserve"> م</w:t>
+      </w:r>
+      <w:r>
+        <w:rPr>
+          <w:rFonts w:cs="B Nazanin" w:hint="cs"/>
+          <w:sz w:val="28"/>
+          <w:szCs w:val="28"/>
+          <w:rtl/>
+          <w:lang w:bidi="fa-IR"/>
+        </w:rPr>
+        <w:t>ی‌</w:t>
+      </w:r>
+      <w:r>
+        <w:rPr>
+          <w:rFonts w:cs="B Nazanin" w:hint="eastAsia"/>
+          <w:sz w:val="28"/>
+          <w:szCs w:val="28"/>
+          <w:rtl/>
+          <w:lang w:bidi="fa-IR"/>
+        </w:rPr>
+        <w:t>کند</w:t>
+      </w:r>
+      <w:r>
+        <w:rPr>
+          <w:rFonts w:cs="B Nazanin"/>
+          <w:sz w:val="28"/>
+          <w:szCs w:val="28"/>
+          <w:rtl/>
+          <w:lang w:bidi="fa-IR"/>
+        </w:rPr>
+        <w:t>.</w:t>
+      </w:r>
+    </w:p>
+    <w:p>
+      <w:pPr>
+        <w:bidi/>
+        <w:rPr>
+          <w:rFonts w:cs="B Nazanin"/>
+          <w:sz w:val="28"/>
+          <w:szCs w:val="28"/>
+          <w:lang w:bidi="fa-IR"/>
+        </w:rPr>
+      </w:pPr>
+      <w:r>
+        <w:rPr>
+          <w:noProof/>
+        </w:rPr>
+        <w:drawing>
+          <wp:inline distT="0" distB="0" distL="0" distR="0" wp14:anchorId="7CB9F418" wp14:editId="5ABDF8F7">
+            <wp:extent cx="5462222" cy="1931035"/>
+            <wp:effectExtent l="0" t="0" r="5715" b="0"/>
+            <wp:docPr id="476170177" name="Picture 1"/>
+            <wp:cNvGraphicFramePr>
+              <a:graphicFrameLocks xmlns:a="http://schemas.openxmlformats.org/drawingml/2006/main" noChangeAspect="1"/>
+            </wp:cNvGraphicFramePr>
+            <a:graphic xmlns:a="http://schemas.openxmlformats.org/drawingml/2006/main">
+              <a:graphicData uri="http://schemas.openxmlformats.org/drawingml/2006/picture">
+                <pic:pic xmlns:pic="http://schemas.openxmlformats.org/drawingml/2006/picture">
+                  <pic:nvPicPr>
+                    <pic:cNvPr id="476170177" name=""/>
+                    <pic:cNvPicPr/>
+                  </pic:nvPicPr>
+                  <pic:blipFill>
+                    <a:blip r:embed="rId21"/>
+                    <a:stretch>
+                      <a:fillRect/>
+                    </a:stretch>
+                  </pic:blipFill>
+                  <pic:spPr>
+                    <a:xfrm>
+                      <a:off x="0" y="0"/>
+                      <a:ext cx="5473288" cy="1934947"/>
+                    </a:xfrm>
+                    <a:prstGeom prst="rect">
+                      <a:avLst/>
+                    </a:prstGeom>
+                  </pic:spPr>
+                </pic:pic>
+              </a:graphicData>
+            </a:graphic>
+          </wp:inline>
+        </w:drawing>
+      </w:r>
+    </w:p>
+    <w:p>
+      <w:pPr>
+        <w:bidi/>
+        <w:rPr>
+          <w:rFonts w:cs="B Nazanin"/>
+          <w:sz w:val="28"/>
+          <w:szCs w:val="28"/>
+          <w:lang w:bidi="fa-IR"/>
+        </w:rPr>
+      </w:pPr>
+    </w:p>
+    <w:p>
+      <w:pPr>
+        <w:bidi/>
+        <w:rPr>
+          <w:rFonts w:cs="B Nazanin"/>
+          <w:sz w:val="28"/>
+          <w:szCs w:val="28"/>
+          <w:rtl/>
+          <w:lang w:bidi="fa-IR"/>
+        </w:rPr>
+      </w:pPr>
+      <w:r>
+        <w:rPr>
+          <w:rFonts w:cs="B Nazanin" w:hint="eastAsia"/>
+          <w:sz w:val="28"/>
+          <w:szCs w:val="28"/>
+          <w:rtl/>
+          <w:lang w:bidi="fa-IR"/>
+        </w:rPr>
+        <w:t>در</w:t>
+      </w:r>
+      <w:r>
+        <w:rPr>
+          <w:rFonts w:cs="B Nazanin"/>
+          <w:sz w:val="28"/>
+          <w:szCs w:val="28"/>
+          <w:rtl/>
+          <w:lang w:bidi="fa-IR"/>
+        </w:rPr>
+        <w:t xml:space="preserve"> بخش اصل</w:t>
+      </w:r>
+      <w:r>
+        <w:rPr>
+          <w:rFonts w:cs="B Nazanin" w:hint="cs"/>
+          <w:sz w:val="28"/>
+          <w:szCs w:val="28"/>
+          <w:rtl/>
+          <w:lang w:bidi="fa-IR"/>
+        </w:rPr>
+        <w:t>ی</w:t>
+      </w:r>
+      <w:r>
+        <w:rPr>
+          <w:rFonts w:cs="B Nazanin"/>
+          <w:sz w:val="28"/>
+          <w:szCs w:val="28"/>
+          <w:rtl/>
+          <w:lang w:bidi="fa-IR"/>
+        </w:rPr>
+        <w:t xml:space="preserve"> برنامه، عبارت منظم ورود</w:t>
+      </w:r>
+      <w:r>
+        <w:rPr>
+          <w:rFonts w:cs="B Nazanin" w:hint="cs"/>
+          <w:sz w:val="28"/>
+          <w:szCs w:val="28"/>
+          <w:rtl/>
+          <w:lang w:bidi="fa-IR"/>
+        </w:rPr>
+        <w:t>ی</w:t>
+      </w:r>
+      <w:r>
+        <w:rPr>
+          <w:rFonts w:cs="B Nazanin"/>
+          <w:sz w:val="28"/>
+          <w:szCs w:val="28"/>
+          <w:rtl/>
+          <w:lang w:bidi="fa-IR"/>
+        </w:rPr>
+        <w:t xml:space="preserve"> از </w:t>
+      </w:r>
+      <w:r>
+        <w:rPr>
+          <w:rFonts w:cs="B Nazanin" w:hint="cs"/>
+          <w:sz w:val="28"/>
+          <w:szCs w:val="28"/>
+          <w:rtl/>
+          <w:lang w:bidi="fa-IR"/>
+        </w:rPr>
+        <w:t>ی</w:t>
+      </w:r>
+      <w:r>
+        <w:rPr>
+          <w:rFonts w:cs="B Nazanin" w:hint="eastAsia"/>
+          <w:sz w:val="28"/>
+          <w:szCs w:val="28"/>
+          <w:rtl/>
+          <w:lang w:bidi="fa-IR"/>
+        </w:rPr>
+        <w:t>ک</w:t>
+      </w:r>
+      <w:r>
+        <w:rPr>
+          <w:rFonts w:cs="B Nazanin"/>
+          <w:sz w:val="28"/>
+          <w:szCs w:val="28"/>
+          <w:rtl/>
+          <w:lang w:bidi="fa-IR"/>
+        </w:rPr>
+        <w:t xml:space="preserve"> فا</w:t>
+      </w:r>
+      <w:r>
+        <w:rPr>
+          <w:rFonts w:cs="B Nazanin" w:hint="cs"/>
+          <w:sz w:val="28"/>
+          <w:szCs w:val="28"/>
+          <w:rtl/>
+          <w:lang w:bidi="fa-IR"/>
+        </w:rPr>
+        <w:t>ی</w:t>
+      </w:r>
+      <w:r>
+        <w:rPr>
+          <w:rFonts w:cs="B Nazanin" w:hint="eastAsia"/>
+          <w:sz w:val="28"/>
+          <w:szCs w:val="28"/>
+          <w:rtl/>
+          <w:lang w:bidi="fa-IR"/>
+        </w:rPr>
+        <w:t>ل</w:t>
+      </w:r>
+      <w:r>
+        <w:rPr>
+          <w:rFonts w:cs="B Nazanin"/>
+          <w:sz w:val="28"/>
+          <w:szCs w:val="28"/>
+          <w:rtl/>
+          <w:lang w:bidi="fa-IR"/>
+        </w:rPr>
+        <w:t xml:space="preserve"> خوانده م</w:t>
+      </w:r>
+      <w:r>
+        <w:rPr>
+          <w:rFonts w:cs="B Nazanin" w:hint="cs"/>
+          <w:sz w:val="28"/>
+          <w:szCs w:val="28"/>
+          <w:rtl/>
+          <w:lang w:bidi="fa-IR"/>
+        </w:rPr>
+        <w:t>ی‌</w:t>
+      </w:r>
+      <w:r>
+        <w:rPr>
+          <w:rFonts w:cs="B Nazanin" w:hint="eastAsia"/>
+          <w:sz w:val="28"/>
+          <w:szCs w:val="28"/>
+          <w:rtl/>
+          <w:lang w:bidi="fa-IR"/>
+        </w:rPr>
+        <w:t>شود،</w:t>
+      </w:r>
+      <w:r>
+        <w:rPr>
+          <w:rFonts w:cs="B Nazanin"/>
+          <w:sz w:val="28"/>
+          <w:szCs w:val="28"/>
+          <w:rtl/>
+          <w:lang w:bidi="fa-IR"/>
+        </w:rPr>
+        <w:t xml:space="preserve"> سپس عبارت منظم ورود</w:t>
+      </w:r>
+      <w:r>
+        <w:rPr>
+          <w:rFonts w:cs="B Nazanin" w:hint="cs"/>
+          <w:sz w:val="28"/>
+          <w:szCs w:val="28"/>
+          <w:rtl/>
+          <w:lang w:bidi="fa-IR"/>
+        </w:rPr>
+        <w:t>ی</w:t>
+      </w:r>
+      <w:r>
+        <w:rPr>
+          <w:rFonts w:cs="B Nazanin"/>
+          <w:sz w:val="28"/>
+          <w:szCs w:val="28"/>
+          <w:rtl/>
+          <w:lang w:bidi="fa-IR"/>
+        </w:rPr>
+        <w:t xml:space="preserve"> به </w:t>
+      </w:r>
+      <w:r>
+        <w:rPr>
+          <w:rFonts w:cs="B Nazanin" w:hint="cs"/>
+          <w:sz w:val="28"/>
+          <w:szCs w:val="28"/>
+          <w:rtl/>
+          <w:lang w:bidi="fa-IR"/>
+        </w:rPr>
+        <w:t>ی</w:t>
+      </w:r>
+      <w:r>
+        <w:rPr>
+          <w:rFonts w:cs="B Nazanin" w:hint="eastAsia"/>
+          <w:sz w:val="28"/>
+          <w:szCs w:val="28"/>
+          <w:rtl/>
+          <w:lang w:bidi="fa-IR"/>
+        </w:rPr>
+        <w:t>ک</w:t>
+      </w:r>
+      <w:r>
+        <w:rPr>
+          <w:rFonts w:cs="B Nazanin"/>
+          <w:sz w:val="28"/>
+          <w:szCs w:val="28"/>
+          <w:rtl/>
+          <w:lang w:bidi="fa-IR"/>
+        </w:rPr>
+        <w:t xml:space="preserve"> عبارت منظم با فرم پول</w:t>
+      </w:r>
+      <w:r>
+        <w:rPr>
+          <w:rFonts w:cs="B Nazanin" w:hint="cs"/>
+          <w:sz w:val="28"/>
+          <w:szCs w:val="28"/>
+          <w:rtl/>
+          <w:lang w:bidi="fa-IR"/>
+        </w:rPr>
+        <w:t>ی</w:t>
+      </w:r>
+      <w:r>
+        <w:rPr>
+          <w:rFonts w:cs="B Nazanin" w:hint="eastAsia"/>
+          <w:sz w:val="28"/>
+          <w:szCs w:val="28"/>
+          <w:rtl/>
+          <w:lang w:bidi="fa-IR"/>
+        </w:rPr>
+        <w:t>ش</w:t>
+      </w:r>
+      <w:r>
+        <w:rPr>
+          <w:rFonts w:cs="B Nazanin"/>
+          <w:sz w:val="28"/>
+          <w:szCs w:val="28"/>
+          <w:rtl/>
+          <w:lang w:bidi="fa-IR"/>
+        </w:rPr>
+        <w:t xml:space="preserve"> شده تبد</w:t>
+      </w:r>
+      <w:r>
+        <w:rPr>
+          <w:rFonts w:cs="B Nazanin" w:hint="cs"/>
+          <w:sz w:val="28"/>
+          <w:szCs w:val="28"/>
+          <w:rtl/>
+          <w:lang w:bidi="fa-IR"/>
+        </w:rPr>
+        <w:t>ی</w:t>
+      </w:r>
+      <w:r>
+        <w:rPr>
+          <w:rFonts w:cs="B Nazanin" w:hint="eastAsia"/>
+          <w:sz w:val="28"/>
+          <w:szCs w:val="28"/>
+          <w:rtl/>
+          <w:lang w:bidi="fa-IR"/>
+        </w:rPr>
+        <w:t>ل</w:t>
+      </w:r>
+      <w:r>
+        <w:rPr>
+          <w:rFonts w:cs="B Nazanin"/>
+          <w:sz w:val="28"/>
+          <w:szCs w:val="28"/>
+          <w:rtl/>
+          <w:lang w:bidi="fa-IR"/>
+        </w:rPr>
+        <w:t xml:space="preserve"> م</w:t>
+      </w:r>
+      <w:r>
+        <w:rPr>
+          <w:rFonts w:cs="B Nazanin" w:hint="cs"/>
+          <w:sz w:val="28"/>
+          <w:szCs w:val="28"/>
+          <w:rtl/>
+          <w:lang w:bidi="fa-IR"/>
+        </w:rPr>
+        <w:t>ی‌</w:t>
+      </w:r>
+      <w:r>
+        <w:rPr>
+          <w:rFonts w:cs="B Nazanin" w:hint="eastAsia"/>
+          <w:sz w:val="28"/>
+          <w:szCs w:val="28"/>
+          <w:rtl/>
+          <w:lang w:bidi="fa-IR"/>
+        </w:rPr>
+        <w:t>شود</w:t>
+      </w:r>
+      <w:r>
+        <w:rPr>
+          <w:rFonts w:cs="B Nazanin"/>
+          <w:sz w:val="28"/>
+          <w:szCs w:val="28"/>
+          <w:rtl/>
+          <w:lang w:bidi="fa-IR"/>
+        </w:rPr>
+        <w:t>. سپس از رو</w:t>
+      </w:r>
+      <w:r>
+        <w:rPr>
+          <w:rFonts w:cs="B Nazanin" w:hint="cs"/>
+          <w:sz w:val="28"/>
+          <w:szCs w:val="28"/>
+          <w:rtl/>
+          <w:lang w:bidi="fa-IR"/>
+        </w:rPr>
+        <w:t>ی</w:t>
+      </w:r>
+      <w:r>
+        <w:rPr>
+          <w:rFonts w:cs="B Nazanin"/>
+          <w:sz w:val="28"/>
+          <w:szCs w:val="28"/>
+          <w:rtl/>
+          <w:lang w:bidi="fa-IR"/>
+        </w:rPr>
+        <w:t xml:space="preserve"> ا</w:t>
+      </w:r>
+      <w:r>
+        <w:rPr>
+          <w:rFonts w:cs="B Nazanin" w:hint="cs"/>
+          <w:sz w:val="28"/>
+          <w:szCs w:val="28"/>
+          <w:rtl/>
+          <w:lang w:bidi="fa-IR"/>
+        </w:rPr>
+        <w:t>ی</w:t>
+      </w:r>
+      <w:r>
+        <w:rPr>
+          <w:rFonts w:cs="B Nazanin" w:hint="eastAsia"/>
+          <w:sz w:val="28"/>
+          <w:szCs w:val="28"/>
+          <w:rtl/>
+          <w:lang w:bidi="fa-IR"/>
+        </w:rPr>
+        <w:t>ن</w:t>
+      </w:r>
+      <w:r>
+        <w:rPr>
+          <w:rFonts w:cs="B Nazanin"/>
+          <w:sz w:val="28"/>
+          <w:szCs w:val="28"/>
+          <w:rtl/>
+          <w:lang w:bidi="fa-IR"/>
+        </w:rPr>
+        <w:t xml:space="preserve"> عبارت منظم پس از ساختن درخت ب</w:t>
+      </w:r>
+      <w:r>
+        <w:rPr>
+          <w:rFonts w:cs="B Nazanin" w:hint="cs"/>
+          <w:sz w:val="28"/>
+          <w:szCs w:val="28"/>
+          <w:rtl/>
+          <w:lang w:bidi="fa-IR"/>
+        </w:rPr>
+        <w:t>ی</w:t>
+      </w:r>
+      <w:r>
+        <w:rPr>
+          <w:rFonts w:cs="B Nazanin" w:hint="eastAsia"/>
+          <w:sz w:val="28"/>
+          <w:szCs w:val="28"/>
+          <w:rtl/>
+          <w:lang w:bidi="fa-IR"/>
+        </w:rPr>
+        <w:t>ان</w:t>
+      </w:r>
+      <w:r>
+        <w:rPr>
+          <w:rFonts w:cs="B Nazanin"/>
+          <w:sz w:val="28"/>
+          <w:szCs w:val="28"/>
+          <w:rtl/>
+          <w:lang w:bidi="fa-IR"/>
+        </w:rPr>
+        <w:t xml:space="preserve"> و محاسبه </w:t>
+      </w:r>
+      <w:r>
+        <w:rPr>
+          <w:rFonts w:cs="B Nazanin"/>
+          <w:sz w:val="28"/>
+          <w:szCs w:val="28"/>
+          <w:lang w:bidi="fa-IR"/>
+        </w:rPr>
+        <w:t>NFA</w:t>
+      </w:r>
+      <w:r>
+        <w:rPr>
+          <w:rFonts w:cs="B Nazanin"/>
+          <w:sz w:val="28"/>
+          <w:szCs w:val="28"/>
+          <w:rtl/>
+          <w:lang w:bidi="fa-IR"/>
+        </w:rPr>
+        <w:t>، اتومات تول</w:t>
+      </w:r>
+      <w:r>
+        <w:rPr>
+          <w:rFonts w:cs="B Nazanin" w:hint="cs"/>
+          <w:sz w:val="28"/>
+          <w:szCs w:val="28"/>
+          <w:rtl/>
+          <w:lang w:bidi="fa-IR"/>
+        </w:rPr>
+        <w:t>ی</w:t>
+      </w:r>
+      <w:r>
+        <w:rPr>
+          <w:rFonts w:cs="B Nazanin" w:hint="eastAsia"/>
+          <w:sz w:val="28"/>
+          <w:szCs w:val="28"/>
+          <w:rtl/>
+          <w:lang w:bidi="fa-IR"/>
+        </w:rPr>
+        <w:t>د</w:t>
+      </w:r>
+      <w:r>
+        <w:rPr>
+          <w:rFonts w:cs="B Nazanin"/>
+          <w:sz w:val="28"/>
+          <w:szCs w:val="28"/>
+          <w:rtl/>
+          <w:lang w:bidi="fa-IR"/>
+        </w:rPr>
+        <w:t xml:space="preserve"> شده به فا</w:t>
+      </w:r>
+      <w:r>
+        <w:rPr>
+          <w:rFonts w:cs="B Nazanin" w:hint="cs"/>
+          <w:sz w:val="28"/>
+          <w:szCs w:val="28"/>
+          <w:rtl/>
+          <w:lang w:bidi="fa-IR"/>
+        </w:rPr>
+        <w:t>ی</w:t>
+      </w:r>
+      <w:r>
+        <w:rPr>
+          <w:rFonts w:cs="B Nazanin" w:hint="eastAsia"/>
+          <w:sz w:val="28"/>
+          <w:szCs w:val="28"/>
+          <w:rtl/>
+          <w:lang w:bidi="fa-IR"/>
+        </w:rPr>
+        <w:t>ل</w:t>
+      </w:r>
+      <w:r>
+        <w:rPr>
+          <w:rFonts w:cs="B Nazanin"/>
+          <w:sz w:val="28"/>
+          <w:szCs w:val="28"/>
+          <w:rtl/>
+          <w:lang w:bidi="fa-IR"/>
+        </w:rPr>
+        <w:t xml:space="preserve"> خروج</w:t>
+      </w:r>
+      <w:r>
+        <w:rPr>
+          <w:rFonts w:cs="B Nazanin" w:hint="cs"/>
+          <w:sz w:val="28"/>
+          <w:szCs w:val="28"/>
+          <w:rtl/>
+          <w:lang w:bidi="fa-IR"/>
+        </w:rPr>
+        <w:t>ی</w:t>
+      </w:r>
+      <w:r>
+        <w:rPr>
+          <w:rFonts w:cs="B Nazanin"/>
+          <w:sz w:val="28"/>
+          <w:szCs w:val="28"/>
+          <w:rtl/>
+          <w:lang w:bidi="fa-IR"/>
+        </w:rPr>
+        <w:t xml:space="preserve"> نوشته م</w:t>
+      </w:r>
+      <w:r>
+        <w:rPr>
+          <w:rFonts w:cs="B Nazanin" w:hint="cs"/>
+          <w:sz w:val="28"/>
+          <w:szCs w:val="28"/>
+          <w:rtl/>
+          <w:lang w:bidi="fa-IR"/>
+        </w:rPr>
+        <w:t>ی‌</w:t>
+      </w:r>
+      <w:r>
+        <w:rPr>
+          <w:rFonts w:cs="B Nazanin" w:hint="eastAsia"/>
+          <w:sz w:val="28"/>
+          <w:szCs w:val="28"/>
+          <w:rtl/>
+          <w:lang w:bidi="fa-IR"/>
+        </w:rPr>
+        <w:t>شود</w:t>
+      </w:r>
+      <w:r>
+        <w:rPr>
+          <w:rFonts w:cs="B Nazanin"/>
+          <w:sz w:val="28"/>
+          <w:szCs w:val="28"/>
+          <w:rtl/>
+          <w:lang w:bidi="fa-IR"/>
+        </w:rPr>
+        <w:t>.</w:t>
+      </w:r>
+    </w:p>
+    <w:p>
+      <w:pPr>
+        <w:bidi/>
+        <w:rPr>
+          <w:rFonts w:cs="B Nazanin"/>
+          <w:sz w:val="28"/>
+          <w:szCs w:val="28"/>
+          <w:rtl/>
+          <w:lang w:bidi="fa-IR"/>
+        </w:rPr>
+      </w:pPr>
+      <w:r>
+        <w:rPr>
+          <w:noProof/>
+        </w:rPr>
+        <w:drawing>
+          <wp:inline distT="0" distB="0" distL="0" distR="0" wp14:anchorId="2F1B8173" wp14:editId="4D41DFF6">
+            <wp:extent cx="5857875" cy="4448175"/>
+            <wp:effectExtent l="0" t="0" r="9525" b="9525"/>
+            <wp:docPr id="199551507" name="Picture 1"/>
+            <wp:cNvGraphicFramePr>
+              <a:graphicFrameLocks xmlns:a="http://schemas.openxmlformats.org/drawingml/2006/main" noChangeAspect="1"/>
+            </wp:cNvGraphicFramePr>
+            <a:graphic xmlns:a="http://schemas.openxmlformats.org/drawingml/2006/main">
+              <a:graphicData uri="http://schemas.openxmlformats.org/drawingml/2006/picture">
+                <pic:pic xmlns:pic="http://schemas.openxmlformats.org/drawingml/2006/picture">
+                  <pic:nvPicPr>
+                    <pic:cNvPr id="199551507" name=""/>
+                    <pic:cNvPicPr/>
+                  </pic:nvPicPr>
+                  <pic:blipFill>
+                    <a:blip r:embed="rId22"/>
+                    <a:stretch>
+                      <a:fillRect/>
+                    </a:stretch>
+                  </pic:blipFill>
+                  <pic:spPr>
+                    <a:xfrm>
+                      <a:off x="0" y="0"/>
+                      <a:ext cx="5857875" cy="4448175"/>
+                    </a:xfrm>
+                    <a:prstGeom prst="rect">
+                      <a:avLst/>
+                    </a:prstGeom>
+                  </pic:spPr>
+                </pic:pic>
+              </a:graphicData>
+            </a:graphic>
+          </wp:inline>
+        </w:drawing>
+      </w:r>
     </w:p>
     <w:sectPr>
-      <w:headerReference w:type="default" r:id="rId17"/>
+      <w:headerReference w:type="default" r:id="rId23"/>
       <w:pgSz w:w="12240" w:h="15840"/>
       <w:pgMar w:top="1440" w:right="1440" w:bottom="1440" w:left="1440" w:header="720" w:footer="720" w:gutter="0"/>
       <w:cols w:space="720"/>
@@ -4348,7 +7230,7 @@
 </file>
 
 <file path=word/endnotes.xml><?xml version="1.0" encoding="utf-8"?>
-<w:endnotes xmlns:wpc="http://schemas.microsoft.com/office/word/2010/wordprocessingCanvas" xmlns:cx="http://schemas.microsoft.com/office/drawing/2014/chartex" xmlns:cx1="http://schemas.microsoft.com/office/drawing/2015/9/8/chartex" xmlns:cx2="http://schemas.microsoft.com/office/drawing/2015/10/21/chartex" xmlns:cx3="http://schemas.microsoft.com/office/drawing/2016/5/9/chartex" xmlns:cx4="http://schemas.microsoft.com/office/drawing/2016/5/10/chartex" xmlns:cx5="http://schemas.microsoft.com/office/drawing/2016/5/11/chartex" xmlns:cx6="http://schemas.microsoft.com/office/drawing/2016/5/12/chartex" xmlns:cx7="http://schemas.microsoft.com/office/drawing/2016/5/13/chartex" xmlns:cx8="http://schemas.microsoft.com/office/drawing/2016/5/14/chartex" xmlns:mc="http://schemas.openxmlformats.org/markup-compatibility/2006" xmlns:aink="http://schemas.microsoft.com/office/drawing/2016/ink" xmlns:am3d="http://schemas.microsoft.com/office/drawing/2017/model3d" xmlns:o="urn:schemas-microsoft-com:office:office" xmlns:oel="http://schemas.microsoft.com/office/2019/extlst" xmlns:r="http://schemas.openxmlformats.org/officeDocument/2006/relationships" xmlns:m="http://schemas.openxmlformats.org/officeDocument/2006/math" xmlns:v="urn:schemas-microsoft-com:vml" xmlns:wp14="http://schemas.microsoft.com/office/word/2010/wordprocessingDrawing" xmlns:wp="http://schemas.openxmlformats.org/drawingml/2006/wordprocessingDrawing" xmlns:w10="urn:schemas-microsoft-com:office:word" xmlns:w="http://schemas.openxmlformats.org/wordprocessingml/2006/main" xmlns:w14="http://schemas.microsoft.com/office/word/2010/wordml" xmlns:w15="http://schemas.microsoft.com/office/word/2012/wordml" xmlns:w16cex="http://schemas.microsoft.com/office/word/2018/wordml/cex" xmlns:w16cid="http://schemas.microsoft.com/office/word/2016/wordml/cid" xmlns:w16="http://schemas.microsoft.com/office/word/2018/wordml" xmlns:w16du="http://schemas.microsoft.com/office/word/2023/wordml/word16du" xmlns:w16sdtdh="http://schemas.microsoft.com/office/word/2020/wordml/sdtdatahash" xmlns:w16se="http://schemas.microsoft.com/office/word/2015/wordml/symex" xmlns:wpg="http://schemas.microsoft.com/office/word/2010/wordprocessingGroup" xmlns:wpi="http://schemas.microsoft.com/office/word/2010/wordprocessingInk" xmlns:wne="http://schemas.microsoft.com/office/word/2006/wordml" xmlns:wps="http://schemas.microsoft.com/office/word/2010/wordprocessingShape" mc:Ignorable="w14 w15 w16se w16cid w16 w16cex w16sdtdh wp14">
+<w:endnotes xmlns:wpc="http://schemas.microsoft.com/office/word/2010/wordprocessingCanvas" xmlns:cx="http://schemas.microsoft.com/office/drawing/2014/chartex" xmlns:cx1="http://schemas.microsoft.com/office/drawing/2015/9/8/chartex" xmlns:cx2="http://schemas.microsoft.com/office/drawing/2015/10/21/chartex" xmlns:cx3="http://schemas.microsoft.com/office/drawing/2016/5/9/chartex" xmlns:cx4="http://schemas.microsoft.com/office/drawing/2016/5/10/chartex" xmlns:cx5="http://schemas.microsoft.com/office/drawing/2016/5/11/chartex" xmlns:cx6="http://schemas.microsoft.com/office/drawing/2016/5/12/chartex" xmlns:cx7="http://schemas.microsoft.com/office/drawing/2016/5/13/chartex" xmlns:cx8="http://schemas.microsoft.com/office/drawing/2016/5/14/chartex" xmlns:mc="http://schemas.openxmlformats.org/markup-compatibility/2006" xmlns:aink="http://schemas.microsoft.com/office/drawing/2016/ink" xmlns:am3d="http://schemas.microsoft.com/office/drawing/2017/model3d" xmlns:o="urn:schemas-microsoft-com:office:office" xmlns:oel="http://schemas.microsoft.com/office/2019/extlst" xmlns:r="http://schemas.openxmlformats.org/officeDocument/2006/relationships" xmlns:m="http://schemas.openxmlformats.org/officeDocument/2006/math" xmlns:v="urn:schemas-microsoft-com:vml" xmlns:wp14="http://schemas.microsoft.com/office/word/2010/wordprocessingDrawing" xmlns:wp="http://schemas.openxmlformats.org/drawingml/2006/wordprocessingDrawing" xmlns:w10="urn:schemas-microsoft-com:office:word" xmlns:w="http://schemas.openxmlformats.org/wordprocessingml/2006/main" xmlns:w14="http://schemas.microsoft.com/office/word/2010/wordml" xmlns:w15="http://schemas.microsoft.com/office/word/2012/wordml" xmlns:w16cex="http://schemas.microsoft.com/office/word/2018/wordml/cex" xmlns:w16cid="http://schemas.microsoft.com/office/word/2016/wordml/cid" xmlns:w16="http://schemas.microsoft.com/office/word/2018/wordml" xmlns:w16sdtdh="http://schemas.microsoft.com/office/word/2020/wordml/sdtdatahash" xmlns:w16se="http://schemas.microsoft.com/office/word/2015/wordml/symex" xmlns:wpg="http://schemas.microsoft.com/office/word/2010/wordprocessingGroup" xmlns:wpi="http://schemas.microsoft.com/office/word/2010/wordprocessingInk" xmlns:wne="http://schemas.microsoft.com/office/word/2006/wordml" xmlns:wps="http://schemas.microsoft.com/office/word/2010/wordprocessingShape" mc:Ignorable="w14 w15 w16se w16cid w16 w16cex w16sdtdh wp14">
   <w:endnote w:type="separator" w:id="-1">
     <w:p>
       <w:pPr>
@@ -4373,7 +7255,7 @@
 </file>
 
 <file path=word/footnotes.xml><?xml version="1.0" encoding="utf-8"?>
-<w:footnotes xmlns:wpc="http://schemas.microsoft.com/office/word/2010/wordprocessingCanvas" xmlns:cx="http://schemas.microsoft.com/office/drawing/2014/chartex" xmlns:cx1="http://schemas.microsoft.com/office/drawing/2015/9/8/chartex" xmlns:cx2="http://schemas.microsoft.com/office/drawing/2015/10/21/chartex" xmlns:cx3="http://schemas.microsoft.com/office/drawing/2016/5/9/chartex" xmlns:cx4="http://schemas.microsoft.com/office/drawing/2016/5/10/chartex" xmlns:cx5="http://schemas.microsoft.com/office/drawing/2016/5/11/chartex" xmlns:cx6="http://schemas.microsoft.com/office/drawing/2016/5/12/chartex" xmlns:cx7="http://schemas.microsoft.com/office/drawing/2016/5/13/chartex" xmlns:cx8="http://schemas.microsoft.com/office/drawing/2016/5/14/chartex" xmlns:mc="http://schemas.openxmlformats.org/markup-compatibility/2006" xmlns:aink="http://schemas.microsoft.com/office/drawing/2016/ink" xmlns:am3d="http://schemas.microsoft.com/office/drawing/2017/model3d" xmlns:o="urn:schemas-microsoft-com:office:office" xmlns:oel="http://schemas.microsoft.com/office/2019/extlst" xmlns:r="http://schemas.openxmlformats.org/officeDocument/2006/relationships" xmlns:m="http://schemas.openxmlformats.org/officeDocument/2006/math" xmlns:v="urn:schemas-microsoft-com:vml" xmlns:wp14="http://schemas.microsoft.com/office/word/2010/wordprocessingDrawing" xmlns:wp="http://schemas.openxmlformats.org/drawingml/2006/wordprocessingDrawing" xmlns:w10="urn:schemas-microsoft-com:office:word" xmlns:w="http://schemas.openxmlformats.org/wordprocessingml/2006/main" xmlns:w14="http://schemas.microsoft.com/office/word/2010/wordml" xmlns:w15="http://schemas.microsoft.com/office/word/2012/wordml" xmlns:w16cex="http://schemas.microsoft.com/office/word/2018/wordml/cex" xmlns:w16cid="http://schemas.microsoft.com/office/word/2016/wordml/cid" xmlns:w16="http://schemas.microsoft.com/office/word/2018/wordml" xmlns:w16du="http://schemas.microsoft.com/office/word/2023/wordml/word16du" xmlns:w16sdtdh="http://schemas.microsoft.com/office/word/2020/wordml/sdtdatahash" xmlns:w16se="http://schemas.microsoft.com/office/word/2015/wordml/symex" xmlns:wpg="http://schemas.microsoft.com/office/word/2010/wordprocessingGroup" xmlns:wpi="http://schemas.microsoft.com/office/word/2010/wordprocessingInk" xmlns:wne="http://schemas.microsoft.com/office/word/2006/wordml" xmlns:wps="http://schemas.microsoft.com/office/word/2010/wordprocessingShape" mc:Ignorable="w14 w15 w16se w16cid w16 w16cex w16sdtdh wp14">
+<w:footnotes xmlns:wpc="http://schemas.microsoft.com/office/word/2010/wordprocessingCanvas" xmlns:cx="http://schemas.microsoft.com/office/drawing/2014/chartex" xmlns:cx1="http://schemas.microsoft.com/office/drawing/2015/9/8/chartex" xmlns:cx2="http://schemas.microsoft.com/office/drawing/2015/10/21/chartex" xmlns:cx3="http://schemas.microsoft.com/office/drawing/2016/5/9/chartex" xmlns:cx4="http://schemas.microsoft.com/office/drawing/2016/5/10/chartex" xmlns:cx5="http://schemas.microsoft.com/office/drawing/2016/5/11/chartex" xmlns:cx6="http://schemas.microsoft.com/office/drawing/2016/5/12/chartex" xmlns:cx7="http://schemas.microsoft.com/office/drawing/2016/5/13/chartex" xmlns:cx8="http://schemas.microsoft.com/office/drawing/2016/5/14/chartex" xmlns:mc="http://schemas.openxmlformats.org/markup-compatibility/2006" xmlns:aink="http://schemas.microsoft.com/office/drawing/2016/ink" xmlns:am3d="http://schemas.microsoft.com/office/drawing/2017/model3d" xmlns:o="urn:schemas-microsoft-com:office:office" xmlns:oel="http://schemas.microsoft.com/office/2019/extlst" xmlns:r="http://schemas.openxmlformats.org/officeDocument/2006/relationships" xmlns:m="http://schemas.openxmlformats.org/officeDocument/2006/math" xmlns:v="urn:schemas-microsoft-com:vml" xmlns:wp14="http://schemas.microsoft.com/office/word/2010/wordprocessingDrawing" xmlns:wp="http://schemas.openxmlformats.org/drawingml/2006/wordprocessingDrawing" xmlns:w10="urn:schemas-microsoft-com:office:word" xmlns:w="http://schemas.openxmlformats.org/wordprocessingml/2006/main" xmlns:w14="http://schemas.microsoft.com/office/word/2010/wordml" xmlns:w15="http://schemas.microsoft.com/office/word/2012/wordml" xmlns:w16cex="http://schemas.microsoft.com/office/word/2018/wordml/cex" xmlns:w16cid="http://schemas.microsoft.com/office/word/2016/wordml/cid" xmlns:w16="http://schemas.microsoft.com/office/word/2018/wordml" xmlns:w16sdtdh="http://schemas.microsoft.com/office/word/2020/wordml/sdtdatahash" xmlns:w16se="http://schemas.microsoft.com/office/word/2015/wordml/symex" xmlns:wpg="http://schemas.microsoft.com/office/word/2010/wordprocessingGroup" xmlns:wpi="http://schemas.microsoft.com/office/word/2010/wordprocessingInk" xmlns:wne="http://schemas.microsoft.com/office/word/2006/wordml" xmlns:wps="http://schemas.microsoft.com/office/word/2010/wordprocessingShape" mc:Ignorable="w14 w15 w16se w16cid w16 w16cex w16sdtdh wp14">
   <w:footnote w:type="separator" w:id="-1">
     <w:p>
       <w:pPr>
@@ -4398,12 +7280,12 @@
 </file>
 
 <file path=word/header1.xml><?xml version="1.0" encoding="utf-8"?>
-<w:hdr xmlns:wpc="http://schemas.microsoft.com/office/word/2010/wordprocessingCanvas" xmlns:cx="http://schemas.microsoft.com/office/drawing/2014/chartex" xmlns:cx1="http://schemas.microsoft.com/office/drawing/2015/9/8/chartex" xmlns:cx2="http://schemas.microsoft.com/office/drawing/2015/10/21/chartex" xmlns:cx3="http://schemas.microsoft.com/office/drawing/2016/5/9/chartex" xmlns:cx4="http://schemas.microsoft.com/office/drawing/2016/5/10/chartex" xmlns:cx5="http://schemas.microsoft.com/office/drawing/2016/5/11/chartex" xmlns:cx6="http://schemas.microsoft.com/office/drawing/2016/5/12/chartex" xmlns:cx7="http://schemas.microsoft.com/office/drawing/2016/5/13/chartex" xmlns:cx8="http://schemas.microsoft.com/office/drawing/2016/5/14/chartex" xmlns:mc="http://schemas.openxmlformats.org/markup-compatibility/2006" xmlns:aink="http://schemas.microsoft.com/office/drawing/2016/ink" xmlns:am3d="http://schemas.microsoft.com/office/drawing/2017/model3d" xmlns:o="urn:schemas-microsoft-com:office:office" xmlns:oel="http://schemas.microsoft.com/office/2019/extlst" xmlns:r="http://schemas.openxmlformats.org/officeDocument/2006/relationships" xmlns:m="http://schemas.openxmlformats.org/officeDocument/2006/math" xmlns:v="urn:schemas-microsoft-com:vml" xmlns:wp14="http://schemas.microsoft.com/office/word/2010/wordprocessingDrawing" xmlns:wp="http://schemas.openxmlformats.org/drawingml/2006/wordprocessingDrawing" xmlns:w10="urn:schemas-microsoft-com:office:word" xmlns:w="http://schemas.openxmlformats.org/wordprocessingml/2006/main" xmlns:w14="http://schemas.microsoft.com/office/word/2010/wordml" xmlns:w15="http://schemas.microsoft.com/office/word/2012/wordml" xmlns:w16cex="http://schemas.microsoft.com/office/word/2018/wordml/cex" xmlns:w16cid="http://schemas.microsoft.com/office/word/2016/wordml/cid" xmlns:w16="http://schemas.microsoft.com/office/word/2018/wordml" xmlns:w16du="http://schemas.microsoft.com/office/word/2023/wordml/word16du" xmlns:w16sdtdh="http://schemas.microsoft.com/office/word/2020/wordml/sdtdatahash" xmlns:w16se="http://schemas.microsoft.com/office/word/2015/wordml/symex" xmlns:wpg="http://schemas.microsoft.com/office/word/2010/wordprocessingGroup" xmlns:wpi="http://schemas.microsoft.com/office/word/2010/wordprocessingInk" xmlns:wne="http://schemas.microsoft.com/office/word/2006/wordml" xmlns:wps="http://schemas.microsoft.com/office/word/2010/wordprocessingShape" mc:Ignorable="w14 w15 w16se w16cid w16 w16cex w16sdtdh wp14">
+<w:hdr xmlns:wpc="http://schemas.microsoft.com/office/word/2010/wordprocessingCanvas" xmlns:cx="http://schemas.microsoft.com/office/drawing/2014/chartex" xmlns:cx1="http://schemas.microsoft.com/office/drawing/2015/9/8/chartex" xmlns:cx2="http://schemas.microsoft.com/office/drawing/2015/10/21/chartex" xmlns:cx3="http://schemas.microsoft.com/office/drawing/2016/5/9/chartex" xmlns:cx4="http://schemas.microsoft.com/office/drawing/2016/5/10/chartex" xmlns:cx5="http://schemas.microsoft.com/office/drawing/2016/5/11/chartex" xmlns:cx6="http://schemas.microsoft.com/office/drawing/2016/5/12/chartex" xmlns:cx7="http://schemas.microsoft.com/office/drawing/2016/5/13/chartex" xmlns:cx8="http://schemas.microsoft.com/office/drawing/2016/5/14/chartex" xmlns:mc="http://schemas.openxmlformats.org/markup-compatibility/2006" xmlns:aink="http://schemas.microsoft.com/office/drawing/2016/ink" xmlns:am3d="http://schemas.microsoft.com/office/drawing/2017/model3d" xmlns:o="urn:schemas-microsoft-com:office:office" xmlns:oel="http://schemas.microsoft.com/office/2019/extlst" xmlns:r="http://schemas.openxmlformats.org/officeDocument/2006/relationships" xmlns:m="http://schemas.openxmlformats.org/officeDocument/2006/math" xmlns:v="urn:schemas-microsoft-com:vml" xmlns:wp14="http://schemas.microsoft.com/office/word/2010/wordprocessingDrawing" xmlns:wp="http://schemas.openxmlformats.org/drawingml/2006/wordprocessingDrawing" xmlns:w10="urn:schemas-microsoft-com:office:word" xmlns:w="http://schemas.openxmlformats.org/wordprocessingml/2006/main" xmlns:w14="http://schemas.microsoft.com/office/word/2010/wordml" xmlns:w15="http://schemas.microsoft.com/office/word/2012/wordml" xmlns:w16cex="http://schemas.microsoft.com/office/word/2018/wordml/cex" xmlns:w16cid="http://schemas.microsoft.com/office/word/2016/wordml/cid" xmlns:w16="http://schemas.microsoft.com/office/word/2018/wordml" xmlns:w16sdtdh="http://schemas.microsoft.com/office/word/2020/wordml/sdtdatahash" xmlns:w16se="http://schemas.microsoft.com/office/word/2015/wordml/symex" xmlns:wpg="http://schemas.microsoft.com/office/word/2010/wordprocessingGroup" xmlns:wpi="http://schemas.microsoft.com/office/word/2010/wordprocessingInk" xmlns:wne="http://schemas.microsoft.com/office/word/2006/wordml" xmlns:wps="http://schemas.microsoft.com/office/word/2010/wordprocessingShape" mc:Ignorable="w14 w15 w16se w16cid w16 w16cex w16sdtdh wp14">
   <w:p>
     <w:pPr>
       <w:pStyle w:val="Header"/>
       <w:rPr>
-        <w:rFonts w:cs="B Nazanin+ Bold" w:hint="cs"/>
+        <w:rFonts w:cs="B Nazanin+ Bold"/>
         <w:sz w:val="28"/>
         <w:szCs w:val="28"/>
         <w:rtl/>

</xml_diff>